<commit_message>
Full cursach_v1.3.2 (new Otchet)
</commit_message>
<xml_diff>
--- a/Отчёт/Otchet.docx
+++ b/Отчёт/Otchet.docx
@@ -1,6 +1,6 @@
 
 <file path=word/document.xml><?xml version="1.0" encoding="utf-8"?>
-<w:document xmlns:ve="http://schemas.openxmlformats.org/markup-compatibility/2006" xmlns:o="urn:schemas-microsoft-com:office:office" xmlns:r="http://schemas.openxmlformats.org/officeDocument/2006/relationships" xmlns:m="http://schemas.openxmlformats.org/officeDocument/2006/math" xmlns:v="urn:schemas-microsoft-com:vml" xmlns:wp="http://schemas.openxmlformats.org/drawingml/2006/wordprocessingDrawing" xmlns:w10="urn:schemas-microsoft-com:office:word" xmlns:w="http://schemas.openxmlformats.org/wordprocessingml/2006/main" xmlns:wne="http://schemas.microsoft.com/office/word/2006/wordml">
+<w:document xmlns:wpc="http://schemas.microsoft.com/office/word/2010/wordprocessingCanvas" xmlns:cx="http://schemas.microsoft.com/office/drawing/2014/chartex" xmlns:cx1="http://schemas.microsoft.com/office/drawing/2015/9/8/chartex" xmlns:cx2="http://schemas.microsoft.com/office/drawing/2015/10/21/chartex" xmlns:cx3="http://schemas.microsoft.com/office/drawing/2016/5/9/chartex" xmlns:cx4="http://schemas.microsoft.com/office/drawing/2016/5/10/chartex" xmlns:cx5="http://schemas.microsoft.com/office/drawing/2016/5/11/chartex" xmlns:cx6="http://schemas.microsoft.com/office/drawing/2016/5/12/chartex" xmlns:cx7="http://schemas.microsoft.com/office/drawing/2016/5/13/chartex" xmlns:cx8="http://schemas.microsoft.com/office/drawing/2016/5/14/chartex" xmlns:mc="http://schemas.openxmlformats.org/markup-compatibility/2006" xmlns:aink="http://schemas.microsoft.com/office/drawing/2016/ink" xmlns:am3d="http://schemas.microsoft.com/office/drawing/2017/model3d" xmlns:o="urn:schemas-microsoft-com:office:office" xmlns:r="http://schemas.openxmlformats.org/officeDocument/2006/relationships" xmlns:m="http://schemas.openxmlformats.org/officeDocument/2006/math" xmlns:v="urn:schemas-microsoft-com:vml" xmlns:wp14="http://schemas.microsoft.com/office/word/2010/wordprocessingDrawing" xmlns:wp="http://schemas.openxmlformats.org/drawingml/2006/wordprocessingDrawing" xmlns:w10="urn:schemas-microsoft-com:office:word" xmlns:w="http://schemas.openxmlformats.org/wordprocessingml/2006/main" xmlns:w14="http://schemas.microsoft.com/office/word/2010/wordml" xmlns:w15="http://schemas.microsoft.com/office/word/2012/wordml" xmlns:w16cid="http://schemas.microsoft.com/office/word/2016/wordml/cid" xmlns:w16se="http://schemas.microsoft.com/office/word/2015/wordml/symex" xmlns:wpg="http://schemas.microsoft.com/office/word/2010/wordprocessingGroup" xmlns:wpi="http://schemas.microsoft.com/office/word/2010/wordprocessingInk" xmlns:wne="http://schemas.microsoft.com/office/word/2006/wordml" xmlns:wps="http://schemas.microsoft.com/office/word/2010/wordprocessingShape" mc:Ignorable="w14 w15 w16se w16cid wp14">
   <w:body>
     <w:p>
       <w:pPr>
@@ -649,6 +649,8 @@
             </w:rPr>
             <w:t>4</w:t>
           </w:r>
+          <w:bookmarkStart w:id="0" w:name="_GoBack"/>
+          <w:bookmarkEnd w:id="0"/>
         </w:p>
         <w:p>
           <w:pPr>
@@ -817,7 +819,23 @@
               <w:sz w:val="28"/>
               <w:szCs w:val="28"/>
             </w:rPr>
-            <w:t>-18</w:t>
+            <w:t>-</w:t>
+          </w:r>
+          <w:r>
+            <w:rPr>
+              <w:rFonts w:ascii="Times New Roman" w:hAnsi="Times New Roman" w:cs="Times New Roman"/>
+              <w:sz w:val="28"/>
+              <w:szCs w:val="28"/>
+            </w:rPr>
+            <w:t>2</w:t>
+          </w:r>
+          <w:r>
+            <w:rPr>
+              <w:rFonts w:ascii="Times New Roman" w:hAnsi="Times New Roman" w:cs="Times New Roman"/>
+              <w:sz w:val="28"/>
+              <w:szCs w:val="28"/>
+            </w:rPr>
+            <w:t>3</w:t>
           </w:r>
         </w:p>
         <w:p>
@@ -857,7 +875,17 @@
               <w:sz w:val="28"/>
               <w:szCs w:val="28"/>
             </w:rPr>
-            <w:t>19</w:t>
+            <w:t>2</w:t>
+          </w:r>
+          <w:r>
+            <w:rPr>
+              <w:rFonts w:ascii="Times New Roman" w:hAnsi="Times New Roman" w:cs="Times New Roman"/>
+              <w:b/>
+              <w:bCs/>
+              <w:sz w:val="28"/>
+              <w:szCs w:val="28"/>
+            </w:rPr>
+            <w:t>4</w:t>
           </w:r>
         </w:p>
         <w:p>
@@ -892,7 +920,15 @@
               <w:sz w:val="28"/>
               <w:szCs w:val="28"/>
             </w:rPr>
-            <w:t>19</w:t>
+            <w:t>2</w:t>
+          </w:r>
+          <w:r>
+            <w:rPr>
+              <w:rFonts w:ascii="Times New Roman" w:hAnsi="Times New Roman" w:cs="Times New Roman"/>
+              <w:sz w:val="28"/>
+              <w:szCs w:val="28"/>
+            </w:rPr>
+            <w:t>4</w:t>
           </w:r>
         </w:p>
         <w:p>
@@ -955,7 +991,15 @@
               <w:sz w:val="28"/>
               <w:szCs w:val="28"/>
             </w:rPr>
-            <w:t>19</w:t>
+            <w:t>2</w:t>
+          </w:r>
+          <w:r>
+            <w:rPr>
+              <w:rFonts w:ascii="Times New Roman" w:hAnsi="Times New Roman" w:cs="Times New Roman"/>
+              <w:sz w:val="28"/>
+              <w:szCs w:val="28"/>
+            </w:rPr>
+            <w:t>4</w:t>
           </w:r>
         </w:p>
         <w:p>
@@ -1005,7 +1049,17 @@
               <w:sz w:val="28"/>
               <w:szCs w:val="28"/>
             </w:rPr>
-            <w:t>20</w:t>
+            <w:t>2</w:t>
+          </w:r>
+          <w:r>
+            <w:rPr>
+              <w:rFonts w:ascii="Times New Roman" w:hAnsi="Times New Roman" w:cs="Times New Roman"/>
+              <w:b/>
+              <w:bCs/>
+              <w:sz w:val="28"/>
+              <w:szCs w:val="28"/>
+            </w:rPr>
+            <w:t>5</w:t>
           </w:r>
         </w:p>
         <w:p>
@@ -1492,25 +1546,7 @@
           <w:sz w:val="28"/>
           <w:szCs w:val="28"/>
         </w:rPr>
-        <w:t xml:space="preserve">, </w:t>
-      </w:r>
-      <w:proofErr w:type="spellStart"/>
-      <w:r>
-        <w:rPr>
-          <w:rFonts w:ascii="Times New Roman" w:hAnsi="Times New Roman" w:cs="Times New Roman"/>
-          <w:sz w:val="28"/>
-          <w:szCs w:val="28"/>
-        </w:rPr>
-        <w:t>node.js</w:t>
-      </w:r>
-      <w:proofErr w:type="spellEnd"/>
-      <w:r>
-        <w:rPr>
-          <w:rFonts w:ascii="Times New Roman" w:hAnsi="Times New Roman" w:cs="Times New Roman"/>
-          <w:sz w:val="28"/>
-          <w:szCs w:val="28"/>
-        </w:rPr>
-        <w:t xml:space="preserve">, </w:t>
+        <w:t xml:space="preserve">, node.js, </w:t>
       </w:r>
       <w:proofErr w:type="spellStart"/>
       <w:r>
@@ -1684,25 +1720,7 @@
           <w:sz w:val="28"/>
           <w:szCs w:val="28"/>
         </w:rPr>
-        <w:t xml:space="preserve">Во время сдачи курсового проекта необходимо </w:t>
-      </w:r>
-      <w:proofErr w:type="gramStart"/>
-      <w:r>
-        <w:rPr>
-          <w:rFonts w:ascii="Times New Roman" w:hAnsi="Times New Roman" w:cs="Times New Roman"/>
-          <w:sz w:val="28"/>
-          <w:szCs w:val="28"/>
-        </w:rPr>
-        <w:t>предоставить отчет</w:t>
-      </w:r>
-      <w:proofErr w:type="gramEnd"/>
-      <w:r>
-        <w:rPr>
-          <w:rFonts w:ascii="Times New Roman" w:hAnsi="Times New Roman" w:cs="Times New Roman"/>
-          <w:sz w:val="28"/>
-          <w:szCs w:val="28"/>
-        </w:rPr>
-        <w:t xml:space="preserve"> о проделанной работе в печатном виде (отчет)</w:t>
+        <w:t>Во время сдачи курсового проекта необходимо предоставить отчет о проделанной работе в печатном виде (отчет)</w:t>
       </w:r>
       <w:r>
         <w:rPr>
@@ -2371,7 +2389,7 @@
             <v:path o:extrusionok="f" gradientshapeok="t" o:connecttype="rect"/>
             <o:lock v:ext="edit" aspectratio="t"/>
           </v:shapetype>
-          <v:shape id="_x0000_i1025" type="#_x0000_t75" style="width:435.2pt;height:238.55pt">
+          <v:shape id="_x0000_i1025" type="#_x0000_t75" style="width:435.75pt;height:238.5pt">
             <v:imagedata r:id="rId8" o:title="34"/>
           </v:shape>
         </w:pict>
@@ -3102,6 +3120,17 @@
         </w:rPr>
         <w:t xml:space="preserve">том, какую должность имеет работник. </w:t>
       </w:r>
+    </w:p>
+    <w:p>
+      <w:pPr>
+        <w:pStyle w:val="Standard"/>
+        <w:ind w:left="0" w:firstLine="720"/>
+        <w:rPr>
+          <w:rFonts w:ascii="Times New Roman" w:hAnsi="Times New Roman" w:cs="Times New Roman"/>
+          <w:sz w:val="28"/>
+          <w:szCs w:val="28"/>
+        </w:rPr>
+      </w:pPr>
     </w:p>
     <w:p>
       <w:pPr>
@@ -3208,7 +3237,7 @@
         </w:rPr>
         <w:lastRenderedPageBreak/>
         <w:pict>
-          <v:shape id="_x0000_i1026" type="#_x0000_t75" style="width:467.45pt;height:74.15pt">
+          <v:shape id="_x0000_i1026" type="#_x0000_t75" style="width:468pt;height:74.25pt">
             <v:imagedata r:id="rId9" o:title="sessions"/>
           </v:shape>
         </w:pict>
@@ -3247,25 +3276,14 @@
         </w:rPr>
         <w:t>таблиц</w:t>
       </w:r>
-      <w:proofErr w:type="gramStart"/>
-      <w:r>
-        <w:rPr>
-          <w:rFonts w:ascii="Times New Roman" w:hAnsi="Times New Roman" w:cs="Times New Roman"/>
-          <w:sz w:val="28"/>
-          <w:szCs w:val="28"/>
-          <w:lang w:val="en-US"/>
-        </w:rPr>
-        <w:t>a</w:t>
-      </w:r>
-      <w:proofErr w:type="gramEnd"/>
-      <w:r>
-        <w:rPr>
-          <w:rFonts w:ascii="Times New Roman" w:hAnsi="Times New Roman" w:cs="Times New Roman"/>
-          <w:sz w:val="28"/>
-          <w:szCs w:val="28"/>
-          <w:lang w:val="en-US"/>
-        </w:rPr>
-        <w:t xml:space="preserve"> </w:t>
+      <w:r>
+        <w:rPr>
+          <w:rFonts w:ascii="Times New Roman" w:hAnsi="Times New Roman" w:cs="Times New Roman"/>
+          <w:sz w:val="28"/>
+          <w:szCs w:val="28"/>
+          <w:lang w:val="en-US"/>
+        </w:rPr>
+        <w:t xml:space="preserve">a </w:t>
       </w:r>
       <w:r>
         <w:rPr>
@@ -3290,29 +3308,214 @@
       </w:pPr>
       <w:r>
         <w:rPr>
-          <w:rFonts w:ascii="Times New Roman" w:hAnsi="Times New Roman" w:cs="Times New Roman"/>
-          <w:i/>
-          <w:sz w:val="28"/>
-          <w:szCs w:val="28"/>
-          <w:lang w:val="en-US"/>
-        </w:rPr>
-        <w:pict>
-          <v:shape id="_x0000_i1060" type="#_x0000_t75" style="width:467.45pt;height:123.6pt">
-            <v:imagedata r:id="rId10" o:title="клиентс"/>
-          </v:shape>
-        </w:pict>
+          <w:noProof/>
+        </w:rPr>
+        <w:drawing>
+          <wp:inline distT="0" distB="0" distL="0" distR="0">
+            <wp:extent cx="5940425" cy="1664970"/>
+            <wp:effectExtent l="0" t="0" r="0" b="0"/>
+            <wp:docPr id="20" name="Рисунок 20" descr="https://sun9-54.userapi.com/impg/84yvNHsxzJJr4rTtSh_MiVko_0jYZtFTIowlXA/YVxTscoA4DM.jpg?size=1050x294&amp;quality=96&amp;proxy=1&amp;sign=0ce89982ad7d88b127e38add25b1226f&amp;type=album"/>
+            <wp:cNvGraphicFramePr>
+              <a:graphicFrameLocks xmlns:a="http://schemas.openxmlformats.org/drawingml/2006/main" noChangeAspect="1"/>
+            </wp:cNvGraphicFramePr>
+            <a:graphic xmlns:a="http://schemas.openxmlformats.org/drawingml/2006/main">
+              <a:graphicData uri="http://schemas.openxmlformats.org/drawingml/2006/picture">
+                <pic:pic xmlns:pic="http://schemas.openxmlformats.org/drawingml/2006/picture">
+                  <pic:nvPicPr>
+                    <pic:cNvPr id="0" name="Picture 81" descr="https://sun9-54.userapi.com/impg/84yvNHsxzJJr4rTtSh_MiVko_0jYZtFTIowlXA/YVxTscoA4DM.jpg?size=1050x294&amp;quality=96&amp;proxy=1&amp;sign=0ce89982ad7d88b127e38add25b1226f&amp;type=album"/>
+                    <pic:cNvPicPr>
+                      <a:picLocks noChangeAspect="1" noChangeArrowheads="1"/>
+                    </pic:cNvPicPr>
+                  </pic:nvPicPr>
+                  <pic:blipFill>
+                    <a:blip r:embed="rId10">
+                      <a:extLst>
+                        <a:ext uri="{28A0092B-C50C-407E-A947-70E740481C1C}">
+                          <a14:useLocalDpi xmlns:a14="http://schemas.microsoft.com/office/drawing/2010/main" val="0"/>
+                        </a:ext>
+                      </a:extLst>
+                    </a:blip>
+                    <a:srcRect/>
+                    <a:stretch>
+                      <a:fillRect/>
+                    </a:stretch>
+                  </pic:blipFill>
+                  <pic:spPr bwMode="auto">
+                    <a:xfrm>
+                      <a:off x="0" y="0"/>
+                      <a:ext cx="5940425" cy="1664970"/>
+                    </a:xfrm>
+                    <a:prstGeom prst="rect">
+                      <a:avLst/>
+                    </a:prstGeom>
+                    <a:noFill/>
+                    <a:ln>
+                      <a:noFill/>
+                    </a:ln>
+                  </pic:spPr>
+                </pic:pic>
+              </a:graphicData>
+            </a:graphic>
+          </wp:inline>
+        </w:drawing>
       </w:r>
     </w:p>
     <w:p>
       <w:pPr>
         <w:pStyle w:val="Standard"/>
-        <w:ind w:left="720"/>
-        <w:rPr>
-          <w:rFonts w:ascii="Times New Roman" w:hAnsi="Times New Roman" w:cs="Times New Roman"/>
-          <w:sz w:val="28"/>
-          <w:szCs w:val="28"/>
-        </w:rPr>
-      </w:pPr>
+        <w:ind w:left="142"/>
+        <w:rPr>
+          <w:rFonts w:ascii="Times New Roman" w:hAnsi="Times New Roman" w:cs="Times New Roman"/>
+          <w:sz w:val="28"/>
+          <w:szCs w:val="28"/>
+        </w:rPr>
+      </w:pPr>
+      <w:r>
+        <w:rPr>
+          <w:rFonts w:ascii="Times New Roman" w:hAnsi="Times New Roman" w:cs="Times New Roman"/>
+          <w:sz w:val="28"/>
+          <w:szCs w:val="28"/>
+        </w:rPr>
+        <w:t>Так как а</w:t>
+      </w:r>
+      <w:r>
+        <w:rPr>
+          <w:rFonts w:ascii="Times New Roman" w:hAnsi="Times New Roman" w:cs="Times New Roman"/>
+          <w:sz w:val="28"/>
+          <w:szCs w:val="28"/>
+        </w:rPr>
+        <w:t xml:space="preserve">утентификация </w:t>
+      </w:r>
+      <w:r>
+        <w:rPr>
+          <w:rFonts w:ascii="Times New Roman" w:hAnsi="Times New Roman" w:cs="Times New Roman"/>
+          <w:sz w:val="28"/>
+          <w:szCs w:val="28"/>
+        </w:rPr>
+        <w:t xml:space="preserve">производится по </w:t>
+      </w:r>
+      <w:r>
+        <w:rPr>
+          <w:rFonts w:ascii="Times New Roman" w:hAnsi="Times New Roman" w:cs="Times New Roman"/>
+          <w:sz w:val="28"/>
+          <w:szCs w:val="28"/>
+          <w:lang w:val="en-US"/>
+        </w:rPr>
+        <w:t>email</w:t>
+      </w:r>
+      <w:r>
+        <w:rPr>
+          <w:rFonts w:ascii="Times New Roman" w:hAnsi="Times New Roman" w:cs="Times New Roman"/>
+          <w:sz w:val="28"/>
+          <w:szCs w:val="28"/>
+        </w:rPr>
+        <w:t xml:space="preserve">, был создан </w:t>
+      </w:r>
+      <w:r>
+        <w:rPr>
+          <w:rFonts w:ascii="Times New Roman" w:hAnsi="Times New Roman" w:cs="Times New Roman"/>
+          <w:sz w:val="28"/>
+          <w:szCs w:val="28"/>
+          <w:lang w:val="en-US"/>
+        </w:rPr>
+        <w:t>hash</w:t>
+      </w:r>
+      <w:r>
+        <w:rPr>
+          <w:rFonts w:ascii="Times New Roman" w:hAnsi="Times New Roman" w:cs="Times New Roman"/>
+          <w:sz w:val="28"/>
+          <w:szCs w:val="28"/>
+        </w:rPr>
+        <w:t>-</w:t>
+      </w:r>
+      <w:r>
+        <w:rPr>
+          <w:rFonts w:ascii="Times New Roman" w:hAnsi="Times New Roman" w:cs="Times New Roman"/>
+          <w:sz w:val="28"/>
+          <w:szCs w:val="28"/>
+        </w:rPr>
+        <w:t>индекс на это поле</w:t>
+      </w:r>
+      <w:r>
+        <w:rPr>
+          <w:rFonts w:ascii="Times New Roman" w:hAnsi="Times New Roman" w:cs="Times New Roman"/>
+          <w:sz w:val="28"/>
+          <w:szCs w:val="28"/>
+        </w:rPr>
+        <w:t xml:space="preserve"> для более быстрого поиска</w:t>
+      </w:r>
+      <w:r>
+        <w:rPr>
+          <w:rFonts w:ascii="Times New Roman" w:hAnsi="Times New Roman" w:cs="Times New Roman"/>
+          <w:sz w:val="28"/>
+          <w:szCs w:val="28"/>
+        </w:rPr>
+        <w:t xml:space="preserve">. </w:t>
+      </w:r>
+    </w:p>
+    <w:p>
+      <w:pPr>
+        <w:pStyle w:val="Standard"/>
+        <w:ind w:left="142"/>
+        <w:rPr>
+          <w:rFonts w:ascii="Times New Roman" w:hAnsi="Times New Roman" w:cs="Times New Roman"/>
+          <w:sz w:val="28"/>
+          <w:szCs w:val="28"/>
+        </w:rPr>
+      </w:pPr>
+      <w:r>
+        <w:rPr>
+          <w:noProof/>
+        </w:rPr>
+        <w:drawing>
+          <wp:inline distT="0" distB="0" distL="0" distR="0">
+            <wp:extent cx="4373880" cy="304800"/>
+            <wp:effectExtent l="0" t="0" r="0" b="0"/>
+            <wp:docPr id="21" name="Рисунок 21" descr="https://sun9-8.userapi.com/impg/ZIEYAqScaDeZRWRoI56sXP46uaPBMguMvHiI6w/AHyHFTMshE4.jpg?size=459x32&amp;quality=96&amp;proxy=1&amp;sign=0a4a81363585f04d8c2476e8f094cea7&amp;type=album"/>
+            <wp:cNvGraphicFramePr>
+              <a:graphicFrameLocks xmlns:a="http://schemas.openxmlformats.org/drawingml/2006/main" noChangeAspect="1"/>
+            </wp:cNvGraphicFramePr>
+            <a:graphic xmlns:a="http://schemas.openxmlformats.org/drawingml/2006/main">
+              <a:graphicData uri="http://schemas.openxmlformats.org/drawingml/2006/picture">
+                <pic:pic xmlns:pic="http://schemas.openxmlformats.org/drawingml/2006/picture">
+                  <pic:nvPicPr>
+                    <pic:cNvPr id="0" name="Picture 84" descr="https://sun9-8.userapi.com/impg/ZIEYAqScaDeZRWRoI56sXP46uaPBMguMvHiI6w/AHyHFTMshE4.jpg?size=459x32&amp;quality=96&amp;proxy=1&amp;sign=0a4a81363585f04d8c2476e8f094cea7&amp;type=album"/>
+                    <pic:cNvPicPr>
+                      <a:picLocks noChangeAspect="1" noChangeArrowheads="1"/>
+                    </pic:cNvPicPr>
+                  </pic:nvPicPr>
+                  <pic:blipFill>
+                    <a:blip r:embed="rId11">
+                      <a:extLst>
+                        <a:ext uri="{28A0092B-C50C-407E-A947-70E740481C1C}">
+                          <a14:useLocalDpi xmlns:a14="http://schemas.microsoft.com/office/drawing/2010/main" val="0"/>
+                        </a:ext>
+                      </a:extLst>
+                    </a:blip>
+                    <a:srcRect/>
+                    <a:stretch>
+                      <a:fillRect/>
+                    </a:stretch>
+                  </pic:blipFill>
+                  <pic:spPr bwMode="auto">
+                    <a:xfrm>
+                      <a:off x="0" y="0"/>
+                      <a:ext cx="4373880" cy="304800"/>
+                    </a:xfrm>
+                    <a:prstGeom prst="rect">
+                      <a:avLst/>
+                    </a:prstGeom>
+                    <a:noFill/>
+                    <a:ln>
+                      <a:noFill/>
+                    </a:ln>
+                  </pic:spPr>
+                </pic:pic>
+              </a:graphicData>
+            </a:graphic>
+          </wp:inline>
+        </w:drawing>
+      </w:r>
     </w:p>
     <w:p>
       <w:pPr>
@@ -3374,8 +3577,8 @@
           <w:szCs w:val="28"/>
         </w:rPr>
         <w:pict>
-          <v:shape id="_x0000_i1059" type="#_x0000_t75" style="width:467.45pt;height:111.75pt">
-            <v:imagedata r:id="rId11" o:title="кард"/>
+          <v:shape id="_x0000_i1027" type="#_x0000_t75" style="width:467.25pt;height:111.75pt">
+            <v:imagedata r:id="rId12" o:title="кард"/>
           </v:shape>
         </w:pict>
       </w:r>
@@ -3453,8 +3656,8 @@
           <w:szCs w:val="28"/>
         </w:rPr>
         <w:pict>
-          <v:shape id="_x0000_i1027" type="#_x0000_t75" style="width:467.45pt;height:91.35pt">
-            <v:imagedata r:id="rId12" o:title="secret date"/>
+          <v:shape id="_x0000_i1028" type="#_x0000_t75" style="width:467.25pt;height:91.5pt">
+            <v:imagedata r:id="rId13" o:title="secret date"/>
           </v:shape>
         </w:pict>
       </w:r>
@@ -3535,8 +3738,8 @@
           <w:szCs w:val="28"/>
         </w:rPr>
         <w:pict>
-          <v:shape id="_x0000_i1028" type="#_x0000_t75" style="width:467.45pt;height:94.55pt">
-            <v:imagedata r:id="rId13" o:title="contact details clients"/>
+          <v:shape id="_x0000_i1029" type="#_x0000_t75" style="width:467.25pt;height:94.5pt">
+            <v:imagedata r:id="rId14" o:title="contact details clients"/>
           </v:shape>
         </w:pict>
       </w:r>
@@ -3595,7 +3798,6 @@
           <w:sz w:val="28"/>
           <w:szCs w:val="28"/>
         </w:rPr>
-        <w:lastRenderedPageBreak/>
         <w:t xml:space="preserve">таблица </w:t>
       </w:r>
       <w:r>
@@ -3630,8 +3832,8 @@
           <w:lang w:val="en-US"/>
         </w:rPr>
         <w:pict>
-          <v:shape id="_x0000_i1029" type="#_x0000_t75" style="width:467.45pt;height:128.95pt">
-            <v:imagedata r:id="rId14" o:title="books"/>
+          <v:shape id="_x0000_i1030" type="#_x0000_t75" style="width:467.25pt;height:129pt">
+            <v:imagedata r:id="rId15" o:title="books"/>
           </v:shape>
         </w:pict>
       </w:r>
@@ -3703,8 +3905,8 @@
           <w:szCs w:val="28"/>
         </w:rPr>
         <w:pict>
-          <v:shape id="_x0000_i1030" type="#_x0000_t75" style="width:467.45pt;height:62.35pt">
-            <v:imagedata r:id="rId15" o:title="deleted books"/>
+          <v:shape id="_x0000_i1031" type="#_x0000_t75" style="width:467.25pt;height:62.25pt">
+            <v:imagedata r:id="rId16" o:title="deleted books"/>
           </v:shape>
         </w:pict>
       </w:r>
@@ -3781,8 +3983,8 @@
           <w:lang w:val="en-US"/>
         </w:rPr>
         <w:pict>
-          <v:shape id="_x0000_i1031" type="#_x0000_t75" style="width:467.45pt;height:60.2pt">
-            <v:imagedata r:id="rId16" o:title="publishers"/>
+          <v:shape id="_x0000_i1032" type="#_x0000_t75" style="width:467.25pt;height:60pt">
+            <v:imagedata r:id="rId17" o:title="publishers"/>
           </v:shape>
         </w:pict>
       </w:r>
@@ -3850,8 +4052,8 @@
           <w:szCs w:val="28"/>
         </w:rPr>
         <w:pict>
-          <v:shape id="_x0000_i1032" type="#_x0000_t75" style="width:467.45pt;height:107.45pt">
-            <v:imagedata r:id="rId17" o:title="purchases"/>
+          <v:shape id="_x0000_i1033" type="#_x0000_t75" style="width:467.25pt;height:107.25pt">
+            <v:imagedata r:id="rId18" o:title="purchases"/>
           </v:shape>
         </w:pict>
       </w:r>
@@ -3918,8 +4120,8 @@
           <w:lang w:val="en-US"/>
         </w:rPr>
         <w:pict>
-          <v:shape id="_x0000_i1033" type="#_x0000_t75" style="width:467.45pt;height:79.5pt">
-            <v:imagedata r:id="rId18" o:title="roles"/>
+          <v:shape id="_x0000_i1034" type="#_x0000_t75" style="width:467.25pt;height:79.5pt">
+            <v:imagedata r:id="rId19" o:title="roles"/>
           </v:shape>
         </w:pict>
       </w:r>
@@ -3937,58 +4139,22 @@
     </w:p>
     <w:p>
       <w:pPr>
-        <w:pStyle w:val="Standard"/>
-        <w:ind w:left="1440"/>
-        <w:rPr>
-          <w:rFonts w:ascii="Times New Roman" w:hAnsi="Times New Roman" w:cs="Times New Roman"/>
-          <w:sz w:val="28"/>
-          <w:szCs w:val="28"/>
-        </w:rPr>
-      </w:pPr>
-    </w:p>
-    <w:p>
-      <w:pPr>
-        <w:pStyle w:val="Standard"/>
-        <w:ind w:left="1440"/>
-        <w:rPr>
-          <w:rFonts w:ascii="Times New Roman" w:hAnsi="Times New Roman" w:cs="Times New Roman"/>
-          <w:sz w:val="28"/>
-          <w:szCs w:val="28"/>
-        </w:rPr>
-      </w:pPr>
-    </w:p>
-    <w:p>
-      <w:pPr>
-        <w:pStyle w:val="Standard"/>
-        <w:ind w:left="1440"/>
-        <w:rPr>
-          <w:rFonts w:ascii="Times New Roman" w:hAnsi="Times New Roman" w:cs="Times New Roman"/>
-          <w:sz w:val="28"/>
-          <w:szCs w:val="28"/>
-        </w:rPr>
-      </w:pPr>
-    </w:p>
-    <w:p>
-      <w:pPr>
-        <w:pStyle w:val="Standard"/>
-        <w:ind w:left="1440"/>
-        <w:rPr>
-          <w:rFonts w:ascii="Times New Roman" w:hAnsi="Times New Roman" w:cs="Times New Roman"/>
-          <w:sz w:val="28"/>
-          <w:szCs w:val="28"/>
-        </w:rPr>
-      </w:pPr>
-    </w:p>
-    <w:p>
-      <w:pPr>
-        <w:pStyle w:val="Standard"/>
-        <w:ind w:left="1440"/>
-        <w:rPr>
-          <w:rFonts w:ascii="Times New Roman" w:hAnsi="Times New Roman" w:cs="Times New Roman"/>
-          <w:sz w:val="28"/>
-          <w:szCs w:val="28"/>
-        </w:rPr>
-      </w:pPr>
+        <w:rPr>
+          <w:rFonts w:ascii="Times New Roman" w:eastAsia="DejaVu Sans" w:hAnsi="Times New Roman" w:cs="Times New Roman"/>
+          <w:kern w:val="3"/>
+          <w:sz w:val="28"/>
+          <w:szCs w:val="28"/>
+          <w:lang w:eastAsia="zh-CN" w:bidi="hi-IN"/>
+        </w:rPr>
+      </w:pPr>
+      <w:r>
+        <w:rPr>
+          <w:rFonts w:ascii="Times New Roman" w:hAnsi="Times New Roman" w:cs="Times New Roman"/>
+          <w:sz w:val="28"/>
+          <w:szCs w:val="28"/>
+        </w:rPr>
+        <w:br w:type="page"/>
+      </w:r>
     </w:p>
     <w:p>
       <w:pPr>
@@ -4032,7 +4198,6 @@
           <w:sz w:val="28"/>
           <w:szCs w:val="28"/>
         </w:rPr>
-        <w:lastRenderedPageBreak/>
         <w:t xml:space="preserve">таблица </w:t>
       </w:r>
       <w:r>
@@ -4065,8 +4230,8 @@
           <w:lang w:val="en-US"/>
         </w:rPr>
         <w:pict>
-          <v:shape id="_x0000_i1034" type="#_x0000_t75" style="width:467.45pt;height:109.6pt">
-            <v:imagedata r:id="rId19" o:title="posit"/>
+          <v:shape id="_x0000_i1035" type="#_x0000_t75" style="width:468pt;height:109.5pt">
+            <v:imagedata r:id="rId20" o:title="posit"/>
           </v:shape>
         </w:pict>
       </w:r>
@@ -4134,8 +4299,8 @@
           <w:lang w:val="en-US"/>
         </w:rPr>
         <w:pict>
-          <v:shape id="_x0000_i1035" type="#_x0000_t75" style="width:467.45pt;height:99.95pt">
-            <v:imagedata r:id="rId20" o:title="staff"/>
+          <v:shape id="_x0000_i1036" type="#_x0000_t75" style="width:467.25pt;height:100.5pt">
+            <v:imagedata r:id="rId21" o:title="staff"/>
           </v:shape>
         </w:pict>
       </w:r>
@@ -4505,7 +4670,7 @@
         </w:rPr>
         <w:t>, </w:t>
       </w:r>
-      <w:hyperlink r:id="rId21" w:tgtFrame="_blank" w:history="1">
+      <w:hyperlink r:id="rId22" w:tgtFrame="_blank" w:history="1">
         <w:r>
           <w:rPr>
             <w:rStyle w:val="ad"/>
@@ -4841,8 +5006,8 @@
           <w:lang w:eastAsia="ru-RU"/>
         </w:rPr>
         <w:pict>
-          <v:shape id="_x0000_i1036" type="#_x0000_t75" style="width:467.45pt;height:64.5pt">
-            <v:imagedata r:id="rId22" o:title="56"/>
+          <v:shape id="_x0000_i1037" type="#_x0000_t75" style="width:467.25pt;height:64.5pt">
+            <v:imagedata r:id="rId23" o:title="56"/>
           </v:shape>
         </w:pict>
       </w:r>
@@ -4855,9 +5020,25 @@
           <w:rFonts w:ascii="Times New Roman" w:hAnsi="Times New Roman" w:cs="Times New Roman"/>
           <w:sz w:val="28"/>
           <w:szCs w:val="28"/>
-          <w:lang w:val="en-US"/>
-        </w:rPr>
-      </w:pPr>
+        </w:rPr>
+      </w:pPr>
+      <w:r>
+        <w:rPr>
+          <w:rFonts w:ascii="Times New Roman" w:hAnsi="Times New Roman" w:cs="Times New Roman"/>
+          <w:sz w:val="28"/>
+          <w:szCs w:val="28"/>
+        </w:rPr>
+        <w:lastRenderedPageBreak/>
+        <w:t xml:space="preserve">А также на </w:t>
+      </w:r>
+      <w:r>
+        <w:rPr>
+          <w:rFonts w:ascii="Times New Roman" w:hAnsi="Times New Roman" w:cs="Times New Roman"/>
+          <w:sz w:val="28"/>
+          <w:szCs w:val="28"/>
+        </w:rPr>
+        <w:t>изменение данных таблицы:</w:t>
+      </w:r>
     </w:p>
     <w:p>
       <w:pPr>
@@ -4867,46 +5048,6 @@
           <w:rFonts w:ascii="Times New Roman" w:hAnsi="Times New Roman" w:cs="Times New Roman"/>
           <w:sz w:val="28"/>
           <w:szCs w:val="28"/>
-          <w:lang w:val="en-US"/>
-        </w:rPr>
-      </w:pPr>
-    </w:p>
-    <w:p>
-      <w:pPr>
-        <w:spacing w:line="240" w:lineRule="auto"/>
-        <w:jc w:val="both"/>
-        <w:rPr>
-          <w:rFonts w:ascii="Times New Roman" w:hAnsi="Times New Roman" w:cs="Times New Roman"/>
-          <w:sz w:val="28"/>
-          <w:szCs w:val="28"/>
-        </w:rPr>
-      </w:pPr>
-      <w:r>
-        <w:rPr>
-          <w:rFonts w:ascii="Times New Roman" w:hAnsi="Times New Roman" w:cs="Times New Roman"/>
-          <w:sz w:val="28"/>
-          <w:szCs w:val="28"/>
-        </w:rPr>
-        <w:lastRenderedPageBreak/>
-        <w:t xml:space="preserve">А также на </w:t>
-      </w:r>
-      <w:r>
-        <w:rPr>
-          <w:rFonts w:ascii="Times New Roman" w:hAnsi="Times New Roman" w:cs="Times New Roman"/>
-          <w:sz w:val="28"/>
-          <w:szCs w:val="28"/>
-        </w:rPr>
-        <w:t>изменение данных таблицы:</w:t>
-      </w:r>
-    </w:p>
-    <w:p>
-      <w:pPr>
-        <w:spacing w:line="240" w:lineRule="auto"/>
-        <w:jc w:val="both"/>
-        <w:rPr>
-          <w:rFonts w:ascii="Times New Roman" w:hAnsi="Times New Roman" w:cs="Times New Roman"/>
-          <w:sz w:val="28"/>
-          <w:szCs w:val="28"/>
         </w:rPr>
       </w:pPr>
       <w:r>
@@ -4916,8 +5057,8 @@
           <w:szCs w:val="28"/>
         </w:rPr>
         <w:pict>
-          <v:shape id="_x0000_i1037" type="#_x0000_t75" style="width:467.45pt;height:233.2pt">
-            <v:imagedata r:id="rId23" o:title="88"/>
+          <v:shape id="_x0000_i1038" type="#_x0000_t75" style="width:468pt;height:233.25pt">
+            <v:imagedata r:id="rId24" o:title="88"/>
           </v:shape>
         </w:pict>
       </w:r>
@@ -5052,7 +5193,7 @@
           <w:szCs w:val="28"/>
           <w:shd w:val="clear" w:color="auto" w:fill="FFFFFF"/>
         </w:rPr>
-        <w:t xml:space="preserve"> и аутентификации пользователей, написанное</w:t>
+        <w:t>,</w:t>
       </w:r>
       <w:r>
         <w:rPr>
@@ -5062,6 +5203,126 @@
           <w:szCs w:val="28"/>
           <w:shd w:val="clear" w:color="auto" w:fill="FFFFFF"/>
         </w:rPr>
+        <w:t xml:space="preserve"> аутентификации пользователей</w:t>
+      </w:r>
+      <w:r>
+        <w:rPr>
+          <w:rFonts w:ascii="Times New Roman" w:hAnsi="Times New Roman" w:cs="Times New Roman"/>
+          <w:color w:val="000000"/>
+          <w:sz w:val="28"/>
+          <w:szCs w:val="28"/>
+          <w:shd w:val="clear" w:color="auto" w:fill="FFFFFF"/>
+        </w:rPr>
+        <w:t>,</w:t>
+      </w:r>
+      <w:r>
+        <w:rPr>
+          <w:rFonts w:ascii="Times New Roman" w:hAnsi="Times New Roman" w:cs="Times New Roman"/>
+          <w:color w:val="000000"/>
+          <w:sz w:val="28"/>
+          <w:szCs w:val="28"/>
+          <w:shd w:val="clear" w:color="auto" w:fill="FFFFFF"/>
+        </w:rPr>
+        <w:t xml:space="preserve"> </w:t>
+      </w:r>
+      <w:r>
+        <w:rPr>
+          <w:rFonts w:ascii="Times New Roman" w:hAnsi="Times New Roman" w:cs="Times New Roman"/>
+          <w:color w:val="000000"/>
+          <w:sz w:val="28"/>
+          <w:szCs w:val="28"/>
+          <w:shd w:val="clear" w:color="auto" w:fill="FFFFFF"/>
+        </w:rPr>
+        <w:t>удалени</w:t>
+      </w:r>
+      <w:r>
+        <w:rPr>
+          <w:rFonts w:ascii="Times New Roman" w:hAnsi="Times New Roman" w:cs="Times New Roman"/>
+          <w:color w:val="000000"/>
+          <w:sz w:val="28"/>
+          <w:szCs w:val="28"/>
+          <w:shd w:val="clear" w:color="auto" w:fill="FFFFFF"/>
+        </w:rPr>
+        <w:t>я</w:t>
+      </w:r>
+      <w:r>
+        <w:rPr>
+          <w:rFonts w:ascii="Times New Roman" w:hAnsi="Times New Roman" w:cs="Times New Roman"/>
+          <w:color w:val="000000"/>
+          <w:sz w:val="28"/>
+          <w:szCs w:val="28"/>
+          <w:shd w:val="clear" w:color="auto" w:fill="FFFFFF"/>
+        </w:rPr>
+        <w:t xml:space="preserve"> книг</w:t>
+      </w:r>
+      <w:r>
+        <w:rPr>
+          <w:rFonts w:ascii="Times New Roman" w:hAnsi="Times New Roman" w:cs="Times New Roman"/>
+          <w:color w:val="000000"/>
+          <w:sz w:val="28"/>
+          <w:szCs w:val="28"/>
+          <w:shd w:val="clear" w:color="auto" w:fill="FFFFFF"/>
+        </w:rPr>
+        <w:t xml:space="preserve"> и</w:t>
+      </w:r>
+      <w:r>
+        <w:rPr>
+          <w:rFonts w:ascii="Times New Roman" w:hAnsi="Times New Roman" w:cs="Times New Roman"/>
+          <w:color w:val="000000"/>
+          <w:sz w:val="28"/>
+          <w:szCs w:val="28"/>
+          <w:shd w:val="clear" w:color="auto" w:fill="FFFFFF"/>
+        </w:rPr>
+        <w:t xml:space="preserve"> </w:t>
+      </w:r>
+      <w:r>
+        <w:rPr>
+          <w:rFonts w:ascii="Times New Roman" w:hAnsi="Times New Roman" w:cs="Times New Roman"/>
+          <w:color w:val="000000"/>
+          <w:sz w:val="28"/>
+          <w:szCs w:val="28"/>
+          <w:shd w:val="clear" w:color="auto" w:fill="FFFFFF"/>
+        </w:rPr>
+        <w:t>регистрации</w:t>
+      </w:r>
+      <w:r>
+        <w:rPr>
+          <w:rFonts w:ascii="Times New Roman" w:hAnsi="Times New Roman" w:cs="Times New Roman"/>
+          <w:color w:val="000000"/>
+          <w:sz w:val="28"/>
+          <w:szCs w:val="28"/>
+          <w:shd w:val="clear" w:color="auto" w:fill="FFFFFF"/>
+        </w:rPr>
+        <w:t>,</w:t>
+      </w:r>
+      <w:r>
+        <w:rPr>
+          <w:rFonts w:ascii="Times New Roman" w:hAnsi="Times New Roman" w:cs="Times New Roman"/>
+          <w:color w:val="000000"/>
+          <w:sz w:val="28"/>
+          <w:szCs w:val="28"/>
+          <w:shd w:val="clear" w:color="auto" w:fill="FFFFFF"/>
+        </w:rPr>
+        <w:t xml:space="preserve"> </w:t>
+      </w:r>
+      <w:r>
+        <w:rPr>
+          <w:rFonts w:ascii="Times New Roman" w:hAnsi="Times New Roman" w:cs="Times New Roman"/>
+          <w:color w:val="000000"/>
+          <w:sz w:val="28"/>
+          <w:szCs w:val="28"/>
+          <w:shd w:val="clear" w:color="auto" w:fill="FFFFFF"/>
+        </w:rPr>
+        <w:t>написанное</w:t>
+      </w:r>
+      <w:r>
+        <w:rPr>
+          <w:rFonts w:ascii="Times New Roman" w:hAnsi="Times New Roman" w:cs="Times New Roman"/>
+          <w:color w:val="000000"/>
+          <w:sz w:val="28"/>
+          <w:szCs w:val="28"/>
+          <w:shd w:val="clear" w:color="auto" w:fill="FFFFFF"/>
+        </w:rPr>
         <w:t xml:space="preserve"> на языке </w:t>
       </w:r>
       <w:r>
@@ -5084,6 +5345,40 @@
           <w:shd w:val="clear" w:color="auto" w:fill="FFFFFF"/>
         </w:rPr>
         <w:t>.</w:t>
+      </w:r>
+    </w:p>
+    <w:p>
+      <w:pPr>
+        <w:spacing w:after="0" w:line="240" w:lineRule="auto"/>
+        <w:rPr>
+          <w:rFonts w:ascii="Times New Roman" w:hAnsi="Times New Roman" w:cs="Times New Roman"/>
+          <w:color w:val="000000"/>
+          <w:sz w:val="28"/>
+          <w:szCs w:val="28"/>
+          <w:shd w:val="clear" w:color="auto" w:fill="FFFFFF"/>
+        </w:rPr>
+      </w:pPr>
+    </w:p>
+    <w:p>
+      <w:pPr>
+        <w:spacing w:after="0" w:line="240" w:lineRule="auto"/>
+        <w:rPr>
+          <w:rFonts w:ascii="Times New Roman" w:hAnsi="Times New Roman" w:cs="Times New Roman"/>
+          <w:color w:val="000000"/>
+          <w:sz w:val="28"/>
+          <w:szCs w:val="28"/>
+          <w:shd w:val="clear" w:color="auto" w:fill="FFFFFF"/>
+        </w:rPr>
+      </w:pPr>
+      <w:r>
+        <w:rPr>
+          <w:rFonts w:ascii="Times New Roman" w:hAnsi="Times New Roman" w:cs="Times New Roman"/>
+          <w:color w:val="000000"/>
+          <w:sz w:val="28"/>
+          <w:szCs w:val="28"/>
+          <w:shd w:val="clear" w:color="auto" w:fill="FFFFFF"/>
+        </w:rPr>
+        <w:t>Аутентификация:</w:t>
       </w:r>
     </w:p>
     <w:p>
@@ -5101,6 +5396,29 @@
     </w:p>
     <w:p>
       <w:pPr>
+        <w:spacing w:after="0" w:line="240" w:lineRule="auto"/>
+        <w:jc w:val="both"/>
+        <w:rPr>
+          <w:rFonts w:ascii="Times New Roman" w:hAnsi="Times New Roman" w:cs="Times New Roman"/>
+          <w:color w:val="000000"/>
+          <w:sz w:val="28"/>
+          <w:szCs w:val="28"/>
+          <w:shd w:val="clear" w:color="auto" w:fill="FFFFFF"/>
+        </w:rPr>
+      </w:pPr>
+      <w:r>
+        <w:rPr>
+          <w:shd w:val="clear" w:color="auto" w:fill="FFFFFF"/>
+        </w:rPr>
+        <w:pict>
+          <v:shape id="_x0000_i1039" type="#_x0000_t75" style="width:312.75pt;height:76.5pt">
+            <v:imagedata r:id="rId25" o:title="2"/>
+          </v:shape>
+        </w:pict>
+      </w:r>
+    </w:p>
+    <w:p>
+      <w:pPr>
         <w:pStyle w:val="a4"/>
         <w:ind w:left="708" w:firstLine="709"/>
         <w:rPr>
@@ -5111,75 +5429,210 @@
           <w:shd w:val="clear" w:color="auto" w:fill="FFFFFF"/>
         </w:rPr>
       </w:pPr>
-      <w:r>
-        <w:rPr>
-          <w:rFonts w:ascii="Times New Roman" w:hAnsi="Times New Roman" w:cs="Times New Roman"/>
-          <w:color w:val="000000"/>
-          <w:sz w:val="28"/>
-          <w:szCs w:val="28"/>
-          <w:shd w:val="clear" w:color="auto" w:fill="FFFFFF"/>
-        </w:rPr>
-        <w:pict>
-          <v:shape id="_x0000_i1038" type="#_x0000_t75" style="width:312.7pt;height:76.3pt">
-            <v:imagedata r:id="rId24" o:title="2"/>
-          </v:shape>
-        </w:pict>
-      </w:r>
-    </w:p>
-    <w:p>
-      <w:pPr>
-        <w:pStyle w:val="a4"/>
-        <w:ind w:left="708" w:firstLine="709"/>
-        <w:rPr>
-          <w:rFonts w:ascii="Times New Roman" w:hAnsi="Times New Roman" w:cs="Times New Roman"/>
-          <w:color w:val="000000"/>
-          <w:sz w:val="28"/>
-          <w:szCs w:val="28"/>
-          <w:shd w:val="clear" w:color="auto" w:fill="FFFFFF"/>
-        </w:rPr>
-      </w:pPr>
-    </w:p>
-    <w:p>
-      <w:pPr>
-        <w:rPr>
-          <w:rFonts w:ascii="Times New Roman" w:hAnsi="Times New Roman" w:cs="Times New Roman"/>
-          <w:sz w:val="28"/>
-          <w:szCs w:val="28"/>
-        </w:rPr>
-      </w:pPr>
-      <w:r>
-        <w:rPr>
-          <w:rFonts w:ascii="Times New Roman" w:hAnsi="Times New Roman" w:cs="Times New Roman"/>
-          <w:sz w:val="28"/>
-          <w:szCs w:val="28"/>
-        </w:rPr>
-        <w:pict>
-          <v:shape id="_x0000_i1039" type="#_x0000_t75" style="width:467.45pt;height:261.15pt">
-            <v:imagedata r:id="rId25" o:title="1"/>
-          </v:shape>
-        </w:pict>
-      </w:r>
-    </w:p>
-    <w:p>
-      <w:pPr>
-        <w:rPr>
-          <w:rFonts w:ascii="Times New Roman" w:hAnsi="Times New Roman" w:cs="Times New Roman"/>
-          <w:sz w:val="28"/>
-          <w:szCs w:val="28"/>
-        </w:rPr>
-      </w:pPr>
-      <w:r>
-        <w:rPr>
-          <w:rFonts w:ascii="Times New Roman" w:hAnsi="Times New Roman" w:cs="Times New Roman"/>
-          <w:sz w:val="28"/>
-          <w:szCs w:val="28"/>
-        </w:rPr>
-        <w:tab/>
+    </w:p>
+    <w:p>
+      <w:pPr>
+        <w:rPr>
+          <w:rFonts w:ascii="Times New Roman" w:hAnsi="Times New Roman" w:cs="Times New Roman"/>
+          <w:sz w:val="28"/>
+          <w:szCs w:val="28"/>
+        </w:rPr>
+      </w:pPr>
+      <w:r>
+        <w:rPr>
+          <w:noProof/>
+        </w:rPr>
+        <w:drawing>
+          <wp:inline distT="0" distB="0" distL="0" distR="0">
+            <wp:extent cx="5940425" cy="3171825"/>
+            <wp:effectExtent l="0" t="0" r="0" b="0"/>
+            <wp:docPr id="1" name="Рисунок 1" descr="https://sun9-46.userapi.com/impg/Wc9uu4h7Rh1pA_XciUPjd0CCxx1YJRq-evWqkg/_rzZsN4xJ6k.jpg?size=956x510&amp;quality=96&amp;proxy=1&amp;sign=8e2756e84eb9aa4369ca9429f064c647&amp;type=album"/>
+            <wp:cNvGraphicFramePr>
+              <a:graphicFrameLocks xmlns:a="http://schemas.openxmlformats.org/drawingml/2006/main" noChangeAspect="1"/>
+            </wp:cNvGraphicFramePr>
+            <a:graphic xmlns:a="http://schemas.openxmlformats.org/drawingml/2006/main">
+              <a:graphicData uri="http://schemas.openxmlformats.org/drawingml/2006/picture">
+                <pic:pic xmlns:pic="http://schemas.openxmlformats.org/drawingml/2006/picture">
+                  <pic:nvPicPr>
+                    <pic:cNvPr id="0" name="Picture 38" descr="https://sun9-46.userapi.com/impg/Wc9uu4h7Rh1pA_XciUPjd0CCxx1YJRq-evWqkg/_rzZsN4xJ6k.jpg?size=956x510&amp;quality=96&amp;proxy=1&amp;sign=8e2756e84eb9aa4369ca9429f064c647&amp;type=album"/>
+                    <pic:cNvPicPr>
+                      <a:picLocks noChangeAspect="1" noChangeArrowheads="1"/>
+                    </pic:cNvPicPr>
+                  </pic:nvPicPr>
+                  <pic:blipFill>
+                    <a:blip r:embed="rId26">
+                      <a:extLst>
+                        <a:ext uri="{28A0092B-C50C-407E-A947-70E740481C1C}">
+                          <a14:useLocalDpi xmlns:a14="http://schemas.microsoft.com/office/drawing/2010/main" val="0"/>
+                        </a:ext>
+                      </a:extLst>
+                    </a:blip>
+                    <a:srcRect/>
+                    <a:stretch>
+                      <a:fillRect/>
+                    </a:stretch>
+                  </pic:blipFill>
+                  <pic:spPr bwMode="auto">
+                    <a:xfrm>
+                      <a:off x="0" y="0"/>
+                      <a:ext cx="5940425" cy="3171825"/>
+                    </a:xfrm>
+                    <a:prstGeom prst="rect">
+                      <a:avLst/>
+                    </a:prstGeom>
+                    <a:noFill/>
+                    <a:ln>
+                      <a:noFill/>
+                    </a:ln>
+                  </pic:spPr>
+                </pic:pic>
+              </a:graphicData>
+            </a:graphic>
+          </wp:inline>
+        </w:drawing>
+      </w:r>
+    </w:p>
+    <w:p>
+      <w:pPr>
+        <w:rPr>
+          <w:rFonts w:ascii="Times New Roman" w:hAnsi="Times New Roman" w:cs="Times New Roman"/>
+          <w:sz w:val="28"/>
+          <w:szCs w:val="28"/>
+        </w:rPr>
+      </w:pPr>
+      <w:r>
+        <w:rPr>
+          <w:rFonts w:ascii="Times New Roman" w:hAnsi="Times New Roman" w:cs="Times New Roman"/>
+          <w:sz w:val="28"/>
+          <w:szCs w:val="28"/>
+        </w:rPr>
+        <w:br w:type="page"/>
+      </w:r>
+    </w:p>
+    <w:p>
+      <w:pPr>
+        <w:rPr>
+          <w:rFonts w:ascii="Times New Roman" w:hAnsi="Times New Roman" w:cs="Times New Roman"/>
+          <w:sz w:val="28"/>
+          <w:szCs w:val="28"/>
+        </w:rPr>
+      </w:pPr>
+      <w:r>
+        <w:rPr>
+          <w:rFonts w:ascii="Times New Roman" w:hAnsi="Times New Roman" w:cs="Times New Roman"/>
+          <w:sz w:val="28"/>
+          <w:szCs w:val="28"/>
+        </w:rPr>
+        <w:lastRenderedPageBreak/>
+        <w:t xml:space="preserve">Регистрация: </w:t>
+      </w:r>
+    </w:p>
+    <w:p>
+      <w:pPr>
+        <w:rPr>
+          <w:rFonts w:ascii="Times New Roman" w:hAnsi="Times New Roman" w:cs="Times New Roman"/>
+          <w:sz w:val="28"/>
+          <w:szCs w:val="28"/>
+        </w:rPr>
+      </w:pPr>
+      <w:r>
+        <w:rPr>
+          <w:noProof/>
+        </w:rPr>
+        <w:drawing>
+          <wp:inline distT="0" distB="0" distL="0" distR="0" wp14:anchorId="4F1E8806" wp14:editId="615526D1">
+            <wp:extent cx="5940425" cy="4456430"/>
+            <wp:effectExtent l="0" t="0" r="0" b="0"/>
+            <wp:docPr id="3" name="Рисунок 3" descr="https://sun9-12.userapi.com/impg/CCKGzfuEpqmPBdwKc7iRFo-9t1WkBEcpf8jMLQ/3pQMJjYfVZU.jpg?size=874x656&amp;quality=96&amp;proxy=1&amp;sign=612bd47b258910df3e7414cfd84a2106&amp;type=album"/>
+            <wp:cNvGraphicFramePr>
+              <a:graphicFrameLocks xmlns:a="http://schemas.openxmlformats.org/drawingml/2006/main" noChangeAspect="1"/>
+            </wp:cNvGraphicFramePr>
+            <a:graphic xmlns:a="http://schemas.openxmlformats.org/drawingml/2006/main">
+              <a:graphicData uri="http://schemas.openxmlformats.org/drawingml/2006/picture">
+                <pic:pic xmlns:pic="http://schemas.openxmlformats.org/drawingml/2006/picture">
+                  <pic:nvPicPr>
+                    <pic:cNvPr id="0" name="Picture 43" descr="https://sun9-12.userapi.com/impg/CCKGzfuEpqmPBdwKc7iRFo-9t1WkBEcpf8jMLQ/3pQMJjYfVZU.jpg?size=874x656&amp;quality=96&amp;proxy=1&amp;sign=612bd47b258910df3e7414cfd84a2106&amp;type=album"/>
+                    <pic:cNvPicPr>
+                      <a:picLocks noChangeAspect="1" noChangeArrowheads="1"/>
+                    </pic:cNvPicPr>
+                  </pic:nvPicPr>
+                  <pic:blipFill>
+                    <a:blip r:embed="rId27">
+                      <a:extLst>
+                        <a:ext uri="{28A0092B-C50C-407E-A947-70E740481C1C}">
+                          <a14:useLocalDpi xmlns:a14="http://schemas.microsoft.com/office/drawing/2010/main" val="0"/>
+                        </a:ext>
+                      </a:extLst>
+                    </a:blip>
+                    <a:srcRect/>
+                    <a:stretch>
+                      <a:fillRect/>
+                    </a:stretch>
+                  </pic:blipFill>
+                  <pic:spPr bwMode="auto">
+                    <a:xfrm>
+                      <a:off x="0" y="0"/>
+                      <a:ext cx="5940425" cy="4456430"/>
+                    </a:xfrm>
+                    <a:prstGeom prst="rect">
+                      <a:avLst/>
+                    </a:prstGeom>
+                    <a:noFill/>
+                    <a:ln>
+                      <a:noFill/>
+                    </a:ln>
+                  </pic:spPr>
+                </pic:pic>
+              </a:graphicData>
+            </a:graphic>
+          </wp:inline>
+        </w:drawing>
+      </w:r>
+    </w:p>
+    <w:p>
+      <w:pPr>
+        <w:rPr>
+          <w:rFonts w:ascii="Times New Roman" w:hAnsi="Times New Roman" w:cs="Times New Roman"/>
+          <w:sz w:val="28"/>
+          <w:szCs w:val="28"/>
+        </w:rPr>
+      </w:pPr>
+      <w:r>
+        <w:rPr>
+          <w:rFonts w:ascii="Times New Roman" w:hAnsi="Times New Roman" w:cs="Times New Roman"/>
+          <w:sz w:val="28"/>
+          <w:szCs w:val="28"/>
+        </w:rPr>
+        <w:br w:type="page"/>
+      </w:r>
+    </w:p>
+    <w:p>
+      <w:pPr>
+        <w:ind w:firstLine="708"/>
+        <w:rPr>
+          <w:rFonts w:ascii="Times New Roman" w:hAnsi="Times New Roman" w:cs="Times New Roman"/>
+          <w:b/>
+          <w:bCs/>
+          <w:sz w:val="28"/>
+          <w:szCs w:val="28"/>
+        </w:rPr>
+      </w:pPr>
+      <w:r>
+        <w:rPr>
+          <w:rFonts w:ascii="Times New Roman" w:hAnsi="Times New Roman" w:cs="Times New Roman"/>
+          <w:b/>
+          <w:bCs/>
+          <w:sz w:val="28"/>
+          <w:szCs w:val="28"/>
+        </w:rPr>
+        <w:lastRenderedPageBreak/>
         <w:t>Функции вывода из ключевых таблиц</w:t>
       </w:r>
       <w:r>
         <w:rPr>
           <w:rFonts w:ascii="Times New Roman" w:hAnsi="Times New Roman" w:cs="Times New Roman"/>
+          <w:b/>
+          <w:bCs/>
           <w:sz w:val="28"/>
           <w:szCs w:val="28"/>
         </w:rPr>
@@ -5200,11 +5653,168 @@
           <w:sz w:val="28"/>
           <w:szCs w:val="28"/>
         </w:rPr>
-        <w:pict>
-          <v:shape id="_x0000_i1040" type="#_x0000_t75" style="width:418.05pt;height:234.25pt">
-            <v:imagedata r:id="rId26" o:title="3"/>
-          </v:shape>
-        </w:pict>
+        <w:t>Вывод пользователей:</w:t>
+      </w:r>
+    </w:p>
+    <w:p>
+      <w:pPr>
+        <w:rPr>
+          <w:rFonts w:ascii="Times New Roman" w:hAnsi="Times New Roman" w:cs="Times New Roman"/>
+          <w:b/>
+          <w:sz w:val="28"/>
+          <w:szCs w:val="28"/>
+        </w:rPr>
+      </w:pPr>
+      <w:r>
+        <w:rPr>
+          <w:noProof/>
+        </w:rPr>
+        <w:drawing>
+          <wp:inline distT="0" distB="0" distL="0" distR="0">
+            <wp:extent cx="5940425" cy="1743710"/>
+            <wp:effectExtent l="0" t="0" r="0" b="0"/>
+            <wp:docPr id="13" name="Рисунок 13" descr="https://sun9-74.userapi.com/impg/yxVkmbFKlxnNIQxkjfO6-cUX0KOHIPIiXeaYnw/CM2WlSIJISs.jpg?size=1093x321&amp;quality=96&amp;proxy=1&amp;sign=c52daf88f62dcc3028b316344a949cf5&amp;type=album"/>
+            <wp:cNvGraphicFramePr>
+              <a:graphicFrameLocks xmlns:a="http://schemas.openxmlformats.org/drawingml/2006/main" noChangeAspect="1"/>
+            </wp:cNvGraphicFramePr>
+            <a:graphic xmlns:a="http://schemas.openxmlformats.org/drawingml/2006/main">
+              <a:graphicData uri="http://schemas.openxmlformats.org/drawingml/2006/picture">
+                <pic:pic xmlns:pic="http://schemas.openxmlformats.org/drawingml/2006/picture">
+                  <pic:nvPicPr>
+                    <pic:cNvPr id="0" name="Picture 66" descr="https://sun9-74.userapi.com/impg/yxVkmbFKlxnNIQxkjfO6-cUX0KOHIPIiXeaYnw/CM2WlSIJISs.jpg?size=1093x321&amp;quality=96&amp;proxy=1&amp;sign=c52daf88f62dcc3028b316344a949cf5&amp;type=album"/>
+                    <pic:cNvPicPr>
+                      <a:picLocks noChangeAspect="1" noChangeArrowheads="1"/>
+                    </pic:cNvPicPr>
+                  </pic:nvPicPr>
+                  <pic:blipFill>
+                    <a:blip r:embed="rId28">
+                      <a:extLst>
+                        <a:ext uri="{28A0092B-C50C-407E-A947-70E740481C1C}">
+                          <a14:useLocalDpi xmlns:a14="http://schemas.microsoft.com/office/drawing/2010/main" val="0"/>
+                        </a:ext>
+                      </a:extLst>
+                    </a:blip>
+                    <a:srcRect/>
+                    <a:stretch>
+                      <a:fillRect/>
+                    </a:stretch>
+                  </pic:blipFill>
+                  <pic:spPr bwMode="auto">
+                    <a:xfrm>
+                      <a:off x="0" y="0"/>
+                      <a:ext cx="5940425" cy="1743710"/>
+                    </a:xfrm>
+                    <a:prstGeom prst="rect">
+                      <a:avLst/>
+                    </a:prstGeom>
+                    <a:noFill/>
+                    <a:ln>
+                      <a:noFill/>
+                    </a:ln>
+                  </pic:spPr>
+                </pic:pic>
+              </a:graphicData>
+            </a:graphic>
+          </wp:inline>
+        </w:drawing>
+      </w:r>
+    </w:p>
+    <w:p>
+      <w:pPr>
+        <w:rPr>
+          <w:rFonts w:ascii="Times New Roman" w:hAnsi="Times New Roman" w:cs="Times New Roman"/>
+          <w:bCs/>
+          <w:sz w:val="28"/>
+          <w:szCs w:val="28"/>
+        </w:rPr>
+      </w:pPr>
+      <w:r>
+        <w:rPr>
+          <w:rFonts w:ascii="Times New Roman" w:hAnsi="Times New Roman" w:cs="Times New Roman"/>
+          <w:bCs/>
+          <w:sz w:val="28"/>
+          <w:szCs w:val="28"/>
+        </w:rPr>
+        <w:t>Вывод данных пользователя:</w:t>
+      </w:r>
+    </w:p>
+    <w:p>
+      <w:pPr>
+        <w:rPr>
+          <w:rFonts w:ascii="Times New Roman" w:hAnsi="Times New Roman" w:cs="Times New Roman"/>
+          <w:sz w:val="28"/>
+          <w:szCs w:val="28"/>
+        </w:rPr>
+      </w:pPr>
+      <w:r>
+        <w:rPr>
+          <w:noProof/>
+        </w:rPr>
+        <w:drawing>
+          <wp:inline distT="0" distB="0" distL="0" distR="0">
+            <wp:extent cx="5113020" cy="3335077"/>
+            <wp:effectExtent l="0" t="0" r="0" b="0"/>
+            <wp:docPr id="2" name="Рисунок 2" descr="https://sun1-29.userapi.com/impg/jsp1flKC6aM82ausde4TnXwREmAjrk5diIMihg/HBfIH3XNLGk.jpg?size=1017x663&amp;quality=96&amp;proxy=1&amp;sign=da7bc37b4b981fba2ae2fe624e35d8d1&amp;type=album"/>
+            <wp:cNvGraphicFramePr>
+              <a:graphicFrameLocks xmlns:a="http://schemas.openxmlformats.org/drawingml/2006/main" noChangeAspect="1"/>
+            </wp:cNvGraphicFramePr>
+            <a:graphic xmlns:a="http://schemas.openxmlformats.org/drawingml/2006/main">
+              <a:graphicData uri="http://schemas.openxmlformats.org/drawingml/2006/picture">
+                <pic:pic xmlns:pic="http://schemas.openxmlformats.org/drawingml/2006/picture">
+                  <pic:nvPicPr>
+                    <pic:cNvPr id="0" name="Picture 41" descr="https://sun1-29.userapi.com/impg/jsp1flKC6aM82ausde4TnXwREmAjrk5diIMihg/HBfIH3XNLGk.jpg?size=1017x663&amp;quality=96&amp;proxy=1&amp;sign=da7bc37b4b981fba2ae2fe624e35d8d1&amp;type=album"/>
+                    <pic:cNvPicPr>
+                      <a:picLocks noChangeAspect="1" noChangeArrowheads="1"/>
+                    </pic:cNvPicPr>
+                  </pic:nvPicPr>
+                  <pic:blipFill>
+                    <a:blip r:embed="rId29">
+                      <a:extLst>
+                        <a:ext uri="{28A0092B-C50C-407E-A947-70E740481C1C}">
+                          <a14:useLocalDpi xmlns:a14="http://schemas.microsoft.com/office/drawing/2010/main" val="0"/>
+                        </a:ext>
+                      </a:extLst>
+                    </a:blip>
+                    <a:srcRect/>
+                    <a:stretch>
+                      <a:fillRect/>
+                    </a:stretch>
+                  </pic:blipFill>
+                  <pic:spPr bwMode="auto">
+                    <a:xfrm>
+                      <a:off x="0" y="0"/>
+                      <a:ext cx="5135336" cy="3349633"/>
+                    </a:xfrm>
+                    <a:prstGeom prst="rect">
+                      <a:avLst/>
+                    </a:prstGeom>
+                    <a:noFill/>
+                    <a:ln>
+                      <a:noFill/>
+                    </a:ln>
+                  </pic:spPr>
+                </pic:pic>
+              </a:graphicData>
+            </a:graphic>
+          </wp:inline>
+        </w:drawing>
+      </w:r>
+    </w:p>
+    <w:p>
+      <w:pPr>
+        <w:rPr>
+          <w:rFonts w:ascii="Times New Roman" w:hAnsi="Times New Roman" w:cs="Times New Roman"/>
+          <w:sz w:val="28"/>
+          <w:szCs w:val="28"/>
+        </w:rPr>
+      </w:pPr>
+      <w:r>
+        <w:rPr>
+          <w:rFonts w:ascii="Times New Roman" w:hAnsi="Times New Roman" w:cs="Times New Roman"/>
+          <w:sz w:val="28"/>
+          <w:szCs w:val="28"/>
+        </w:rPr>
+        <w:br w:type="page"/>
       </w:r>
     </w:p>
     <w:p>
@@ -5222,32 +5832,148 @@
           <w:szCs w:val="28"/>
         </w:rPr>
         <w:lastRenderedPageBreak/>
-        <w:pict>
-          <v:shape id="_x0000_i1041" type="#_x0000_t75" style="width:467.45pt;height:141.85pt">
-            <v:imagedata r:id="rId27" o:title="4"/>
-          </v:shape>
-        </w:pict>
-      </w:r>
-    </w:p>
-    <w:p>
-      <w:pPr>
-        <w:rPr>
-          <w:rFonts w:ascii="Times New Roman" w:hAnsi="Times New Roman" w:cs="Times New Roman"/>
-          <w:sz w:val="28"/>
-          <w:szCs w:val="28"/>
-        </w:rPr>
-      </w:pPr>
-      <w:r>
-        <w:rPr>
-          <w:rFonts w:ascii="Times New Roman" w:hAnsi="Times New Roman" w:cs="Times New Roman"/>
-          <w:sz w:val="28"/>
-          <w:szCs w:val="28"/>
-        </w:rPr>
-        <w:pict>
-          <v:shape id="_x0000_i1042" type="#_x0000_t75" style="width:467.45pt;height:127.9pt">
-            <v:imagedata r:id="rId28" o:title="6"/>
-          </v:shape>
-        </w:pict>
+        <w:t>Вывод данных по сделке:</w:t>
+      </w:r>
+    </w:p>
+    <w:p>
+      <w:pPr>
+        <w:rPr>
+          <w:rFonts w:ascii="Times New Roman" w:hAnsi="Times New Roman" w:cs="Times New Roman"/>
+          <w:sz w:val="28"/>
+          <w:szCs w:val="28"/>
+        </w:rPr>
+      </w:pPr>
+      <w:r>
+        <w:rPr>
+          <w:noProof/>
+        </w:rPr>
+        <w:drawing>
+          <wp:inline distT="0" distB="0" distL="0" distR="0">
+            <wp:extent cx="5940425" cy="2611120"/>
+            <wp:effectExtent l="0" t="0" r="0" b="0"/>
+            <wp:docPr id="5" name="Рисунок 5" descr="https://sun9-53.userapi.com/impg/mkJXTR42LfDdBTbmzbZYutguz-oK2A-3E6-SDg/siViF-D4jrM.jpg?size=934x410&amp;quality=96&amp;proxy=1&amp;sign=2fa60339a6ce4a82d7bf591d88a2c8e8&amp;type=album"/>
+            <wp:cNvGraphicFramePr>
+              <a:graphicFrameLocks xmlns:a="http://schemas.openxmlformats.org/drawingml/2006/main" noChangeAspect="1"/>
+            </wp:cNvGraphicFramePr>
+            <a:graphic xmlns:a="http://schemas.openxmlformats.org/drawingml/2006/main">
+              <a:graphicData uri="http://schemas.openxmlformats.org/drawingml/2006/picture">
+                <pic:pic xmlns:pic="http://schemas.openxmlformats.org/drawingml/2006/picture">
+                  <pic:nvPicPr>
+                    <pic:cNvPr id="0" name="Picture 48" descr="https://sun9-53.userapi.com/impg/mkJXTR42LfDdBTbmzbZYutguz-oK2A-3E6-SDg/siViF-D4jrM.jpg?size=934x410&amp;quality=96&amp;proxy=1&amp;sign=2fa60339a6ce4a82d7bf591d88a2c8e8&amp;type=album"/>
+                    <pic:cNvPicPr>
+                      <a:picLocks noChangeAspect="1" noChangeArrowheads="1"/>
+                    </pic:cNvPicPr>
+                  </pic:nvPicPr>
+                  <pic:blipFill>
+                    <a:blip r:embed="rId30">
+                      <a:extLst>
+                        <a:ext uri="{28A0092B-C50C-407E-A947-70E740481C1C}">
+                          <a14:useLocalDpi xmlns:a14="http://schemas.microsoft.com/office/drawing/2010/main" val="0"/>
+                        </a:ext>
+                      </a:extLst>
+                    </a:blip>
+                    <a:srcRect/>
+                    <a:stretch>
+                      <a:fillRect/>
+                    </a:stretch>
+                  </pic:blipFill>
+                  <pic:spPr bwMode="auto">
+                    <a:xfrm>
+                      <a:off x="0" y="0"/>
+                      <a:ext cx="5940425" cy="2611120"/>
+                    </a:xfrm>
+                    <a:prstGeom prst="rect">
+                      <a:avLst/>
+                    </a:prstGeom>
+                    <a:noFill/>
+                    <a:ln>
+                      <a:noFill/>
+                    </a:ln>
+                  </pic:spPr>
+                </pic:pic>
+              </a:graphicData>
+            </a:graphic>
+          </wp:inline>
+        </w:drawing>
+      </w:r>
+    </w:p>
+    <w:p>
+      <w:pPr>
+        <w:rPr>
+          <w:rFonts w:ascii="Times New Roman" w:hAnsi="Times New Roman" w:cs="Times New Roman"/>
+          <w:sz w:val="28"/>
+          <w:szCs w:val="28"/>
+        </w:rPr>
+      </w:pPr>
+      <w:r>
+        <w:rPr>
+          <w:rFonts w:ascii="Times New Roman" w:hAnsi="Times New Roman" w:cs="Times New Roman"/>
+          <w:sz w:val="28"/>
+          <w:szCs w:val="28"/>
+        </w:rPr>
+        <w:t>Вывод данных по книге:</w:t>
+      </w:r>
+    </w:p>
+    <w:p>
+      <w:pPr>
+        <w:rPr>
+          <w:rFonts w:ascii="Times New Roman" w:hAnsi="Times New Roman" w:cs="Times New Roman"/>
+          <w:sz w:val="28"/>
+          <w:szCs w:val="28"/>
+        </w:rPr>
+      </w:pPr>
+      <w:r>
+        <w:rPr>
+          <w:noProof/>
+        </w:rPr>
+        <w:drawing>
+          <wp:inline distT="0" distB="0" distL="0" distR="0">
+            <wp:extent cx="5940425" cy="2347595"/>
+            <wp:effectExtent l="0" t="0" r="0" b="0"/>
+            <wp:docPr id="6" name="Рисунок 6" descr="https://sun9-19.userapi.com/impg/URnFtV4haOcLD_4NKZ4HmM21hFVmRpGxryTf-w/0ondOlSzHAw.jpg?size=958x378&amp;quality=96&amp;proxy=1&amp;sign=1dfeca8ead14b249e9e165bc8151f578&amp;type=album"/>
+            <wp:cNvGraphicFramePr>
+              <a:graphicFrameLocks xmlns:a="http://schemas.openxmlformats.org/drawingml/2006/main" noChangeAspect="1"/>
+            </wp:cNvGraphicFramePr>
+            <a:graphic xmlns:a="http://schemas.openxmlformats.org/drawingml/2006/main">
+              <a:graphicData uri="http://schemas.openxmlformats.org/drawingml/2006/picture">
+                <pic:pic xmlns:pic="http://schemas.openxmlformats.org/drawingml/2006/picture">
+                  <pic:nvPicPr>
+                    <pic:cNvPr id="0" name="Picture 51" descr="https://sun9-19.userapi.com/impg/URnFtV4haOcLD_4NKZ4HmM21hFVmRpGxryTf-w/0ondOlSzHAw.jpg?size=958x378&amp;quality=96&amp;proxy=1&amp;sign=1dfeca8ead14b249e9e165bc8151f578&amp;type=album"/>
+                    <pic:cNvPicPr>
+                      <a:picLocks noChangeAspect="1" noChangeArrowheads="1"/>
+                    </pic:cNvPicPr>
+                  </pic:nvPicPr>
+                  <pic:blipFill>
+                    <a:blip r:embed="rId31">
+                      <a:extLst>
+                        <a:ext uri="{28A0092B-C50C-407E-A947-70E740481C1C}">
+                          <a14:useLocalDpi xmlns:a14="http://schemas.microsoft.com/office/drawing/2010/main" val="0"/>
+                        </a:ext>
+                      </a:extLst>
+                    </a:blip>
+                    <a:srcRect/>
+                    <a:stretch>
+                      <a:fillRect/>
+                    </a:stretch>
+                  </pic:blipFill>
+                  <pic:spPr bwMode="auto">
+                    <a:xfrm>
+                      <a:off x="0" y="0"/>
+                      <a:ext cx="5940425" cy="2347595"/>
+                    </a:xfrm>
+                    <a:prstGeom prst="rect">
+                      <a:avLst/>
+                    </a:prstGeom>
+                    <a:noFill/>
+                    <a:ln>
+                      <a:noFill/>
+                    </a:ln>
+                  </pic:spPr>
+                </pic:pic>
+              </a:graphicData>
+            </a:graphic>
+          </wp:inline>
+        </w:drawing>
       </w:r>
     </w:p>
     <w:p>
@@ -5255,13 +5981,17 @@
         <w:ind w:firstLine="708"/>
         <w:rPr>
           <w:rFonts w:ascii="Times New Roman" w:hAnsi="Times New Roman" w:cs="Times New Roman"/>
-          <w:sz w:val="28"/>
-          <w:szCs w:val="28"/>
-        </w:rPr>
-      </w:pPr>
-      <w:r>
-        <w:rPr>
-          <w:rFonts w:ascii="Times New Roman" w:hAnsi="Times New Roman" w:cs="Times New Roman"/>
+          <w:b/>
+          <w:bCs/>
+          <w:sz w:val="28"/>
+          <w:szCs w:val="28"/>
+        </w:rPr>
+      </w:pPr>
+      <w:r>
+        <w:rPr>
+          <w:rFonts w:ascii="Times New Roman" w:hAnsi="Times New Roman" w:cs="Times New Roman"/>
+          <w:b/>
+          <w:bCs/>
           <w:sz w:val="28"/>
           <w:szCs w:val="28"/>
         </w:rPr>
@@ -5270,6 +6000,8 @@
       <w:r>
         <w:rPr>
           <w:rFonts w:ascii="Times New Roman" w:hAnsi="Times New Roman" w:cs="Times New Roman"/>
+          <w:b/>
+          <w:bCs/>
           <w:sz w:val="28"/>
           <w:szCs w:val="28"/>
         </w:rPr>
@@ -5290,11 +6022,69 @@
           <w:sz w:val="28"/>
           <w:szCs w:val="28"/>
         </w:rPr>
-        <w:pict>
-          <v:shape id="_x0000_i1043" type="#_x0000_t75" style="width:467.45pt;height:306.25pt">
-            <v:imagedata r:id="rId29" o:title="добавление в бд"/>
-          </v:shape>
-        </w:pict>
+        <w:t>Добавление сделки:</w:t>
+      </w:r>
+    </w:p>
+    <w:p>
+      <w:pPr>
+        <w:rPr>
+          <w:rFonts w:ascii="Times New Roman" w:hAnsi="Times New Roman" w:cs="Times New Roman"/>
+          <w:sz w:val="28"/>
+          <w:szCs w:val="28"/>
+        </w:rPr>
+      </w:pPr>
+      <w:r>
+        <w:rPr>
+          <w:noProof/>
+        </w:rPr>
+        <w:drawing>
+          <wp:inline distT="0" distB="0" distL="0" distR="0">
+            <wp:extent cx="5231934" cy="1158240"/>
+            <wp:effectExtent l="0" t="0" r="0" b="0"/>
+            <wp:docPr id="7" name="Рисунок 7" descr="https://sun9-76.userapi.com/impg/cll8S6u7GERb0fFsIOi-ItVaNHM7nXGadh3Mow/sTylAnsKbnA.jpg?size=907x201&amp;quality=96&amp;proxy=1&amp;sign=550d932a7ae52c8936e3ad17453ee952&amp;type=album"/>
+            <wp:cNvGraphicFramePr>
+              <a:graphicFrameLocks xmlns:a="http://schemas.openxmlformats.org/drawingml/2006/main" noChangeAspect="1"/>
+            </wp:cNvGraphicFramePr>
+            <a:graphic xmlns:a="http://schemas.openxmlformats.org/drawingml/2006/main">
+              <a:graphicData uri="http://schemas.openxmlformats.org/drawingml/2006/picture">
+                <pic:pic xmlns:pic="http://schemas.openxmlformats.org/drawingml/2006/picture">
+                  <pic:nvPicPr>
+                    <pic:cNvPr id="0" name="Picture 54" descr="https://sun9-76.userapi.com/impg/cll8S6u7GERb0fFsIOi-ItVaNHM7nXGadh3Mow/sTylAnsKbnA.jpg?size=907x201&amp;quality=96&amp;proxy=1&amp;sign=550d932a7ae52c8936e3ad17453ee952&amp;type=album"/>
+                    <pic:cNvPicPr>
+                      <a:picLocks noChangeAspect="1" noChangeArrowheads="1"/>
+                    </pic:cNvPicPr>
+                  </pic:nvPicPr>
+                  <pic:blipFill>
+                    <a:blip r:embed="rId32">
+                      <a:extLst>
+                        <a:ext uri="{28A0092B-C50C-407E-A947-70E740481C1C}">
+                          <a14:useLocalDpi xmlns:a14="http://schemas.microsoft.com/office/drawing/2010/main" val="0"/>
+                        </a:ext>
+                      </a:extLst>
+                    </a:blip>
+                    <a:srcRect/>
+                    <a:stretch>
+                      <a:fillRect/>
+                    </a:stretch>
+                  </pic:blipFill>
+                  <pic:spPr bwMode="auto">
+                    <a:xfrm>
+                      <a:off x="0" y="0"/>
+                      <a:ext cx="5270406" cy="1166757"/>
+                    </a:xfrm>
+                    <a:prstGeom prst="rect">
+                      <a:avLst/>
+                    </a:prstGeom>
+                    <a:noFill/>
+                    <a:ln>
+                      <a:noFill/>
+                    </a:ln>
+                  </pic:spPr>
+                </pic:pic>
+              </a:graphicData>
+            </a:graphic>
+          </wp:inline>
+        </w:drawing>
       </w:r>
     </w:p>
     <w:p>
@@ -5316,16 +6106,529 @@
     </w:p>
     <w:p>
       <w:pPr>
+        <w:rPr>
+          <w:rFonts w:ascii="Times New Roman" w:hAnsi="Times New Roman" w:cs="Times New Roman"/>
+          <w:sz w:val="28"/>
+          <w:szCs w:val="28"/>
+        </w:rPr>
+      </w:pPr>
+      <w:r>
+        <w:rPr>
+          <w:rFonts w:ascii="Times New Roman" w:hAnsi="Times New Roman" w:cs="Times New Roman"/>
+          <w:sz w:val="28"/>
+          <w:szCs w:val="28"/>
+        </w:rPr>
+        <w:lastRenderedPageBreak/>
+        <w:t>Добавление денег</w:t>
+      </w:r>
+      <w:r>
+        <w:rPr>
+          <w:rFonts w:ascii="Times New Roman" w:hAnsi="Times New Roman" w:cs="Times New Roman"/>
+          <w:sz w:val="28"/>
+          <w:szCs w:val="28"/>
+        </w:rPr>
+        <w:t xml:space="preserve"> на счёт</w:t>
+      </w:r>
+      <w:r>
+        <w:rPr>
+          <w:rFonts w:ascii="Times New Roman" w:hAnsi="Times New Roman" w:cs="Times New Roman"/>
+          <w:sz w:val="28"/>
+          <w:szCs w:val="28"/>
+        </w:rPr>
+        <w:t>:</w:t>
+      </w:r>
+    </w:p>
+    <w:p>
+      <w:pPr>
+        <w:rPr>
+          <w:rFonts w:ascii="Times New Roman" w:hAnsi="Times New Roman" w:cs="Times New Roman"/>
+          <w:sz w:val="28"/>
+          <w:szCs w:val="28"/>
+        </w:rPr>
+      </w:pPr>
+      <w:r>
+        <w:rPr>
+          <w:noProof/>
+        </w:rPr>
+        <w:drawing>
+          <wp:inline distT="0" distB="0" distL="0" distR="0">
+            <wp:extent cx="4884420" cy="1342889"/>
+            <wp:effectExtent l="0" t="0" r="0" b="0"/>
+            <wp:docPr id="8" name="Рисунок 8" descr="https://sun9-66.userapi.com/impg/UygG7roQnoiPOaL528DwM6plhz-K2Rmes1MNSg/MwUwG6huRSU.jpg?size=713x196&amp;quality=96&amp;proxy=1&amp;sign=20d08edd656932a7588a524a3b2ae82b&amp;type=album"/>
+            <wp:cNvGraphicFramePr>
+              <a:graphicFrameLocks xmlns:a="http://schemas.openxmlformats.org/drawingml/2006/main" noChangeAspect="1"/>
+            </wp:cNvGraphicFramePr>
+            <a:graphic xmlns:a="http://schemas.openxmlformats.org/drawingml/2006/main">
+              <a:graphicData uri="http://schemas.openxmlformats.org/drawingml/2006/picture">
+                <pic:pic xmlns:pic="http://schemas.openxmlformats.org/drawingml/2006/picture">
+                  <pic:nvPicPr>
+                    <pic:cNvPr id="0" name="Picture 56" descr="https://sun9-66.userapi.com/impg/UygG7roQnoiPOaL528DwM6plhz-K2Rmes1MNSg/MwUwG6huRSU.jpg?size=713x196&amp;quality=96&amp;proxy=1&amp;sign=20d08edd656932a7588a524a3b2ae82b&amp;type=album"/>
+                    <pic:cNvPicPr>
+                      <a:picLocks noChangeAspect="1" noChangeArrowheads="1"/>
+                    </pic:cNvPicPr>
+                  </pic:nvPicPr>
+                  <pic:blipFill>
+                    <a:blip r:embed="rId33">
+                      <a:extLst>
+                        <a:ext uri="{28A0092B-C50C-407E-A947-70E740481C1C}">
+                          <a14:useLocalDpi xmlns:a14="http://schemas.microsoft.com/office/drawing/2010/main" val="0"/>
+                        </a:ext>
+                      </a:extLst>
+                    </a:blip>
+                    <a:srcRect/>
+                    <a:stretch>
+                      <a:fillRect/>
+                    </a:stretch>
+                  </pic:blipFill>
+                  <pic:spPr bwMode="auto">
+                    <a:xfrm>
+                      <a:off x="0" y="0"/>
+                      <a:ext cx="4903552" cy="1348149"/>
+                    </a:xfrm>
+                    <a:prstGeom prst="rect">
+                      <a:avLst/>
+                    </a:prstGeom>
+                    <a:noFill/>
+                    <a:ln>
+                      <a:noFill/>
+                    </a:ln>
+                  </pic:spPr>
+                </pic:pic>
+              </a:graphicData>
+            </a:graphic>
+          </wp:inline>
+        </w:drawing>
+      </w:r>
+    </w:p>
+    <w:p>
+      <w:pPr>
+        <w:rPr>
+          <w:rFonts w:ascii="Times New Roman" w:hAnsi="Times New Roman" w:cs="Times New Roman"/>
+          <w:sz w:val="28"/>
+          <w:szCs w:val="28"/>
+        </w:rPr>
+      </w:pPr>
+      <w:r>
+        <w:rPr>
+          <w:rFonts w:ascii="Times New Roman" w:hAnsi="Times New Roman" w:cs="Times New Roman"/>
+          <w:sz w:val="28"/>
+          <w:szCs w:val="28"/>
+        </w:rPr>
+        <w:t>Добавление издателя:</w:t>
+      </w:r>
+    </w:p>
+    <w:p>
+      <w:pPr>
+        <w:rPr>
+          <w:rFonts w:ascii="Times New Roman" w:hAnsi="Times New Roman" w:cs="Times New Roman"/>
+          <w:sz w:val="28"/>
+          <w:szCs w:val="28"/>
+        </w:rPr>
+      </w:pPr>
+      <w:r>
+        <w:rPr>
+          <w:noProof/>
+        </w:rPr>
+        <w:drawing>
+          <wp:inline distT="0" distB="0" distL="0" distR="0">
+            <wp:extent cx="5044440" cy="1287780"/>
+            <wp:effectExtent l="0" t="0" r="0" b="0"/>
+            <wp:docPr id="9" name="Рисунок 9" descr="https://sun9-75.userapi.com/impg/n7ZxiKde824ivkyB1xuor9VkM83TaE3SZas2AA/-Y6aighuD-w.jpg?size=530x135&amp;quality=96&amp;proxy=1&amp;sign=4c73b049657b010158eb39947bb2a3de&amp;type=album"/>
+            <wp:cNvGraphicFramePr>
+              <a:graphicFrameLocks xmlns:a="http://schemas.openxmlformats.org/drawingml/2006/main" noChangeAspect="1"/>
+            </wp:cNvGraphicFramePr>
+            <a:graphic xmlns:a="http://schemas.openxmlformats.org/drawingml/2006/main">
+              <a:graphicData uri="http://schemas.openxmlformats.org/drawingml/2006/picture">
+                <pic:pic xmlns:pic="http://schemas.openxmlformats.org/drawingml/2006/picture">
+                  <pic:nvPicPr>
+                    <pic:cNvPr id="0" name="Picture 58" descr="https://sun9-75.userapi.com/impg/n7ZxiKde824ivkyB1xuor9VkM83TaE3SZas2AA/-Y6aighuD-w.jpg?size=530x135&amp;quality=96&amp;proxy=1&amp;sign=4c73b049657b010158eb39947bb2a3de&amp;type=album"/>
+                    <pic:cNvPicPr>
+                      <a:picLocks noChangeAspect="1" noChangeArrowheads="1"/>
+                    </pic:cNvPicPr>
+                  </pic:nvPicPr>
+                  <pic:blipFill>
+                    <a:blip r:embed="rId34">
+                      <a:extLst>
+                        <a:ext uri="{28A0092B-C50C-407E-A947-70E740481C1C}">
+                          <a14:useLocalDpi xmlns:a14="http://schemas.microsoft.com/office/drawing/2010/main" val="0"/>
+                        </a:ext>
+                      </a:extLst>
+                    </a:blip>
+                    <a:srcRect/>
+                    <a:stretch>
+                      <a:fillRect/>
+                    </a:stretch>
+                  </pic:blipFill>
+                  <pic:spPr bwMode="auto">
+                    <a:xfrm>
+                      <a:off x="0" y="0"/>
+                      <a:ext cx="5044440" cy="1287780"/>
+                    </a:xfrm>
+                    <a:prstGeom prst="rect">
+                      <a:avLst/>
+                    </a:prstGeom>
+                    <a:noFill/>
+                    <a:ln>
+                      <a:noFill/>
+                    </a:ln>
+                  </pic:spPr>
+                </pic:pic>
+              </a:graphicData>
+            </a:graphic>
+          </wp:inline>
+        </w:drawing>
+      </w:r>
+    </w:p>
+    <w:p>
+      <w:pPr>
+        <w:rPr>
+          <w:rFonts w:ascii="Times New Roman" w:hAnsi="Times New Roman" w:cs="Times New Roman"/>
+          <w:sz w:val="28"/>
+          <w:szCs w:val="28"/>
+        </w:rPr>
+      </w:pPr>
+      <w:r>
+        <w:rPr>
+          <w:rFonts w:ascii="Times New Roman" w:hAnsi="Times New Roman" w:cs="Times New Roman"/>
+          <w:sz w:val="28"/>
+          <w:szCs w:val="28"/>
+        </w:rPr>
+        <w:t>Добавление нового покупателя:</w:t>
+      </w:r>
+    </w:p>
+    <w:p>
+      <w:pPr>
+        <w:rPr>
+          <w:rFonts w:ascii="Times New Roman" w:hAnsi="Times New Roman" w:cs="Times New Roman"/>
+          <w:sz w:val="28"/>
+          <w:szCs w:val="28"/>
+        </w:rPr>
+      </w:pPr>
+      <w:r>
+        <w:rPr>
+          <w:noProof/>
+        </w:rPr>
+        <w:drawing>
+          <wp:inline distT="0" distB="0" distL="0" distR="0">
+            <wp:extent cx="5013960" cy="3404991"/>
+            <wp:effectExtent l="0" t="0" r="0" b="0"/>
+            <wp:docPr id="10" name="Рисунок 10" descr="https://sun9-14.userapi.com/impg/72PUb1q1l63udk9Jd7vAtYR_x89xDFsJKHL7-g/XpIoEYXb_BE.jpg?size=813x552&amp;quality=96&amp;proxy=1&amp;sign=e03a52b82645b20e182dd8db3fb94ec8&amp;type=album"/>
+            <wp:cNvGraphicFramePr>
+              <a:graphicFrameLocks xmlns:a="http://schemas.openxmlformats.org/drawingml/2006/main" noChangeAspect="1"/>
+            </wp:cNvGraphicFramePr>
+            <a:graphic xmlns:a="http://schemas.openxmlformats.org/drawingml/2006/main">
+              <a:graphicData uri="http://schemas.openxmlformats.org/drawingml/2006/picture">
+                <pic:pic xmlns:pic="http://schemas.openxmlformats.org/drawingml/2006/picture">
+                  <pic:nvPicPr>
+                    <pic:cNvPr id="0" name="Picture 60" descr="https://sun9-14.userapi.com/impg/72PUb1q1l63udk9Jd7vAtYR_x89xDFsJKHL7-g/XpIoEYXb_BE.jpg?size=813x552&amp;quality=96&amp;proxy=1&amp;sign=e03a52b82645b20e182dd8db3fb94ec8&amp;type=album"/>
+                    <pic:cNvPicPr>
+                      <a:picLocks noChangeAspect="1" noChangeArrowheads="1"/>
+                    </pic:cNvPicPr>
+                  </pic:nvPicPr>
+                  <pic:blipFill>
+                    <a:blip r:embed="rId35">
+                      <a:extLst>
+                        <a:ext uri="{28A0092B-C50C-407E-A947-70E740481C1C}">
+                          <a14:useLocalDpi xmlns:a14="http://schemas.microsoft.com/office/drawing/2010/main" val="0"/>
+                        </a:ext>
+                      </a:extLst>
+                    </a:blip>
+                    <a:srcRect/>
+                    <a:stretch>
+                      <a:fillRect/>
+                    </a:stretch>
+                  </pic:blipFill>
+                  <pic:spPr bwMode="auto">
+                    <a:xfrm>
+                      <a:off x="0" y="0"/>
+                      <a:ext cx="5027687" cy="3414313"/>
+                    </a:xfrm>
+                    <a:prstGeom prst="rect">
+                      <a:avLst/>
+                    </a:prstGeom>
+                    <a:noFill/>
+                    <a:ln>
+                      <a:noFill/>
+                    </a:ln>
+                  </pic:spPr>
+                </pic:pic>
+              </a:graphicData>
+            </a:graphic>
+          </wp:inline>
+        </w:drawing>
+      </w:r>
+    </w:p>
+    <w:p>
+      <w:pPr>
+        <w:rPr>
+          <w:rFonts w:ascii="Times New Roman" w:hAnsi="Times New Roman" w:cs="Times New Roman"/>
+          <w:sz w:val="28"/>
+          <w:szCs w:val="28"/>
+        </w:rPr>
+      </w:pPr>
+      <w:r>
+        <w:rPr>
+          <w:rFonts w:ascii="Times New Roman" w:hAnsi="Times New Roman" w:cs="Times New Roman"/>
+          <w:sz w:val="28"/>
+          <w:szCs w:val="28"/>
+        </w:rPr>
+        <w:br w:type="page"/>
+      </w:r>
+    </w:p>
+    <w:p>
+      <w:pPr>
+        <w:rPr>
+          <w:rFonts w:ascii="Times New Roman" w:hAnsi="Times New Roman" w:cs="Times New Roman"/>
+          <w:sz w:val="28"/>
+          <w:szCs w:val="28"/>
+        </w:rPr>
+      </w:pPr>
+      <w:r>
+        <w:rPr>
+          <w:rFonts w:ascii="Times New Roman" w:hAnsi="Times New Roman" w:cs="Times New Roman"/>
+          <w:sz w:val="28"/>
+          <w:szCs w:val="28"/>
+        </w:rPr>
+        <w:lastRenderedPageBreak/>
+        <w:t>Добавление нового работника:</w:t>
+      </w:r>
+    </w:p>
+    <w:p>
+      <w:pPr>
+        <w:rPr>
+          <w:rFonts w:ascii="Times New Roman" w:hAnsi="Times New Roman" w:cs="Times New Roman"/>
+          <w:sz w:val="28"/>
+          <w:szCs w:val="28"/>
+        </w:rPr>
+      </w:pPr>
+      <w:r>
+        <w:rPr>
+          <w:noProof/>
+        </w:rPr>
+        <w:drawing>
+          <wp:inline distT="0" distB="0" distL="0" distR="0">
+            <wp:extent cx="5940425" cy="3588385"/>
+            <wp:effectExtent l="0" t="0" r="0" b="0"/>
+            <wp:docPr id="11" name="Рисунок 11" descr="https://sun9-54.userapi.com/impg/bsmen7PObqIRsjwptCwFdi31nAIJFxbC5s69ew/mmNhs9XQKUI.jpg?size=834x504&amp;quality=96&amp;proxy=1&amp;sign=37940cddfcb4c9b5094abb7843dff5da&amp;type=album"/>
+            <wp:cNvGraphicFramePr>
+              <a:graphicFrameLocks xmlns:a="http://schemas.openxmlformats.org/drawingml/2006/main" noChangeAspect="1"/>
+            </wp:cNvGraphicFramePr>
+            <a:graphic xmlns:a="http://schemas.openxmlformats.org/drawingml/2006/main">
+              <a:graphicData uri="http://schemas.openxmlformats.org/drawingml/2006/picture">
+                <pic:pic xmlns:pic="http://schemas.openxmlformats.org/drawingml/2006/picture">
+                  <pic:nvPicPr>
+                    <pic:cNvPr id="0" name="Picture 62" descr="https://sun9-54.userapi.com/impg/bsmen7PObqIRsjwptCwFdi31nAIJFxbC5s69ew/mmNhs9XQKUI.jpg?size=834x504&amp;quality=96&amp;proxy=1&amp;sign=37940cddfcb4c9b5094abb7843dff5da&amp;type=album"/>
+                    <pic:cNvPicPr>
+                      <a:picLocks noChangeAspect="1" noChangeArrowheads="1"/>
+                    </pic:cNvPicPr>
+                  </pic:nvPicPr>
+                  <pic:blipFill>
+                    <a:blip r:embed="rId36">
+                      <a:extLst>
+                        <a:ext uri="{28A0092B-C50C-407E-A947-70E740481C1C}">
+                          <a14:useLocalDpi xmlns:a14="http://schemas.microsoft.com/office/drawing/2010/main" val="0"/>
+                        </a:ext>
+                      </a:extLst>
+                    </a:blip>
+                    <a:srcRect/>
+                    <a:stretch>
+                      <a:fillRect/>
+                    </a:stretch>
+                  </pic:blipFill>
+                  <pic:spPr bwMode="auto">
+                    <a:xfrm>
+                      <a:off x="0" y="0"/>
+                      <a:ext cx="5940425" cy="3588385"/>
+                    </a:xfrm>
+                    <a:prstGeom prst="rect">
+                      <a:avLst/>
+                    </a:prstGeom>
+                    <a:noFill/>
+                    <a:ln>
+                      <a:noFill/>
+                    </a:ln>
+                  </pic:spPr>
+                </pic:pic>
+              </a:graphicData>
+            </a:graphic>
+          </wp:inline>
+        </w:drawing>
+      </w:r>
+    </w:p>
+    <w:p>
+      <w:pPr>
+        <w:rPr>
+          <w:rFonts w:ascii="Times New Roman" w:hAnsi="Times New Roman" w:cs="Times New Roman"/>
+          <w:sz w:val="28"/>
+          <w:szCs w:val="28"/>
+        </w:rPr>
+      </w:pPr>
+      <w:r>
+        <w:rPr>
+          <w:noProof/>
+        </w:rPr>
+        <w:drawing>
+          <wp:inline distT="0" distB="0" distL="0" distR="0">
+            <wp:extent cx="5940425" cy="1938020"/>
+            <wp:effectExtent l="0" t="0" r="0" b="0"/>
+            <wp:docPr id="12" name="Рисунок 12" descr="https://sun9-62.userapi.com/impg/KU0UpCQPBOYRrrs3V214jn4j-i9gLXFarBd9TA/5fKUKry8_kU.jpg?size=787x257&amp;quality=96&amp;proxy=1&amp;sign=1ba4ac8eb05213229039765b163ca4be&amp;type=album"/>
+            <wp:cNvGraphicFramePr>
+              <a:graphicFrameLocks xmlns:a="http://schemas.openxmlformats.org/drawingml/2006/main" noChangeAspect="1"/>
+            </wp:cNvGraphicFramePr>
+            <a:graphic xmlns:a="http://schemas.openxmlformats.org/drawingml/2006/main">
+              <a:graphicData uri="http://schemas.openxmlformats.org/drawingml/2006/picture">
+                <pic:pic xmlns:pic="http://schemas.openxmlformats.org/drawingml/2006/picture">
+                  <pic:nvPicPr>
+                    <pic:cNvPr id="0" name="Picture 64" descr="https://sun9-62.userapi.com/impg/KU0UpCQPBOYRrrs3V214jn4j-i9gLXFarBd9TA/5fKUKry8_kU.jpg?size=787x257&amp;quality=96&amp;proxy=1&amp;sign=1ba4ac8eb05213229039765b163ca4be&amp;type=album"/>
+                    <pic:cNvPicPr>
+                      <a:picLocks noChangeAspect="1" noChangeArrowheads="1"/>
+                    </pic:cNvPicPr>
+                  </pic:nvPicPr>
+                  <pic:blipFill>
+                    <a:blip r:embed="rId37">
+                      <a:extLst>
+                        <a:ext uri="{28A0092B-C50C-407E-A947-70E740481C1C}">
+                          <a14:useLocalDpi xmlns:a14="http://schemas.microsoft.com/office/drawing/2010/main" val="0"/>
+                        </a:ext>
+                      </a:extLst>
+                    </a:blip>
+                    <a:srcRect/>
+                    <a:stretch>
+                      <a:fillRect/>
+                    </a:stretch>
+                  </pic:blipFill>
+                  <pic:spPr bwMode="auto">
+                    <a:xfrm>
+                      <a:off x="0" y="0"/>
+                      <a:ext cx="5940425" cy="1938020"/>
+                    </a:xfrm>
+                    <a:prstGeom prst="rect">
+                      <a:avLst/>
+                    </a:prstGeom>
+                    <a:noFill/>
+                    <a:ln>
+                      <a:noFill/>
+                    </a:ln>
+                  </pic:spPr>
+                </pic:pic>
+              </a:graphicData>
+            </a:graphic>
+          </wp:inline>
+        </w:drawing>
+      </w:r>
+    </w:p>
+    <w:p>
+      <w:pPr>
+        <w:rPr>
+          <w:rFonts w:ascii="Times New Roman" w:hAnsi="Times New Roman" w:cs="Times New Roman"/>
+          <w:sz w:val="28"/>
+          <w:szCs w:val="28"/>
+        </w:rPr>
+      </w:pPr>
+      <w:r>
+        <w:rPr>
+          <w:rFonts w:ascii="Times New Roman" w:hAnsi="Times New Roman" w:cs="Times New Roman"/>
+          <w:sz w:val="28"/>
+          <w:szCs w:val="28"/>
+        </w:rPr>
+        <w:t>Добавление сессии:</w:t>
+      </w:r>
+    </w:p>
+    <w:p>
+      <w:pPr>
+        <w:rPr>
+          <w:rFonts w:ascii="Times New Roman" w:hAnsi="Times New Roman" w:cs="Times New Roman"/>
+          <w:sz w:val="28"/>
+          <w:szCs w:val="28"/>
+        </w:rPr>
+      </w:pPr>
+      <w:r>
+        <w:rPr>
+          <w:noProof/>
+        </w:rPr>
+        <w:drawing>
+          <wp:inline distT="0" distB="0" distL="0" distR="0">
+            <wp:extent cx="5940425" cy="702310"/>
+            <wp:effectExtent l="0" t="0" r="0" b="0"/>
+            <wp:docPr id="17" name="Рисунок 17" descr="https://sun9-55.userapi.com/impg/oLPlsIgkgsIVArXp5-xJPGn_gwqHeskBZO3M_g/mFYxhOS40ms.jpg?size=853x101&amp;quality=96&amp;proxy=1&amp;sign=3744cd9f2c13f6bc03ea07580a69382b&amp;type=album"/>
+            <wp:cNvGraphicFramePr>
+              <a:graphicFrameLocks xmlns:a="http://schemas.openxmlformats.org/drawingml/2006/main" noChangeAspect="1"/>
+            </wp:cNvGraphicFramePr>
+            <a:graphic xmlns:a="http://schemas.openxmlformats.org/drawingml/2006/main">
+              <a:graphicData uri="http://schemas.openxmlformats.org/drawingml/2006/picture">
+                <pic:pic xmlns:pic="http://schemas.openxmlformats.org/drawingml/2006/picture">
+                  <pic:nvPicPr>
+                    <pic:cNvPr id="0" name="Picture 75" descr="https://sun9-55.userapi.com/impg/oLPlsIgkgsIVArXp5-xJPGn_gwqHeskBZO3M_g/mFYxhOS40ms.jpg?size=853x101&amp;quality=96&amp;proxy=1&amp;sign=3744cd9f2c13f6bc03ea07580a69382b&amp;type=album"/>
+                    <pic:cNvPicPr>
+                      <a:picLocks noChangeAspect="1" noChangeArrowheads="1"/>
+                    </pic:cNvPicPr>
+                  </pic:nvPicPr>
+                  <pic:blipFill>
+                    <a:blip r:embed="rId38">
+                      <a:extLst>
+                        <a:ext uri="{28A0092B-C50C-407E-A947-70E740481C1C}">
+                          <a14:useLocalDpi xmlns:a14="http://schemas.microsoft.com/office/drawing/2010/main" val="0"/>
+                        </a:ext>
+                      </a:extLst>
+                    </a:blip>
+                    <a:srcRect/>
+                    <a:stretch>
+                      <a:fillRect/>
+                    </a:stretch>
+                  </pic:blipFill>
+                  <pic:spPr bwMode="auto">
+                    <a:xfrm>
+                      <a:off x="0" y="0"/>
+                      <a:ext cx="5940425" cy="702310"/>
+                    </a:xfrm>
+                    <a:prstGeom prst="rect">
+                      <a:avLst/>
+                    </a:prstGeom>
+                    <a:noFill/>
+                    <a:ln>
+                      <a:noFill/>
+                    </a:ln>
+                  </pic:spPr>
+                </pic:pic>
+              </a:graphicData>
+            </a:graphic>
+          </wp:inline>
+        </w:drawing>
+      </w:r>
+    </w:p>
+    <w:p>
+      <w:pPr>
+        <w:rPr>
+          <w:rFonts w:ascii="Times New Roman" w:hAnsi="Times New Roman" w:cs="Times New Roman"/>
+          <w:sz w:val="28"/>
+          <w:szCs w:val="28"/>
+        </w:rPr>
+      </w:pPr>
+      <w:r>
+        <w:rPr>
+          <w:rFonts w:ascii="Times New Roman" w:hAnsi="Times New Roman" w:cs="Times New Roman"/>
+          <w:sz w:val="28"/>
+          <w:szCs w:val="28"/>
+        </w:rPr>
+        <w:br w:type="page"/>
+      </w:r>
+    </w:p>
+    <w:p>
+      <w:pPr>
         <w:ind w:firstLine="708"/>
         <w:rPr>
           <w:rFonts w:ascii="Times New Roman" w:hAnsi="Times New Roman" w:cs="Times New Roman"/>
-          <w:sz w:val="28"/>
-          <w:szCs w:val="28"/>
-        </w:rPr>
-      </w:pPr>
-      <w:r>
-        <w:rPr>
-          <w:rFonts w:ascii="Times New Roman" w:hAnsi="Times New Roman" w:cs="Times New Roman"/>
+          <w:b/>
+          <w:bCs/>
+          <w:sz w:val="28"/>
+          <w:szCs w:val="28"/>
+        </w:rPr>
+      </w:pPr>
+      <w:r>
+        <w:rPr>
+          <w:rFonts w:ascii="Times New Roman" w:hAnsi="Times New Roman" w:cs="Times New Roman"/>
+          <w:b/>
+          <w:bCs/>
           <w:sz w:val="28"/>
           <w:szCs w:val="28"/>
         </w:rPr>
@@ -5335,6 +6638,8 @@
       <w:r>
         <w:rPr>
           <w:rFonts w:ascii="Times New Roman" w:hAnsi="Times New Roman" w:cs="Times New Roman"/>
+          <w:b/>
+          <w:bCs/>
           <w:sz w:val="28"/>
           <w:szCs w:val="28"/>
         </w:rPr>
@@ -5355,11 +6660,307 @@
           <w:sz w:val="28"/>
           <w:szCs w:val="28"/>
         </w:rPr>
-        <w:pict>
-          <v:shape id="_x0000_i1044" type="#_x0000_t75" style="width:467.45pt;height:98.85pt">
-            <v:imagedata r:id="rId30" o:title="изменение данных в бд"/>
-          </v:shape>
-        </w:pict>
+        <w:t>Изменение данных пользователей:</w:t>
+      </w:r>
+    </w:p>
+    <w:p>
+      <w:pPr>
+        <w:rPr>
+          <w:rFonts w:ascii="Times New Roman" w:hAnsi="Times New Roman" w:cs="Times New Roman"/>
+          <w:sz w:val="28"/>
+          <w:szCs w:val="28"/>
+        </w:rPr>
+      </w:pPr>
+      <w:r>
+        <w:rPr>
+          <w:noProof/>
+        </w:rPr>
+        <w:drawing>
+          <wp:inline distT="0" distB="0" distL="0" distR="0">
+            <wp:extent cx="5940425" cy="4570730"/>
+            <wp:effectExtent l="0" t="0" r="0" b="0"/>
+            <wp:docPr id="16" name="Рисунок 16" descr="https://sun9-30.userapi.com/impg/GvMxI48doTnEf7p0HVkeSHNGuWpgMHLYRsIEPA/Rbl0e6XX9zg.jpg?size=843x649&amp;quality=96&amp;proxy=1&amp;sign=4b9d4b0ca55a1cab3b58247895b2f663&amp;type=album"/>
+            <wp:cNvGraphicFramePr>
+              <a:graphicFrameLocks xmlns:a="http://schemas.openxmlformats.org/drawingml/2006/main" noChangeAspect="1"/>
+            </wp:cNvGraphicFramePr>
+            <a:graphic xmlns:a="http://schemas.openxmlformats.org/drawingml/2006/main">
+              <a:graphicData uri="http://schemas.openxmlformats.org/drawingml/2006/picture">
+                <pic:pic xmlns:pic="http://schemas.openxmlformats.org/drawingml/2006/picture">
+                  <pic:nvPicPr>
+                    <pic:cNvPr id="0" name="Picture 73" descr="https://sun9-30.userapi.com/impg/GvMxI48doTnEf7p0HVkeSHNGuWpgMHLYRsIEPA/Rbl0e6XX9zg.jpg?size=843x649&amp;quality=96&amp;proxy=1&amp;sign=4b9d4b0ca55a1cab3b58247895b2f663&amp;type=album"/>
+                    <pic:cNvPicPr>
+                      <a:picLocks noChangeAspect="1" noChangeArrowheads="1"/>
+                    </pic:cNvPicPr>
+                  </pic:nvPicPr>
+                  <pic:blipFill>
+                    <a:blip r:embed="rId39">
+                      <a:extLst>
+                        <a:ext uri="{28A0092B-C50C-407E-A947-70E740481C1C}">
+                          <a14:useLocalDpi xmlns:a14="http://schemas.microsoft.com/office/drawing/2010/main" val="0"/>
+                        </a:ext>
+                      </a:extLst>
+                    </a:blip>
+                    <a:srcRect/>
+                    <a:stretch>
+                      <a:fillRect/>
+                    </a:stretch>
+                  </pic:blipFill>
+                  <pic:spPr bwMode="auto">
+                    <a:xfrm>
+                      <a:off x="0" y="0"/>
+                      <a:ext cx="5940425" cy="4570730"/>
+                    </a:xfrm>
+                    <a:prstGeom prst="rect">
+                      <a:avLst/>
+                    </a:prstGeom>
+                    <a:noFill/>
+                    <a:ln>
+                      <a:noFill/>
+                    </a:ln>
+                  </pic:spPr>
+                </pic:pic>
+              </a:graphicData>
+            </a:graphic>
+          </wp:inline>
+        </w:drawing>
+      </w:r>
+    </w:p>
+    <w:p>
+      <w:pPr>
+        <w:rPr>
+          <w:rFonts w:ascii="Times New Roman" w:hAnsi="Times New Roman" w:cs="Times New Roman"/>
+          <w:sz w:val="28"/>
+          <w:szCs w:val="28"/>
+        </w:rPr>
+      </w:pPr>
+      <w:r>
+        <w:rPr>
+          <w:noProof/>
+        </w:rPr>
+        <w:drawing>
+          <wp:inline distT="0" distB="0" distL="0" distR="0">
+            <wp:extent cx="5940425" cy="970280"/>
+            <wp:effectExtent l="0" t="0" r="0" b="0"/>
+            <wp:docPr id="18" name="Рисунок 18" descr="https://sun9-56.userapi.com/impg/XbA51xBIudesRDUD6EJPmYJs_X6n0MZ_NPgRSg/cCIjTtzL5gE.jpg?size=877x143&amp;quality=96&amp;proxy=1&amp;sign=a3bd72533ee71a0f2a627123b0bfe047&amp;type=album"/>
+            <wp:cNvGraphicFramePr>
+              <a:graphicFrameLocks xmlns:a="http://schemas.openxmlformats.org/drawingml/2006/main" noChangeAspect="1"/>
+            </wp:cNvGraphicFramePr>
+            <a:graphic xmlns:a="http://schemas.openxmlformats.org/drawingml/2006/main">
+              <a:graphicData uri="http://schemas.openxmlformats.org/drawingml/2006/picture">
+                <pic:pic xmlns:pic="http://schemas.openxmlformats.org/drawingml/2006/picture">
+                  <pic:nvPicPr>
+                    <pic:cNvPr id="0" name="Picture 77" descr="https://sun9-56.userapi.com/impg/XbA51xBIudesRDUD6EJPmYJs_X6n0MZ_NPgRSg/cCIjTtzL5gE.jpg?size=877x143&amp;quality=96&amp;proxy=1&amp;sign=a3bd72533ee71a0f2a627123b0bfe047&amp;type=album"/>
+                    <pic:cNvPicPr>
+                      <a:picLocks noChangeAspect="1" noChangeArrowheads="1"/>
+                    </pic:cNvPicPr>
+                  </pic:nvPicPr>
+                  <pic:blipFill>
+                    <a:blip r:embed="rId40">
+                      <a:extLst>
+                        <a:ext uri="{28A0092B-C50C-407E-A947-70E740481C1C}">
+                          <a14:useLocalDpi xmlns:a14="http://schemas.microsoft.com/office/drawing/2010/main" val="0"/>
+                        </a:ext>
+                      </a:extLst>
+                    </a:blip>
+                    <a:srcRect/>
+                    <a:stretch>
+                      <a:fillRect/>
+                    </a:stretch>
+                  </pic:blipFill>
+                  <pic:spPr bwMode="auto">
+                    <a:xfrm>
+                      <a:off x="0" y="0"/>
+                      <a:ext cx="5940425" cy="970280"/>
+                    </a:xfrm>
+                    <a:prstGeom prst="rect">
+                      <a:avLst/>
+                    </a:prstGeom>
+                    <a:noFill/>
+                    <a:ln>
+                      <a:noFill/>
+                    </a:ln>
+                  </pic:spPr>
+                </pic:pic>
+              </a:graphicData>
+            </a:graphic>
+          </wp:inline>
+        </w:drawing>
+      </w:r>
+    </w:p>
+    <w:p>
+      <w:pPr>
+        <w:rPr>
+          <w:rFonts w:ascii="Times New Roman" w:hAnsi="Times New Roman" w:cs="Times New Roman"/>
+          <w:sz w:val="28"/>
+          <w:szCs w:val="28"/>
+        </w:rPr>
+      </w:pPr>
+      <w:r>
+        <w:rPr>
+          <w:rFonts w:ascii="Times New Roman" w:hAnsi="Times New Roman" w:cs="Times New Roman"/>
+          <w:sz w:val="28"/>
+          <w:szCs w:val="28"/>
+        </w:rPr>
+        <w:t>Пополнение баланса:</w:t>
+      </w:r>
+    </w:p>
+    <w:p>
+      <w:pPr>
+        <w:rPr>
+          <w:rFonts w:ascii="Times New Roman" w:hAnsi="Times New Roman" w:cs="Times New Roman"/>
+          <w:sz w:val="28"/>
+          <w:szCs w:val="28"/>
+        </w:rPr>
+      </w:pPr>
+      <w:r>
+        <w:rPr>
+          <w:noProof/>
+        </w:rPr>
+        <w:drawing>
+          <wp:inline distT="0" distB="0" distL="0" distR="0">
+            <wp:extent cx="5940425" cy="1631950"/>
+            <wp:effectExtent l="0" t="0" r="0" b="0"/>
+            <wp:docPr id="19" name="Рисунок 19" descr="https://sun9-43.userapi.com/impg/k63w5CV_DqEPvzRnZDC1-GQ6E9eyVx_3bPJALQ/m1BK73X9x9A.jpg?size=914x251&amp;quality=96&amp;proxy=1&amp;sign=a1e9d74f1879709a039400e93c5202f1&amp;type=album"/>
+            <wp:cNvGraphicFramePr>
+              <a:graphicFrameLocks xmlns:a="http://schemas.openxmlformats.org/drawingml/2006/main" noChangeAspect="1"/>
+            </wp:cNvGraphicFramePr>
+            <a:graphic xmlns:a="http://schemas.openxmlformats.org/drawingml/2006/main">
+              <a:graphicData uri="http://schemas.openxmlformats.org/drawingml/2006/picture">
+                <pic:pic xmlns:pic="http://schemas.openxmlformats.org/drawingml/2006/picture">
+                  <pic:nvPicPr>
+                    <pic:cNvPr id="0" name="Picture 79" descr="https://sun9-43.userapi.com/impg/k63w5CV_DqEPvzRnZDC1-GQ6E9eyVx_3bPJALQ/m1BK73X9x9A.jpg?size=914x251&amp;quality=96&amp;proxy=1&amp;sign=a1e9d74f1879709a039400e93c5202f1&amp;type=album"/>
+                    <pic:cNvPicPr>
+                      <a:picLocks noChangeAspect="1" noChangeArrowheads="1"/>
+                    </pic:cNvPicPr>
+                  </pic:nvPicPr>
+                  <pic:blipFill>
+                    <a:blip r:embed="rId41">
+                      <a:extLst>
+                        <a:ext uri="{28A0092B-C50C-407E-A947-70E740481C1C}">
+                          <a14:useLocalDpi xmlns:a14="http://schemas.microsoft.com/office/drawing/2010/main" val="0"/>
+                        </a:ext>
+                      </a:extLst>
+                    </a:blip>
+                    <a:srcRect/>
+                    <a:stretch>
+                      <a:fillRect/>
+                    </a:stretch>
+                  </pic:blipFill>
+                  <pic:spPr bwMode="auto">
+                    <a:xfrm>
+                      <a:off x="0" y="0"/>
+                      <a:ext cx="5940425" cy="1631950"/>
+                    </a:xfrm>
+                    <a:prstGeom prst="rect">
+                      <a:avLst/>
+                    </a:prstGeom>
+                    <a:noFill/>
+                    <a:ln>
+                      <a:noFill/>
+                    </a:ln>
+                  </pic:spPr>
+                </pic:pic>
+              </a:graphicData>
+            </a:graphic>
+          </wp:inline>
+        </w:drawing>
+      </w:r>
+    </w:p>
+    <w:p>
+      <w:pPr>
+        <w:rPr>
+          <w:rFonts w:ascii="Times New Roman" w:hAnsi="Times New Roman" w:cs="Times New Roman"/>
+          <w:sz w:val="28"/>
+          <w:szCs w:val="28"/>
+        </w:rPr>
+      </w:pPr>
+      <w:r>
+        <w:rPr>
+          <w:rFonts w:ascii="Times New Roman" w:hAnsi="Times New Roman" w:cs="Times New Roman"/>
+          <w:sz w:val="28"/>
+          <w:szCs w:val="28"/>
+        </w:rPr>
+        <w:tab/>
+      </w:r>
+    </w:p>
+    <w:p>
+      <w:pPr>
+        <w:rPr>
+          <w:rFonts w:ascii="Times New Roman" w:hAnsi="Times New Roman" w:cs="Times New Roman"/>
+          <w:sz w:val="28"/>
+          <w:szCs w:val="28"/>
+        </w:rPr>
+      </w:pPr>
+      <w:r>
+        <w:rPr>
+          <w:rFonts w:ascii="Times New Roman" w:hAnsi="Times New Roman" w:cs="Times New Roman"/>
+          <w:sz w:val="28"/>
+          <w:szCs w:val="28"/>
+        </w:rPr>
+        <w:lastRenderedPageBreak/>
+        <w:t>Удаление книги:</w:t>
+      </w:r>
+    </w:p>
+    <w:p>
+      <w:pPr>
+        <w:rPr>
+          <w:rFonts w:ascii="Times New Roman" w:hAnsi="Times New Roman" w:cs="Times New Roman"/>
+          <w:sz w:val="28"/>
+          <w:szCs w:val="28"/>
+        </w:rPr>
+      </w:pPr>
+      <w:r>
+        <w:rPr>
+          <w:noProof/>
+        </w:rPr>
+        <w:drawing>
+          <wp:inline distT="0" distB="0" distL="0" distR="0">
+            <wp:extent cx="5940425" cy="804545"/>
+            <wp:effectExtent l="0" t="0" r="0" b="0"/>
+            <wp:docPr id="14" name="Рисунок 14" descr="https://sun9-13.userapi.com/impg/Xla55zqbT2k4-lmCHM_cemN6QF-djQsoPPQXCw/2haNhiFzY4w.jpg?size=892x121&amp;quality=96&amp;proxy=1&amp;sign=5c4fa3393791f14af71f888b2904c906&amp;type=album"/>
+            <wp:cNvGraphicFramePr>
+              <a:graphicFrameLocks xmlns:a="http://schemas.openxmlformats.org/drawingml/2006/main" noChangeAspect="1"/>
+            </wp:cNvGraphicFramePr>
+            <a:graphic xmlns:a="http://schemas.openxmlformats.org/drawingml/2006/main">
+              <a:graphicData uri="http://schemas.openxmlformats.org/drawingml/2006/picture">
+                <pic:pic xmlns:pic="http://schemas.openxmlformats.org/drawingml/2006/picture">
+                  <pic:nvPicPr>
+                    <pic:cNvPr id="0" name="Picture 68" descr="https://sun9-13.userapi.com/impg/Xla55zqbT2k4-lmCHM_cemN6QF-djQsoPPQXCw/2haNhiFzY4w.jpg?size=892x121&amp;quality=96&amp;proxy=1&amp;sign=5c4fa3393791f14af71f888b2904c906&amp;type=album"/>
+                    <pic:cNvPicPr>
+                      <a:picLocks noChangeAspect="1" noChangeArrowheads="1"/>
+                    </pic:cNvPicPr>
+                  </pic:nvPicPr>
+                  <pic:blipFill>
+                    <a:blip r:embed="rId42">
+                      <a:extLst>
+                        <a:ext uri="{28A0092B-C50C-407E-A947-70E740481C1C}">
+                          <a14:useLocalDpi xmlns:a14="http://schemas.microsoft.com/office/drawing/2010/main" val="0"/>
+                        </a:ext>
+                      </a:extLst>
+                    </a:blip>
+                    <a:srcRect/>
+                    <a:stretch>
+                      <a:fillRect/>
+                    </a:stretch>
+                  </pic:blipFill>
+                  <pic:spPr bwMode="auto">
+                    <a:xfrm>
+                      <a:off x="0" y="0"/>
+                      <a:ext cx="5940425" cy="804545"/>
+                    </a:xfrm>
+                    <a:prstGeom prst="rect">
+                      <a:avLst/>
+                    </a:prstGeom>
+                    <a:noFill/>
+                    <a:ln>
+                      <a:noFill/>
+                    </a:ln>
+                  </pic:spPr>
+                </pic:pic>
+              </a:graphicData>
+            </a:graphic>
+          </wp:inline>
+        </w:drawing>
       </w:r>
     </w:p>
     <w:p>
@@ -5425,7 +7026,23 @@
           <w:sz w:val="28"/>
           <w:szCs w:val="28"/>
         </w:rPr>
-        <w:t xml:space="preserve"> происходит шифрация паролей. </w:t>
+        <w:t xml:space="preserve"> происходит шифрация </w:t>
+      </w:r>
+      <w:r>
+        <w:rPr>
+          <w:rFonts w:ascii="Times New Roman" w:hAnsi="Times New Roman" w:cs="Times New Roman"/>
+          <w:sz w:val="28"/>
+          <w:szCs w:val="28"/>
+        </w:rPr>
+        <w:t>номеров карт</w:t>
+      </w:r>
+      <w:r>
+        <w:rPr>
+          <w:rFonts w:ascii="Times New Roman" w:hAnsi="Times New Roman" w:cs="Times New Roman"/>
+          <w:sz w:val="28"/>
+          <w:szCs w:val="28"/>
+        </w:rPr>
+        <w:t xml:space="preserve">. </w:t>
       </w:r>
       <w:r>
         <w:rPr>
@@ -5443,7 +7060,7 @@
         </w:rPr>
         <w:t>Благодаря тому, что преобразования каждого столбца и каждой строки не зависят друг от друга, вычисления, необходимые для шифрования, легко </w:t>
       </w:r>
-      <w:hyperlink r:id="rId31" w:tooltip="Параллельные вычисления" w:history="1">
+      <w:hyperlink r:id="rId43" w:tooltip="Параллельные вычисления" w:history="1">
         <w:r>
           <w:rPr>
             <w:rStyle w:val="ad"/>
@@ -5505,7 +7122,23 @@
           <w:sz w:val="28"/>
           <w:szCs w:val="28"/>
         </w:rPr>
-        <w:t xml:space="preserve"> происходит с помощью </w:t>
+        <w:t xml:space="preserve"> </w:t>
+      </w:r>
+      <w:r>
+        <w:rPr>
+          <w:rFonts w:ascii="Times New Roman" w:hAnsi="Times New Roman" w:cs="Times New Roman"/>
+          <w:sz w:val="28"/>
+          <w:szCs w:val="28"/>
+        </w:rPr>
+        <w:t xml:space="preserve">паролей </w:t>
+      </w:r>
+      <w:r>
+        <w:rPr>
+          <w:rFonts w:ascii="Times New Roman" w:hAnsi="Times New Roman" w:cs="Times New Roman"/>
+          <w:sz w:val="28"/>
+          <w:szCs w:val="28"/>
+        </w:rPr>
+        <w:t xml:space="preserve">происходит с помощью </w:t>
       </w:r>
       <w:proofErr w:type="spellStart"/>
       <w:r>
@@ -5526,7 +7159,6 @@
         </w:rPr>
         <w:t>2:</w:t>
       </w:r>
-      <w:proofErr w:type="spellStart"/>
       <w:r>
         <w:rPr>
           <w:rFonts w:ascii="Times New Roman" w:hAnsi="Times New Roman" w:cs="Times New Roman"/>
@@ -5536,7 +7168,6 @@
         </w:rPr>
         <w:t>sha</w:t>
       </w:r>
-      <w:proofErr w:type="spellEnd"/>
       <w:r>
         <w:rPr>
           <w:rFonts w:ascii="Times New Roman" w:hAnsi="Times New Roman" w:cs="Times New Roman"/>
@@ -5676,25 +7307,7 @@
           <w:sz w:val="28"/>
           <w:szCs w:val="28"/>
         </w:rPr>
-        <w:t xml:space="preserve">, используемая для получения стойких ключей на основе </w:t>
-      </w:r>
-      <w:proofErr w:type="spellStart"/>
-      <w:r>
-        <w:rPr>
-          <w:rFonts w:ascii="Times New Roman" w:hAnsi="Times New Roman" w:cs="Times New Roman"/>
-          <w:sz w:val="28"/>
-          <w:szCs w:val="28"/>
-        </w:rPr>
-        <w:t>хэша</w:t>
-      </w:r>
-      <w:proofErr w:type="spellEnd"/>
-      <w:r>
-        <w:rPr>
-          <w:rFonts w:ascii="Times New Roman" w:hAnsi="Times New Roman" w:cs="Times New Roman"/>
-          <w:sz w:val="28"/>
-          <w:szCs w:val="28"/>
-        </w:rPr>
-        <w:t>. Она работает путем применени</w:t>
+        <w:t>, используемая для получения стойких ключей на основе хэша. Она работает путем применени</w:t>
       </w:r>
       <w:r>
         <w:rPr>
@@ -5739,6 +7352,15 @@
     </w:p>
     <w:p>
       <w:pPr>
+        <w:rPr>
+          <w:rFonts w:ascii="Times New Roman" w:hAnsi="Times New Roman" w:cs="Times New Roman"/>
+          <w:sz w:val="28"/>
+          <w:szCs w:val="28"/>
+        </w:rPr>
+      </w:pPr>
+    </w:p>
+    <w:p>
+      <w:pPr>
         <w:ind w:firstLine="708"/>
         <w:rPr>
           <w:rFonts w:ascii="Times New Roman" w:hAnsi="Times New Roman" w:cs="Times New Roman"/>
@@ -5770,8 +7392,8 @@
           <w:szCs w:val="28"/>
         </w:rPr>
         <w:pict>
-          <v:shape id="_x0000_i1045" type="#_x0000_t75" style="width:367.5pt;height:101pt">
-            <v:imagedata r:id="rId32" o:title="PBKDF2"/>
+          <v:shape id="_x0000_i1040" type="#_x0000_t75" style="width:367.5pt;height:100.5pt">
+            <v:imagedata r:id="rId44" o:title="PBKDF2"/>
           </v:shape>
         </w:pict>
       </w:r>
@@ -5809,79 +7431,7 @@
           <w:sz w:val="28"/>
           <w:szCs w:val="28"/>
         </w:rPr>
-        <w:t xml:space="preserve"> соль и открытый те</w:t>
-      </w:r>
-      <w:proofErr w:type="gramStart"/>
-      <w:r>
-        <w:rPr>
-          <w:rFonts w:ascii="Times New Roman" w:hAnsi="Times New Roman" w:cs="Times New Roman"/>
-          <w:sz w:val="28"/>
-          <w:szCs w:val="28"/>
-        </w:rPr>
-        <w:t>кст дл</w:t>
-      </w:r>
-      <w:proofErr w:type="gramEnd"/>
-      <w:r>
-        <w:rPr>
-          <w:rFonts w:ascii="Times New Roman" w:hAnsi="Times New Roman" w:cs="Times New Roman"/>
-          <w:sz w:val="28"/>
-          <w:szCs w:val="28"/>
-        </w:rPr>
-        <w:t xml:space="preserve">я получения первого </w:t>
-      </w:r>
-      <w:proofErr w:type="spellStart"/>
-      <w:r>
-        <w:rPr>
-          <w:rFonts w:ascii="Times New Roman" w:hAnsi="Times New Roman" w:cs="Times New Roman"/>
-          <w:sz w:val="28"/>
-          <w:szCs w:val="28"/>
-        </w:rPr>
-        <w:t>хэша</w:t>
-      </w:r>
-      <w:proofErr w:type="spellEnd"/>
-      <w:r>
-        <w:rPr>
-          <w:rFonts w:ascii="Times New Roman" w:hAnsi="Times New Roman" w:cs="Times New Roman"/>
-          <w:sz w:val="28"/>
-          <w:szCs w:val="28"/>
-        </w:rPr>
-        <w:t xml:space="preserve">, затем в цикле тот же алгоритм используется для вычисления </w:t>
-      </w:r>
-      <w:proofErr w:type="spellStart"/>
-      <w:r>
-        <w:rPr>
-          <w:rFonts w:ascii="Times New Roman" w:hAnsi="Times New Roman" w:cs="Times New Roman"/>
-          <w:sz w:val="28"/>
-          <w:szCs w:val="28"/>
-        </w:rPr>
-        <w:t>хэша</w:t>
-      </w:r>
-      <w:proofErr w:type="spellEnd"/>
-      <w:r>
-        <w:rPr>
-          <w:rFonts w:ascii="Times New Roman" w:hAnsi="Times New Roman" w:cs="Times New Roman"/>
-          <w:sz w:val="28"/>
-          <w:szCs w:val="28"/>
-        </w:rPr>
-        <w:t xml:space="preserve"> от открытого текста и результата предыдущей итерации, после чего возвращается результат применения операции XOR ко всем вычисленным </w:t>
-      </w:r>
-      <w:proofErr w:type="spellStart"/>
-      <w:r>
-        <w:rPr>
-          <w:rFonts w:ascii="Times New Roman" w:hAnsi="Times New Roman" w:cs="Times New Roman"/>
-          <w:sz w:val="28"/>
-          <w:szCs w:val="28"/>
-        </w:rPr>
-        <w:t>хэшам</w:t>
-      </w:r>
-      <w:proofErr w:type="spellEnd"/>
-      <w:r>
-        <w:rPr>
-          <w:rFonts w:ascii="Times New Roman" w:hAnsi="Times New Roman" w:cs="Times New Roman"/>
-          <w:sz w:val="28"/>
-          <w:szCs w:val="28"/>
-        </w:rPr>
-        <w:t xml:space="preserve">. </w:t>
+        <w:t xml:space="preserve"> соль и открытый текст для получения первого хэша, затем в цикле тот же алгоритм используется для вычисления хэша от открытого текста и результата предыдущей итерации, после чего возвращается результат применения операции XOR ко всем вычисленным хэшам. </w:t>
       </w:r>
       <w:r>
         <w:rPr>
@@ -5905,9 +7455,27 @@
           <w:sz w:val="28"/>
           <w:szCs w:val="28"/>
         </w:rPr>
-        <w:t xml:space="preserve"> раз, поэтому на выходе генерируется сильный, стойкий </w:t>
-      </w:r>
-      <w:proofErr w:type="gramStart"/>
+        <w:t xml:space="preserve"> раз, поэтому на выходе генерируется сильный, стойкий ко взлому хэш, который можно безопасно использовать для хранения паролей. </w:t>
+      </w:r>
+      <w:r>
+        <w:rPr>
+          <w:rFonts w:ascii="Times New Roman" w:hAnsi="Times New Roman" w:cs="Times New Roman"/>
+          <w:sz w:val="28"/>
+          <w:szCs w:val="28"/>
+        </w:rPr>
+        <w:t xml:space="preserve"> </w:t>
+      </w:r>
+    </w:p>
+    <w:p>
+      <w:pPr>
+        <w:ind w:firstLine="708"/>
+        <w:rPr>
+          <w:rFonts w:ascii="Times New Roman" w:hAnsi="Times New Roman" w:cs="Times New Roman"/>
+          <w:sz w:val="28"/>
+          <w:szCs w:val="28"/>
+          <w:u w:val="single"/>
+        </w:rPr>
+      </w:pPr>
       <w:r>
         <w:rPr>
           <w:rFonts w:ascii="Times New Roman" w:hAnsi="Times New Roman" w:cs="Times New Roman"/>
@@ -5915,34 +7483,15 @@
           <w:szCs w:val="28"/>
         </w:rPr>
         <w:lastRenderedPageBreak/>
-        <w:t>ко</w:t>
-      </w:r>
-      <w:proofErr w:type="gramEnd"/>
-      <w:r>
-        <w:rPr>
-          <w:rFonts w:ascii="Times New Roman" w:hAnsi="Times New Roman" w:cs="Times New Roman"/>
-          <w:sz w:val="28"/>
-          <w:szCs w:val="28"/>
-        </w:rPr>
-        <w:t xml:space="preserve"> взлому </w:t>
-      </w:r>
-      <w:proofErr w:type="spellStart"/>
-      <w:r>
-        <w:rPr>
-          <w:rFonts w:ascii="Times New Roman" w:hAnsi="Times New Roman" w:cs="Times New Roman"/>
-          <w:sz w:val="28"/>
-          <w:szCs w:val="28"/>
-        </w:rPr>
-        <w:t>хэш</w:t>
-      </w:r>
-      <w:proofErr w:type="spellEnd"/>
-      <w:r>
-        <w:rPr>
-          <w:rFonts w:ascii="Times New Roman" w:hAnsi="Times New Roman" w:cs="Times New Roman"/>
-          <w:sz w:val="28"/>
-          <w:szCs w:val="28"/>
-        </w:rPr>
-        <w:t xml:space="preserve">, который можно безопасно использовать для хранения паролей. </w:t>
+        <w:t xml:space="preserve">Ниже </w:t>
+      </w:r>
+      <w:r>
+        <w:rPr>
+          <w:rFonts w:ascii="Times New Roman" w:hAnsi="Times New Roman" w:cs="Times New Roman"/>
+          <w:sz w:val="28"/>
+          <w:szCs w:val="28"/>
+        </w:rPr>
+        <w:t>представлены скриншоты страниц</w:t>
       </w:r>
       <w:r>
         <w:rPr>
@@ -5952,6 +7501,33 @@
         </w:rPr>
         <w:t xml:space="preserve"> </w:t>
       </w:r>
+      <w:r>
+        <w:rPr>
+          <w:rFonts w:ascii="Times New Roman" w:hAnsi="Times New Roman" w:cs="Times New Roman"/>
+          <w:sz w:val="28"/>
+          <w:szCs w:val="28"/>
+          <w:u w:val="single"/>
+        </w:rPr>
+        <w:t>с ролью</w:t>
+      </w:r>
+      <w:r>
+        <w:rPr>
+          <w:rFonts w:ascii="Times New Roman" w:hAnsi="Times New Roman" w:cs="Times New Roman"/>
+          <w:sz w:val="28"/>
+          <w:szCs w:val="28"/>
+          <w:u w:val="single"/>
+        </w:rPr>
+        <w:t xml:space="preserve"> менеджера</w:t>
+      </w:r>
+      <w:r>
+        <w:rPr>
+          <w:rFonts w:ascii="Times New Roman" w:hAnsi="Times New Roman" w:cs="Times New Roman"/>
+          <w:sz w:val="28"/>
+          <w:szCs w:val="28"/>
+          <w:u w:val="single"/>
+        </w:rPr>
+        <w:t>:</w:t>
+      </w:r>
     </w:p>
     <w:p>
       <w:pPr>
@@ -5960,96 +7536,6 @@
           <w:rFonts w:ascii="Times New Roman" w:hAnsi="Times New Roman" w:cs="Times New Roman"/>
           <w:sz w:val="28"/>
           <w:szCs w:val="28"/>
-          <w:u w:val="single"/>
-        </w:rPr>
-      </w:pPr>
-      <w:r>
-        <w:rPr>
-          <w:rFonts w:ascii="Times New Roman" w:hAnsi="Times New Roman" w:cs="Times New Roman"/>
-          <w:sz w:val="28"/>
-          <w:szCs w:val="28"/>
-        </w:rPr>
-        <w:t xml:space="preserve">Ниже </w:t>
-      </w:r>
-      <w:proofErr w:type="gramStart"/>
-      <w:r>
-        <w:rPr>
-          <w:rFonts w:ascii="Times New Roman" w:hAnsi="Times New Roman" w:cs="Times New Roman"/>
-          <w:sz w:val="28"/>
-          <w:szCs w:val="28"/>
-        </w:rPr>
-        <w:t>представлены</w:t>
-      </w:r>
-      <w:proofErr w:type="gramEnd"/>
-      <w:r>
-        <w:rPr>
-          <w:rFonts w:ascii="Times New Roman" w:hAnsi="Times New Roman" w:cs="Times New Roman"/>
-          <w:sz w:val="28"/>
-          <w:szCs w:val="28"/>
-        </w:rPr>
-        <w:t xml:space="preserve"> </w:t>
-      </w:r>
-      <w:proofErr w:type="spellStart"/>
-      <w:r>
-        <w:rPr>
-          <w:rFonts w:ascii="Times New Roman" w:hAnsi="Times New Roman" w:cs="Times New Roman"/>
-          <w:sz w:val="28"/>
-          <w:szCs w:val="28"/>
-        </w:rPr>
-        <w:t>скриншоты</w:t>
-      </w:r>
-      <w:proofErr w:type="spellEnd"/>
-      <w:r>
-        <w:rPr>
-          <w:rFonts w:ascii="Times New Roman" w:hAnsi="Times New Roman" w:cs="Times New Roman"/>
-          <w:sz w:val="28"/>
-          <w:szCs w:val="28"/>
-        </w:rPr>
-        <w:t xml:space="preserve"> страниц</w:t>
-      </w:r>
-      <w:r>
-        <w:rPr>
-          <w:rFonts w:ascii="Times New Roman" w:hAnsi="Times New Roman" w:cs="Times New Roman"/>
-          <w:sz w:val="28"/>
-          <w:szCs w:val="28"/>
-        </w:rPr>
-        <w:t xml:space="preserve"> </w:t>
-      </w:r>
-      <w:r>
-        <w:rPr>
-          <w:rFonts w:ascii="Times New Roman" w:hAnsi="Times New Roman" w:cs="Times New Roman"/>
-          <w:sz w:val="28"/>
-          <w:szCs w:val="28"/>
-          <w:u w:val="single"/>
-        </w:rPr>
-        <w:t>с ролью</w:t>
-      </w:r>
-      <w:r>
-        <w:rPr>
-          <w:rFonts w:ascii="Times New Roman" w:hAnsi="Times New Roman" w:cs="Times New Roman"/>
-          <w:sz w:val="28"/>
-          <w:szCs w:val="28"/>
-          <w:u w:val="single"/>
-        </w:rPr>
-        <w:t xml:space="preserve"> менеджера</w:t>
-      </w:r>
-      <w:r>
-        <w:rPr>
-          <w:rFonts w:ascii="Times New Roman" w:hAnsi="Times New Roman" w:cs="Times New Roman"/>
-          <w:sz w:val="28"/>
-          <w:szCs w:val="28"/>
-          <w:u w:val="single"/>
-        </w:rPr>
-        <w:t>:</w:t>
-      </w:r>
-    </w:p>
-    <w:p>
-      <w:pPr>
-        <w:ind w:firstLine="708"/>
-        <w:rPr>
-          <w:rFonts w:ascii="Times New Roman" w:hAnsi="Times New Roman" w:cs="Times New Roman"/>
-          <w:sz w:val="28"/>
-          <w:szCs w:val="28"/>
         </w:rPr>
       </w:pPr>
       <w:r>
@@ -6076,8 +7562,8 @@
           <w:szCs w:val="28"/>
         </w:rPr>
         <w:pict>
-          <v:shape id="_x0000_i1046" type="#_x0000_t75" style="width:421.25pt;height:271.9pt">
-            <v:imagedata r:id="rId33" o:title="1"/>
+          <v:shape id="_x0000_i1041" type="#_x0000_t75" style="width:421.5pt;height:271.5pt">
+            <v:imagedata r:id="rId45" o:title="1"/>
           </v:shape>
         </w:pict>
       </w:r>
@@ -6115,8 +7601,8 @@
           <w:szCs w:val="28"/>
         </w:rPr>
         <w:pict>
-          <v:shape id="_x0000_i1047" type="#_x0000_t75" style="width:427.7pt;height:291.2pt">
-            <v:imagedata r:id="rId34" o:title="2"/>
+          <v:shape id="_x0000_i1042" type="#_x0000_t75" style="width:427.5pt;height:291.75pt">
+            <v:imagedata r:id="rId46" o:title="2"/>
           </v:shape>
         </w:pict>
       </w:r>
@@ -6130,6 +7616,26 @@
           <w:szCs w:val="28"/>
         </w:rPr>
       </w:pPr>
+    </w:p>
+    <w:p>
+      <w:pPr>
+        <w:ind w:firstLine="708"/>
+        <w:rPr>
+          <w:rFonts w:ascii="Times New Roman" w:hAnsi="Times New Roman" w:cs="Times New Roman"/>
+          <w:sz w:val="28"/>
+          <w:szCs w:val="28"/>
+        </w:rPr>
+      </w:pPr>
+    </w:p>
+    <w:p>
+      <w:pPr>
+        <w:ind w:firstLine="708"/>
+        <w:rPr>
+          <w:rFonts w:ascii="Times New Roman" w:hAnsi="Times New Roman" w:cs="Times New Roman"/>
+          <w:sz w:val="28"/>
+          <w:szCs w:val="28"/>
+        </w:rPr>
+      </w:pPr>
       <w:r>
         <w:rPr>
           <w:rFonts w:ascii="Times New Roman" w:hAnsi="Times New Roman" w:cs="Times New Roman"/>
@@ -6155,8 +7661,8 @@
           <w:szCs w:val="28"/>
         </w:rPr>
         <w:pict>
-          <v:shape id="_x0000_i1048" type="#_x0000_t75" style="width:442.75pt;height:312.7pt">
-            <v:imagedata r:id="rId35" o:title="3"/>
+          <v:shape id="_x0000_i1043" type="#_x0000_t75" style="width:443.25pt;height:312.75pt">
+            <v:imagedata r:id="rId47" o:title="3"/>
           </v:shape>
         </w:pict>
       </w:r>
@@ -6194,8 +7700,8 @@
           <w:szCs w:val="28"/>
         </w:rPr>
         <w:pict>
-          <v:shape id="_x0000_i1049" type="#_x0000_t75" style="width:450.25pt;height:313.8pt">
-            <v:imagedata r:id="rId36" o:title="4"/>
+          <v:shape id="_x0000_i1044" type="#_x0000_t75" style="width:450pt;height:313.5pt">
+            <v:imagedata r:id="rId48" o:title="4"/>
           </v:shape>
         </w:pict>
       </w:r>
@@ -6225,6 +7731,7 @@
           <w:rFonts w:ascii="Times New Roman" w:hAnsi="Times New Roman" w:cs="Times New Roman"/>
           <w:sz w:val="28"/>
           <w:szCs w:val="28"/>
+          <w:lang w:val="en-US"/>
         </w:rPr>
       </w:pPr>
       <w:r>
@@ -6234,8 +7741,8 @@
           <w:szCs w:val="28"/>
         </w:rPr>
         <w:pict>
-          <v:shape id="_x0000_i1050" type="#_x0000_t75" style="width:467.45pt;height:325.6pt">
-            <v:imagedata r:id="rId37" o:title="5"/>
+          <v:shape id="_x0000_i1045" type="#_x0000_t75" style="width:467.25pt;height:325.5pt">
+            <v:imagedata r:id="rId49" o:title="5"/>
           </v:shape>
         </w:pict>
       </w:r>
@@ -6273,8 +7780,8 @@
           <w:szCs w:val="28"/>
         </w:rPr>
         <w:pict>
-          <v:shape id="_x0000_i1051" type="#_x0000_t75" style="width:467.45pt;height:121.45pt">
-            <v:imagedata r:id="rId38" o:title="6"/>
+          <v:shape id="_x0000_i1046" type="#_x0000_t75" style="width:467.25pt;height:121.5pt">
+            <v:imagedata r:id="rId50" o:title="6"/>
           </v:shape>
         </w:pict>
       </w:r>
@@ -6287,60 +7794,31 @@
           <w:szCs w:val="28"/>
         </w:rPr>
       </w:pPr>
-    </w:p>
-    <w:p>
-      <w:pPr>
-        <w:rPr>
-          <w:rFonts w:ascii="Times New Roman" w:hAnsi="Times New Roman" w:cs="Times New Roman"/>
-          <w:sz w:val="28"/>
-          <w:szCs w:val="28"/>
-        </w:rPr>
-      </w:pPr>
-    </w:p>
-    <w:p>
-      <w:pPr>
-        <w:rPr>
-          <w:rFonts w:ascii="Times New Roman" w:hAnsi="Times New Roman" w:cs="Times New Roman"/>
-          <w:sz w:val="28"/>
-          <w:szCs w:val="28"/>
-        </w:rPr>
-      </w:pPr>
-    </w:p>
-    <w:p>
-      <w:pPr>
-        <w:rPr>
-          <w:rFonts w:ascii="Times New Roman" w:hAnsi="Times New Roman" w:cs="Times New Roman"/>
-          <w:sz w:val="28"/>
-          <w:szCs w:val="28"/>
-        </w:rPr>
-      </w:pPr>
-    </w:p>
-    <w:p>
-      <w:pPr>
-        <w:rPr>
-          <w:rFonts w:ascii="Times New Roman" w:hAnsi="Times New Roman" w:cs="Times New Roman"/>
-          <w:sz w:val="28"/>
-          <w:szCs w:val="28"/>
-        </w:rPr>
-      </w:pPr>
-    </w:p>
-    <w:p>
-      <w:pPr>
-        <w:rPr>
-          <w:rFonts w:ascii="Times New Roman" w:hAnsi="Times New Roman" w:cs="Times New Roman"/>
-          <w:sz w:val="28"/>
-          <w:szCs w:val="28"/>
-        </w:rPr>
-      </w:pPr>
-    </w:p>
-    <w:p>
-      <w:pPr>
-        <w:rPr>
-          <w:rFonts w:ascii="Times New Roman" w:hAnsi="Times New Roman" w:cs="Times New Roman"/>
-          <w:sz w:val="28"/>
-          <w:szCs w:val="28"/>
-        </w:rPr>
-      </w:pPr>
+      <w:r>
+        <w:rPr>
+          <w:rFonts w:ascii="Times New Roman" w:hAnsi="Times New Roman" w:cs="Times New Roman"/>
+          <w:sz w:val="28"/>
+          <w:szCs w:val="28"/>
+        </w:rPr>
+        <w:tab/>
+      </w:r>
+    </w:p>
+    <w:p>
+      <w:pPr>
+        <w:rPr>
+          <w:rFonts w:ascii="Times New Roman" w:hAnsi="Times New Roman" w:cs="Times New Roman"/>
+          <w:sz w:val="28"/>
+          <w:szCs w:val="28"/>
+        </w:rPr>
+      </w:pPr>
+      <w:r>
+        <w:rPr>
+          <w:rFonts w:ascii="Times New Roman" w:hAnsi="Times New Roman" w:cs="Times New Roman"/>
+          <w:sz w:val="28"/>
+          <w:szCs w:val="28"/>
+        </w:rPr>
+        <w:br w:type="page"/>
+      </w:r>
     </w:p>
     <w:p>
       <w:pPr>
@@ -6357,7 +7835,6 @@
           <w:szCs w:val="28"/>
         </w:rPr>
         <w:lastRenderedPageBreak/>
-        <w:tab/>
         <w:t>Пользователи:</w:t>
       </w:r>
     </w:p>
@@ -6376,8 +7853,8 @@
           <w:szCs w:val="28"/>
         </w:rPr>
         <w:pict>
-          <v:shape id="_x0000_i1052" type="#_x0000_t75" style="width:439.5pt;height:232.1pt">
-            <v:imagedata r:id="rId39" o:title="7"/>
+          <v:shape id="_x0000_i1047" type="#_x0000_t75" style="width:438.75pt;height:231.75pt">
+            <v:imagedata r:id="rId51" o:title="7"/>
           </v:shape>
         </w:pict>
       </w:r>
@@ -6454,8 +7931,8 @@
           <w:szCs w:val="28"/>
         </w:rPr>
         <w:pict>
-          <v:shape id="_x0000_i1053" type="#_x0000_t75" style="width:452.4pt;height:395.45pt">
-            <v:imagedata r:id="rId40" o:title="1"/>
+          <v:shape id="_x0000_i1048" type="#_x0000_t75" style="width:453pt;height:395.25pt">
+            <v:imagedata r:id="rId52" o:title="1"/>
           </v:shape>
         </w:pict>
       </w:r>
@@ -6550,8 +8027,8 @@
           <w:szCs w:val="28"/>
         </w:rPr>
         <w:pict>
-          <v:shape id="_x0000_i1054" type="#_x0000_t75" style="width:441.65pt;height:296.6pt">
-            <v:imagedata r:id="rId41" o:title="4"/>
+          <v:shape id="_x0000_i1049" type="#_x0000_t75" style="width:441.75pt;height:296.25pt">
+            <v:imagedata r:id="rId53" o:title="4"/>
           </v:shape>
         </w:pict>
       </w:r>
@@ -6589,8 +8066,8 @@
           <w:szCs w:val="28"/>
         </w:rPr>
         <w:pict>
-          <v:shape id="_x0000_i1055" type="#_x0000_t75" style="width:441.65pt;height:308.4pt">
-            <v:imagedata r:id="rId42" o:title="6"/>
+          <v:shape id="_x0000_i1050" type="#_x0000_t75" style="width:441pt;height:308.25pt">
+            <v:imagedata r:id="rId54" o:title="6"/>
           </v:shape>
         </w:pict>
       </w:r>
@@ -6631,8 +8108,8 @@
           <w:u w:val="single"/>
         </w:rPr>
         <w:pict>
-          <v:shape id="_x0000_i1056" type="#_x0000_t75" style="width:467.45pt;height:309.5pt">
-            <v:imagedata r:id="rId43" o:title="7"/>
+          <v:shape id="_x0000_i1051" type="#_x0000_t75" style="width:467.25pt;height:309pt">
+            <v:imagedata r:id="rId55" o:title="7"/>
           </v:shape>
         </w:pict>
       </w:r>
@@ -6685,11 +8162,21 @@
           <w:u w:val="single"/>
         </w:rPr>
         <w:pict>
-          <v:shape id="_x0000_i1057" type="#_x0000_t75" style="width:467.45pt;height:283.7pt">
-            <v:imagedata r:id="rId44" o:title="5"/>
+          <v:shape id="_x0000_i1052" type="#_x0000_t75" style="width:467.25pt;height:283.5pt">
+            <v:imagedata r:id="rId56" o:title="5"/>
           </v:shape>
         </w:pict>
       </w:r>
+    </w:p>
+    <w:p>
+      <w:pPr>
+        <w:rPr>
+          <w:rFonts w:ascii="Times New Roman" w:hAnsi="Times New Roman" w:cs="Times New Roman"/>
+          <w:sz w:val="28"/>
+          <w:szCs w:val="28"/>
+          <w:u w:val="single"/>
+        </w:rPr>
+      </w:pPr>
     </w:p>
     <w:p>
       <w:pPr>
@@ -6708,7 +8195,6 @@
           <w:sz w:val="32"/>
           <w:szCs w:val="32"/>
         </w:rPr>
-        <w:lastRenderedPageBreak/>
         <w:t>Приложения</w:t>
       </w:r>
     </w:p>
@@ -6778,8 +8264,8 @@
           <w:lang w:val="en-US"/>
         </w:rPr>
         <w:pict>
-          <v:shape id="_x0000_i1058" type="#_x0000_t75" style="width:494.35pt;height:461pt">
-            <v:imagedata r:id="rId45" o:title="диаграм"/>
+          <v:shape id="_x0000_i1053" type="#_x0000_t75" style="width:494.25pt;height:461.25pt">
+            <v:imagedata r:id="rId57" o:title="диаграм"/>
           </v:shape>
         </w:pict>
       </w:r>
@@ -6824,7 +8310,7 @@
           <w:szCs w:val="28"/>
         </w:rPr>
       </w:pPr>
-      <w:hyperlink r:id="rId46" w:tgtFrame="_blank" w:history="1">
+      <w:hyperlink r:id="rId58" w:tgtFrame="_blank" w:history="1">
         <w:r>
           <w:rPr>
             <w:rStyle w:val="ad"/>
@@ -7053,7 +8539,7 @@
       </w:pPr>
     </w:p>
     <w:sectPr>
-      <w:footerReference w:type="default" r:id="rId47"/>
+      <w:footerReference w:type="default" r:id="rId59"/>
       <w:pgSz w:w="11906" w:h="16838"/>
       <w:pgMar w:top="1134" w:right="850" w:bottom="1134" w:left="1701" w:header="708" w:footer="708" w:gutter="0"/>
       <w:cols w:space="708"/>
@@ -7065,7 +8551,7 @@
 </file>
 
 <file path=word/endnotes.xml><?xml version="1.0" encoding="utf-8"?>
-<w:endnotes xmlns:ve="http://schemas.openxmlformats.org/markup-compatibility/2006" xmlns:o="urn:schemas-microsoft-com:office:office" xmlns:r="http://schemas.openxmlformats.org/officeDocument/2006/relationships" xmlns:m="http://schemas.openxmlformats.org/officeDocument/2006/math" xmlns:v="urn:schemas-microsoft-com:vml" xmlns:wp="http://schemas.openxmlformats.org/drawingml/2006/wordprocessingDrawing" xmlns:w10="urn:schemas-microsoft-com:office:word" xmlns:w="http://schemas.openxmlformats.org/wordprocessingml/2006/main" xmlns:wne="http://schemas.microsoft.com/office/word/2006/wordml">
+<w:endnotes xmlns:wpc="http://schemas.microsoft.com/office/word/2010/wordprocessingCanvas" xmlns:cx="http://schemas.microsoft.com/office/drawing/2014/chartex" xmlns:cx1="http://schemas.microsoft.com/office/drawing/2015/9/8/chartex" xmlns:cx2="http://schemas.microsoft.com/office/drawing/2015/10/21/chartex" xmlns:cx3="http://schemas.microsoft.com/office/drawing/2016/5/9/chartex" xmlns:cx4="http://schemas.microsoft.com/office/drawing/2016/5/10/chartex" xmlns:cx5="http://schemas.microsoft.com/office/drawing/2016/5/11/chartex" xmlns:cx6="http://schemas.microsoft.com/office/drawing/2016/5/12/chartex" xmlns:cx7="http://schemas.microsoft.com/office/drawing/2016/5/13/chartex" xmlns:cx8="http://schemas.microsoft.com/office/drawing/2016/5/14/chartex" xmlns:mc="http://schemas.openxmlformats.org/markup-compatibility/2006" xmlns:aink="http://schemas.microsoft.com/office/drawing/2016/ink" xmlns:am3d="http://schemas.microsoft.com/office/drawing/2017/model3d" xmlns:o="urn:schemas-microsoft-com:office:office" xmlns:r="http://schemas.openxmlformats.org/officeDocument/2006/relationships" xmlns:m="http://schemas.openxmlformats.org/officeDocument/2006/math" xmlns:v="urn:schemas-microsoft-com:vml" xmlns:wp14="http://schemas.microsoft.com/office/word/2010/wordprocessingDrawing" xmlns:wp="http://schemas.openxmlformats.org/drawingml/2006/wordprocessingDrawing" xmlns:w10="urn:schemas-microsoft-com:office:word" xmlns:w="http://schemas.openxmlformats.org/wordprocessingml/2006/main" xmlns:w14="http://schemas.microsoft.com/office/word/2010/wordml" xmlns:w15="http://schemas.microsoft.com/office/word/2012/wordml" xmlns:w16cid="http://schemas.microsoft.com/office/word/2016/wordml/cid" xmlns:w16se="http://schemas.microsoft.com/office/word/2015/wordml/symex" xmlns:wpg="http://schemas.microsoft.com/office/word/2010/wordprocessingGroup" xmlns:wpi="http://schemas.microsoft.com/office/word/2010/wordprocessingInk" xmlns:wne="http://schemas.microsoft.com/office/word/2006/wordml" xmlns:wps="http://schemas.microsoft.com/office/word/2010/wordprocessingShape" mc:Ignorable="w14 w15 w16se w16cid wp14">
   <w:endnote w:type="separator" w:id="-1">
     <w:p>
       <w:pPr>
@@ -7090,7 +8576,7 @@
 </file>
 
 <file path=word/footer1.xml><?xml version="1.0" encoding="utf-8"?>
-<w:ftr xmlns:ve="http://schemas.openxmlformats.org/markup-compatibility/2006" xmlns:o="urn:schemas-microsoft-com:office:office" xmlns:r="http://schemas.openxmlformats.org/officeDocument/2006/relationships" xmlns:m="http://schemas.openxmlformats.org/officeDocument/2006/math" xmlns:v="urn:schemas-microsoft-com:vml" xmlns:wp="http://schemas.openxmlformats.org/drawingml/2006/wordprocessingDrawing" xmlns:w10="urn:schemas-microsoft-com:office:word" xmlns:w="http://schemas.openxmlformats.org/wordprocessingml/2006/main" xmlns:wne="http://schemas.microsoft.com/office/word/2006/wordml">
+<w:ftr xmlns:wpc="http://schemas.microsoft.com/office/word/2010/wordprocessingCanvas" xmlns:cx="http://schemas.microsoft.com/office/drawing/2014/chartex" xmlns:cx1="http://schemas.microsoft.com/office/drawing/2015/9/8/chartex" xmlns:cx2="http://schemas.microsoft.com/office/drawing/2015/10/21/chartex" xmlns:cx3="http://schemas.microsoft.com/office/drawing/2016/5/9/chartex" xmlns:cx4="http://schemas.microsoft.com/office/drawing/2016/5/10/chartex" xmlns:cx5="http://schemas.microsoft.com/office/drawing/2016/5/11/chartex" xmlns:cx6="http://schemas.microsoft.com/office/drawing/2016/5/12/chartex" xmlns:cx7="http://schemas.microsoft.com/office/drawing/2016/5/13/chartex" xmlns:cx8="http://schemas.microsoft.com/office/drawing/2016/5/14/chartex" xmlns:mc="http://schemas.openxmlformats.org/markup-compatibility/2006" xmlns:aink="http://schemas.microsoft.com/office/drawing/2016/ink" xmlns:am3d="http://schemas.microsoft.com/office/drawing/2017/model3d" xmlns:o="urn:schemas-microsoft-com:office:office" xmlns:r="http://schemas.openxmlformats.org/officeDocument/2006/relationships" xmlns:m="http://schemas.openxmlformats.org/officeDocument/2006/math" xmlns:v="urn:schemas-microsoft-com:vml" xmlns:wp14="http://schemas.microsoft.com/office/word/2010/wordprocessingDrawing" xmlns:wp="http://schemas.openxmlformats.org/drawingml/2006/wordprocessingDrawing" xmlns:w10="urn:schemas-microsoft-com:office:word" xmlns:w="http://schemas.openxmlformats.org/wordprocessingml/2006/main" xmlns:w14="http://schemas.microsoft.com/office/word/2010/wordml" xmlns:w15="http://schemas.microsoft.com/office/word/2012/wordml" xmlns:w16cid="http://schemas.microsoft.com/office/word/2016/wordml/cid" xmlns:w16se="http://schemas.microsoft.com/office/word/2015/wordml/symex" xmlns:wpg="http://schemas.microsoft.com/office/word/2010/wordprocessingGroup" xmlns:wpi="http://schemas.microsoft.com/office/word/2010/wordprocessingInk" xmlns:wne="http://schemas.microsoft.com/office/word/2006/wordml" xmlns:wps="http://schemas.microsoft.com/office/word/2010/wordprocessingShape" mc:Ignorable="w14 w15 w16se w16cid wp14">
   <w:sdt>
     <w:sdtPr>
       <w:id w:val="1433175693"/>
@@ -7099,20 +8585,43 @@
         <w:docPartUnique/>
       </w:docPartObj>
     </w:sdtPr>
+    <w:sdtEndPr/>
     <w:sdtContent>
       <w:p>
         <w:pPr>
           <w:pStyle w:val="aa"/>
           <w:jc w:val="right"/>
         </w:pPr>
-        <w:fldSimple w:instr=" PAGE   \* MERGEFORMAT ">
-          <w:r>
-            <w:rPr>
-              <w:noProof/>
-            </w:rPr>
-            <w:t>6</w:t>
-          </w:r>
-        </w:fldSimple>
+        <w:r>
+          <w:rPr>
+            <w:noProof/>
+          </w:rPr>
+          <w:fldChar w:fldCharType="begin"/>
+        </w:r>
+        <w:r>
+          <w:rPr>
+            <w:noProof/>
+          </w:rPr>
+          <w:instrText xml:space="preserve"> PAGE   \* MERGEFORMAT </w:instrText>
+        </w:r>
+        <w:r>
+          <w:rPr>
+            <w:noProof/>
+          </w:rPr>
+          <w:fldChar w:fldCharType="separate"/>
+        </w:r>
+        <w:r>
+          <w:rPr>
+            <w:noProof/>
+          </w:rPr>
+          <w:t>6</w:t>
+        </w:r>
+        <w:r>
+          <w:rPr>
+            <w:noProof/>
+          </w:rPr>
+          <w:fldChar w:fldCharType="end"/>
+        </w:r>
       </w:p>
     </w:sdtContent>
   </w:sdt>
@@ -7125,7 +8634,7 @@
 </file>
 
 <file path=word/footnotes.xml><?xml version="1.0" encoding="utf-8"?>
-<w:footnotes xmlns:ve="http://schemas.openxmlformats.org/markup-compatibility/2006" xmlns:o="urn:schemas-microsoft-com:office:office" xmlns:r="http://schemas.openxmlformats.org/officeDocument/2006/relationships" xmlns:m="http://schemas.openxmlformats.org/officeDocument/2006/math" xmlns:v="urn:schemas-microsoft-com:vml" xmlns:wp="http://schemas.openxmlformats.org/drawingml/2006/wordprocessingDrawing" xmlns:w10="urn:schemas-microsoft-com:office:word" xmlns:w="http://schemas.openxmlformats.org/wordprocessingml/2006/main" xmlns:wne="http://schemas.microsoft.com/office/word/2006/wordml">
+<w:footnotes xmlns:wpc="http://schemas.microsoft.com/office/word/2010/wordprocessingCanvas" xmlns:cx="http://schemas.microsoft.com/office/drawing/2014/chartex" xmlns:cx1="http://schemas.microsoft.com/office/drawing/2015/9/8/chartex" xmlns:cx2="http://schemas.microsoft.com/office/drawing/2015/10/21/chartex" xmlns:cx3="http://schemas.microsoft.com/office/drawing/2016/5/9/chartex" xmlns:cx4="http://schemas.microsoft.com/office/drawing/2016/5/10/chartex" xmlns:cx5="http://schemas.microsoft.com/office/drawing/2016/5/11/chartex" xmlns:cx6="http://schemas.microsoft.com/office/drawing/2016/5/12/chartex" xmlns:cx7="http://schemas.microsoft.com/office/drawing/2016/5/13/chartex" xmlns:cx8="http://schemas.microsoft.com/office/drawing/2016/5/14/chartex" xmlns:mc="http://schemas.openxmlformats.org/markup-compatibility/2006" xmlns:aink="http://schemas.microsoft.com/office/drawing/2016/ink" xmlns:am3d="http://schemas.microsoft.com/office/drawing/2017/model3d" xmlns:o="urn:schemas-microsoft-com:office:office" xmlns:r="http://schemas.openxmlformats.org/officeDocument/2006/relationships" xmlns:m="http://schemas.openxmlformats.org/officeDocument/2006/math" xmlns:v="urn:schemas-microsoft-com:vml" xmlns:wp14="http://schemas.microsoft.com/office/word/2010/wordprocessingDrawing" xmlns:wp="http://schemas.openxmlformats.org/drawingml/2006/wordprocessingDrawing" xmlns:w10="urn:schemas-microsoft-com:office:word" xmlns:w="http://schemas.openxmlformats.org/wordprocessingml/2006/main" xmlns:w14="http://schemas.microsoft.com/office/word/2010/wordml" xmlns:w15="http://schemas.microsoft.com/office/word/2012/wordml" xmlns:w16cid="http://schemas.microsoft.com/office/word/2016/wordml/cid" xmlns:w16se="http://schemas.microsoft.com/office/word/2015/wordml/symex" xmlns:wpg="http://schemas.microsoft.com/office/word/2010/wordprocessingGroup" xmlns:wpi="http://schemas.microsoft.com/office/word/2010/wordprocessingInk" xmlns:wne="http://schemas.microsoft.com/office/word/2006/wordml" xmlns:wps="http://schemas.microsoft.com/office/word/2010/wordprocessingShape" mc:Ignorable="w14 w15 w16se w16cid wp14">
   <w:footnote w:type="separator" w:id="-1">
     <w:p>
       <w:pPr>
@@ -7150,8 +8659,8 @@
 </file>
 
 <file path=word/numbering.xml><?xml version="1.0" encoding="utf-8"?>
-<w:numbering xmlns:ve="http://schemas.openxmlformats.org/markup-compatibility/2006" xmlns:o="urn:schemas-microsoft-com:office:office" xmlns:r="http://schemas.openxmlformats.org/officeDocument/2006/relationships" xmlns:m="http://schemas.openxmlformats.org/officeDocument/2006/math" xmlns:v="urn:schemas-microsoft-com:vml" xmlns:wp="http://schemas.openxmlformats.org/drawingml/2006/wordprocessingDrawing" xmlns:w10="urn:schemas-microsoft-com:office:word" xmlns:w="http://schemas.openxmlformats.org/wordprocessingml/2006/main" xmlns:wne="http://schemas.microsoft.com/office/word/2006/wordml">
-  <w:abstractNum w:abstractNumId="0">
+<w:numbering xmlns:wpc="http://schemas.microsoft.com/office/word/2010/wordprocessingCanvas" xmlns:cx="http://schemas.microsoft.com/office/drawing/2014/chartex" xmlns:cx1="http://schemas.microsoft.com/office/drawing/2015/9/8/chartex" xmlns:cx2="http://schemas.microsoft.com/office/drawing/2015/10/21/chartex" xmlns:cx3="http://schemas.microsoft.com/office/drawing/2016/5/9/chartex" xmlns:cx4="http://schemas.microsoft.com/office/drawing/2016/5/10/chartex" xmlns:cx5="http://schemas.microsoft.com/office/drawing/2016/5/11/chartex" xmlns:cx6="http://schemas.microsoft.com/office/drawing/2016/5/12/chartex" xmlns:cx7="http://schemas.microsoft.com/office/drawing/2016/5/13/chartex" xmlns:cx8="http://schemas.microsoft.com/office/drawing/2016/5/14/chartex" xmlns:mc="http://schemas.openxmlformats.org/markup-compatibility/2006" xmlns:aink="http://schemas.microsoft.com/office/drawing/2016/ink" xmlns:am3d="http://schemas.microsoft.com/office/drawing/2017/model3d" xmlns:o="urn:schemas-microsoft-com:office:office" xmlns:r="http://schemas.openxmlformats.org/officeDocument/2006/relationships" xmlns:m="http://schemas.openxmlformats.org/officeDocument/2006/math" xmlns:v="urn:schemas-microsoft-com:vml" xmlns:wp14="http://schemas.microsoft.com/office/word/2010/wordprocessingDrawing" xmlns:wp="http://schemas.openxmlformats.org/drawingml/2006/wordprocessingDrawing" xmlns:w10="urn:schemas-microsoft-com:office:word" xmlns:w="http://schemas.openxmlformats.org/wordprocessingml/2006/main" xmlns:w14="http://schemas.microsoft.com/office/word/2010/wordml" xmlns:w15="http://schemas.microsoft.com/office/word/2012/wordml" xmlns:w16cid="http://schemas.microsoft.com/office/word/2016/wordml/cid" xmlns:w16se="http://schemas.microsoft.com/office/word/2015/wordml/symex" xmlns:wpg="http://schemas.microsoft.com/office/word/2010/wordprocessingGroup" xmlns:wpi="http://schemas.microsoft.com/office/word/2010/wordprocessingInk" xmlns:wne="http://schemas.microsoft.com/office/word/2006/wordml" xmlns:wps="http://schemas.microsoft.com/office/word/2010/wordprocessingShape" mc:Ignorable="w14 w15 w16se w16cid wp14">
+  <w:abstractNum w:abstractNumId="0" w15:restartNumberingAfterBreak="0">
     <w:nsid w:val="03AC1A6B"/>
     <w:multiLevelType w:val="hybridMultilevel"/>
     <w:tmpl w:val="5F128C66"/>
@@ -7240,7 +8749,7 @@
       </w:pPr>
     </w:lvl>
   </w:abstractNum>
-  <w:abstractNum w:abstractNumId="1">
+  <w:abstractNum w:abstractNumId="1" w15:restartNumberingAfterBreak="0">
     <w:nsid w:val="10B773BB"/>
     <w:multiLevelType w:val="multilevel"/>
     <w:tmpl w:val="0F2AFDC2"/>
@@ -7361,7 +8870,7 @@
       </w:rPr>
     </w:lvl>
   </w:abstractNum>
-  <w:abstractNum w:abstractNumId="2">
+  <w:abstractNum w:abstractNumId="2" w15:restartNumberingAfterBreak="0">
     <w:nsid w:val="10FB2ED8"/>
     <w:multiLevelType w:val="hybridMultilevel"/>
     <w:tmpl w:val="B37C4356"/>
@@ -7474,7 +8983,7 @@
       </w:rPr>
     </w:lvl>
   </w:abstractNum>
-  <w:abstractNum w:abstractNumId="3">
+  <w:abstractNum w:abstractNumId="3" w15:restartNumberingAfterBreak="0">
     <w:nsid w:val="222B73E0"/>
     <w:multiLevelType w:val="multilevel"/>
     <w:tmpl w:val="0F2AFDC2"/>
@@ -7595,7 +9104,7 @@
       </w:rPr>
     </w:lvl>
   </w:abstractNum>
-  <w:abstractNum w:abstractNumId="4">
+  <w:abstractNum w:abstractNumId="4" w15:restartNumberingAfterBreak="0">
     <w:nsid w:val="2C1427EE"/>
     <w:multiLevelType w:val="hybridMultilevel"/>
     <w:tmpl w:val="D89C7A2E"/>
@@ -7684,7 +9193,7 @@
       </w:pPr>
     </w:lvl>
   </w:abstractNum>
-  <w:abstractNum w:abstractNumId="5">
+  <w:abstractNum w:abstractNumId="5" w15:restartNumberingAfterBreak="0">
     <w:nsid w:val="427F518E"/>
     <w:multiLevelType w:val="hybridMultilevel"/>
     <w:tmpl w:val="DC9AA298"/>
@@ -7797,7 +9306,7 @@
       </w:rPr>
     </w:lvl>
   </w:abstractNum>
-  <w:abstractNum w:abstractNumId="6">
+  <w:abstractNum w:abstractNumId="6" w15:restartNumberingAfterBreak="0">
     <w:nsid w:val="52CE7B3C"/>
     <w:multiLevelType w:val="hybridMultilevel"/>
     <w:tmpl w:val="F4364F9E"/>
@@ -7910,7 +9419,7 @@
       </w:rPr>
     </w:lvl>
   </w:abstractNum>
-  <w:abstractNum w:abstractNumId="7">
+  <w:abstractNum w:abstractNumId="7" w15:restartNumberingAfterBreak="0">
     <w:nsid w:val="661E54F3"/>
     <w:multiLevelType w:val="hybridMultilevel"/>
     <w:tmpl w:val="DEE20652"/>
@@ -7999,7 +9508,7 @@
       </w:pPr>
     </w:lvl>
   </w:abstractNum>
-  <w:abstractNum w:abstractNumId="8">
+  <w:abstractNum w:abstractNumId="8" w15:restartNumberingAfterBreak="0">
     <w:nsid w:val="77E31BB2"/>
     <w:multiLevelType w:val="hybridMultilevel"/>
     <w:tmpl w:val="3A74DB10"/>
@@ -8143,7 +9652,7 @@
 </file>
 
 <file path=word/styles.xml><?xml version="1.0" encoding="utf-8"?>
-<w:styles xmlns:r="http://schemas.openxmlformats.org/officeDocument/2006/relationships" xmlns:w="http://schemas.openxmlformats.org/wordprocessingml/2006/main">
+<w:styles xmlns:mc="http://schemas.openxmlformats.org/markup-compatibility/2006" xmlns:r="http://schemas.openxmlformats.org/officeDocument/2006/relationships" xmlns:w="http://schemas.openxmlformats.org/wordprocessingml/2006/main" xmlns:w14="http://schemas.microsoft.com/office/word/2010/wordml" xmlns:w15="http://schemas.microsoft.com/office/word/2012/wordml" xmlns:w16cid="http://schemas.microsoft.com/office/word/2016/wordml/cid" xmlns:w16se="http://schemas.microsoft.com/office/word/2015/wordml/symex" mc:Ignorable="w14 w15 w16se w16cid">
   <w:docDefaults>
     <w:rPrDefault>
       <w:rPr>
@@ -8159,144 +9668,383 @@
       </w:pPr>
     </w:pPrDefault>
   </w:docDefaults>
-  <w:latentStyles w:defLockedState="0" w:defUIPriority="99" w:defSemiHidden="1" w:defUnhideWhenUsed="1" w:defQFormat="0" w:count="267">
-    <w:lsdException w:name="Normal" w:semiHidden="0" w:uiPriority="0" w:unhideWhenUsed="0" w:qFormat="1"/>
-    <w:lsdException w:name="heading 1" w:semiHidden="0" w:uiPriority="9" w:unhideWhenUsed="0" w:qFormat="1"/>
-    <w:lsdException w:name="heading 2" w:uiPriority="9" w:qFormat="1"/>
-    <w:lsdException w:name="heading 3" w:uiPriority="9" w:qFormat="1"/>
-    <w:lsdException w:name="heading 4" w:uiPriority="9" w:qFormat="1"/>
-    <w:lsdException w:name="heading 5" w:uiPriority="9" w:qFormat="1"/>
-    <w:lsdException w:name="heading 6" w:uiPriority="9" w:qFormat="1"/>
-    <w:lsdException w:name="heading 7" w:uiPriority="9" w:qFormat="1"/>
-    <w:lsdException w:name="heading 8" w:uiPriority="9" w:qFormat="1"/>
-    <w:lsdException w:name="heading 9" w:uiPriority="9" w:qFormat="1"/>
-    <w:lsdException w:name="toc 1" w:uiPriority="39" w:qFormat="1"/>
-    <w:lsdException w:name="toc 2" w:uiPriority="39" w:qFormat="1"/>
-    <w:lsdException w:name="toc 3" w:uiPriority="39" w:qFormat="1"/>
-    <w:lsdException w:name="toc 4" w:uiPriority="39"/>
-    <w:lsdException w:name="toc 5" w:uiPriority="39"/>
-    <w:lsdException w:name="toc 6" w:uiPriority="39"/>
-    <w:lsdException w:name="toc 7" w:uiPriority="39"/>
-    <w:lsdException w:name="toc 8" w:uiPriority="39"/>
-    <w:lsdException w:name="toc 9" w:uiPriority="39"/>
-    <w:lsdException w:name="caption" w:uiPriority="35" w:qFormat="1"/>
-    <w:lsdException w:name="Title" w:semiHidden="0" w:uiPriority="10" w:unhideWhenUsed="0" w:qFormat="1"/>
-    <w:lsdException w:name="Default Paragraph Font" w:uiPriority="1"/>
-    <w:lsdException w:name="Subtitle" w:semiHidden="0" w:uiPriority="11" w:unhideWhenUsed="0" w:qFormat="1"/>
-    <w:lsdException w:name="Strong" w:semiHidden="0" w:uiPriority="22" w:unhideWhenUsed="0" w:qFormat="1"/>
-    <w:lsdException w:name="Emphasis" w:semiHidden="0" w:uiPriority="20" w:unhideWhenUsed="0" w:qFormat="1"/>
-    <w:lsdException w:name="Table Grid" w:semiHidden="0" w:uiPriority="59" w:unhideWhenUsed="0"/>
-    <w:lsdException w:name="Placeholder Text" w:unhideWhenUsed="0"/>
-    <w:lsdException w:name="No Spacing" w:semiHidden="0" w:uiPriority="1" w:unhideWhenUsed="0" w:qFormat="1"/>
-    <w:lsdException w:name="Light Shading" w:semiHidden="0" w:uiPriority="60" w:unhideWhenUsed="0"/>
-    <w:lsdException w:name="Light List" w:semiHidden="0" w:uiPriority="61" w:unhideWhenUsed="0"/>
-    <w:lsdException w:name="Light Grid" w:semiHidden="0" w:uiPriority="62" w:unhideWhenUsed="0"/>
-    <w:lsdException w:name="Medium Shading 1" w:semiHidden="0" w:uiPriority="63" w:unhideWhenUsed="0"/>
-    <w:lsdException w:name="Medium Shading 2" w:semiHidden="0" w:uiPriority="64" w:unhideWhenUsed="0"/>
-    <w:lsdException w:name="Medium List 1" w:semiHidden="0" w:uiPriority="65" w:unhideWhenUsed="0"/>
-    <w:lsdException w:name="Medium List 2" w:semiHidden="0" w:uiPriority="66" w:unhideWhenUsed="0"/>
-    <w:lsdException w:name="Medium Grid 1" w:semiHidden="0" w:uiPriority="67" w:unhideWhenUsed="0"/>
-    <w:lsdException w:name="Medium Grid 2" w:semiHidden="0" w:uiPriority="68" w:unhideWhenUsed="0"/>
-    <w:lsdException w:name="Medium Grid 3" w:semiHidden="0" w:uiPriority="69" w:unhideWhenUsed="0"/>
-    <w:lsdException w:name="Dark List" w:semiHidden="0" w:uiPriority="70" w:unhideWhenUsed="0"/>
-    <w:lsdException w:name="Colorful Shading" w:semiHidden="0" w:uiPriority="71" w:unhideWhenUsed="0"/>
-    <w:lsdException w:name="Colorful List" w:semiHidden="0" w:uiPriority="72" w:unhideWhenUsed="0"/>
-    <w:lsdException w:name="Colorful Grid" w:semiHidden="0" w:uiPriority="73" w:unhideWhenUsed="0"/>
-    <w:lsdException w:name="Light Shading Accent 1" w:semiHidden="0" w:uiPriority="60" w:unhideWhenUsed="0"/>
-    <w:lsdException w:name="Light List Accent 1" w:semiHidden="0" w:uiPriority="61" w:unhideWhenUsed="0"/>
-    <w:lsdException w:name="Light Grid Accent 1" w:semiHidden="0" w:uiPriority="62" w:unhideWhenUsed="0"/>
-    <w:lsdException w:name="Medium Shading 1 Accent 1" w:semiHidden="0" w:uiPriority="63" w:unhideWhenUsed="0"/>
-    <w:lsdException w:name="Medium Shading 2 Accent 1" w:semiHidden="0" w:uiPriority="64" w:unhideWhenUsed="0"/>
-    <w:lsdException w:name="Medium List 1 Accent 1" w:semiHidden="0" w:uiPriority="65" w:unhideWhenUsed="0"/>
-    <w:lsdException w:name="Revision" w:unhideWhenUsed="0"/>
-    <w:lsdException w:name="List Paragraph" w:semiHidden="0" w:uiPriority="34" w:unhideWhenUsed="0" w:qFormat="1"/>
-    <w:lsdException w:name="Quote" w:semiHidden="0" w:uiPriority="29" w:unhideWhenUsed="0" w:qFormat="1"/>
-    <w:lsdException w:name="Intense Quote" w:semiHidden="0" w:uiPriority="30" w:unhideWhenUsed="0" w:qFormat="1"/>
-    <w:lsdException w:name="Medium List 2 Accent 1" w:semiHidden="0" w:uiPriority="66" w:unhideWhenUsed="0"/>
-    <w:lsdException w:name="Medium Grid 1 Accent 1" w:semiHidden="0" w:uiPriority="67" w:unhideWhenUsed="0"/>
-    <w:lsdException w:name="Medium Grid 2 Accent 1" w:semiHidden="0" w:uiPriority="68" w:unhideWhenUsed="0"/>
-    <w:lsdException w:name="Medium Grid 3 Accent 1" w:semiHidden="0" w:uiPriority="69" w:unhideWhenUsed="0"/>
-    <w:lsdException w:name="Dark List Accent 1" w:semiHidden="0" w:uiPriority="70" w:unhideWhenUsed="0"/>
-    <w:lsdException w:name="Colorful Shading Accent 1" w:semiHidden="0" w:uiPriority="71" w:unhideWhenUsed="0"/>
-    <w:lsdException w:name="Colorful List Accent 1" w:semiHidden="0" w:uiPriority="72" w:unhideWhenUsed="0"/>
-    <w:lsdException w:name="Colorful Grid Accent 1" w:semiHidden="0" w:uiPriority="73" w:unhideWhenUsed="0"/>
-    <w:lsdException w:name="Light Shading Accent 2" w:semiHidden="0" w:uiPriority="60" w:unhideWhenUsed="0"/>
-    <w:lsdException w:name="Light List Accent 2" w:semiHidden="0" w:uiPriority="61" w:unhideWhenUsed="0"/>
-    <w:lsdException w:name="Light Grid Accent 2" w:semiHidden="0" w:uiPriority="62" w:unhideWhenUsed="0"/>
-    <w:lsdException w:name="Medium Shading 1 Accent 2" w:semiHidden="0" w:uiPriority="63" w:unhideWhenUsed="0"/>
-    <w:lsdException w:name="Medium Shading 2 Accent 2" w:semiHidden="0" w:uiPriority="64" w:unhideWhenUsed="0"/>
-    <w:lsdException w:name="Medium List 1 Accent 2" w:semiHidden="0" w:uiPriority="65" w:unhideWhenUsed="0"/>
-    <w:lsdException w:name="Medium List 2 Accent 2" w:semiHidden="0" w:uiPriority="66" w:unhideWhenUsed="0"/>
-    <w:lsdException w:name="Medium Grid 1 Accent 2" w:semiHidden="0" w:uiPriority="67" w:unhideWhenUsed="0"/>
-    <w:lsdException w:name="Medium Grid 2 Accent 2" w:semiHidden="0" w:uiPriority="68" w:unhideWhenUsed="0"/>
-    <w:lsdException w:name="Medium Grid 3 Accent 2" w:semiHidden="0" w:uiPriority="69" w:unhideWhenUsed="0"/>
-    <w:lsdException w:name="Dark List Accent 2" w:semiHidden="0" w:uiPriority="70" w:unhideWhenUsed="0"/>
-    <w:lsdException w:name="Colorful Shading Accent 2" w:semiHidden="0" w:uiPriority="71" w:unhideWhenUsed="0"/>
-    <w:lsdException w:name="Colorful List Accent 2" w:semiHidden="0" w:uiPriority="72" w:unhideWhenUsed="0"/>
-    <w:lsdException w:name="Colorful Grid Accent 2" w:semiHidden="0" w:uiPriority="73" w:unhideWhenUsed="0"/>
-    <w:lsdException w:name="Light Shading Accent 3" w:semiHidden="0" w:uiPriority="60" w:unhideWhenUsed="0"/>
-    <w:lsdException w:name="Light List Accent 3" w:semiHidden="0" w:uiPriority="61" w:unhideWhenUsed="0"/>
-    <w:lsdException w:name="Light Grid Accent 3" w:semiHidden="0" w:uiPriority="62" w:unhideWhenUsed="0"/>
-    <w:lsdException w:name="Medium Shading 1 Accent 3" w:semiHidden="0" w:uiPriority="63" w:unhideWhenUsed="0"/>
-    <w:lsdException w:name="Medium Shading 2 Accent 3" w:semiHidden="0" w:uiPriority="64" w:unhideWhenUsed="0"/>
-    <w:lsdException w:name="Medium List 1 Accent 3" w:semiHidden="0" w:uiPriority="65" w:unhideWhenUsed="0"/>
-    <w:lsdException w:name="Medium List 2 Accent 3" w:semiHidden="0" w:uiPriority="66" w:unhideWhenUsed="0"/>
-    <w:lsdException w:name="Medium Grid 1 Accent 3" w:semiHidden="0" w:uiPriority="67" w:unhideWhenUsed="0"/>
-    <w:lsdException w:name="Medium Grid 2 Accent 3" w:semiHidden="0" w:uiPriority="68" w:unhideWhenUsed="0"/>
-    <w:lsdException w:name="Medium Grid 3 Accent 3" w:semiHidden="0" w:uiPriority="69" w:unhideWhenUsed="0"/>
-    <w:lsdException w:name="Dark List Accent 3" w:semiHidden="0" w:uiPriority="70" w:unhideWhenUsed="0"/>
-    <w:lsdException w:name="Colorful Shading Accent 3" w:semiHidden="0" w:uiPriority="71" w:unhideWhenUsed="0"/>
-    <w:lsdException w:name="Colorful List Accent 3" w:semiHidden="0" w:uiPriority="72" w:unhideWhenUsed="0"/>
-    <w:lsdException w:name="Colorful Grid Accent 3" w:semiHidden="0" w:uiPriority="73" w:unhideWhenUsed="0"/>
-    <w:lsdException w:name="Light Shading Accent 4" w:semiHidden="0" w:uiPriority="60" w:unhideWhenUsed="0"/>
-    <w:lsdException w:name="Light List Accent 4" w:semiHidden="0" w:uiPriority="61" w:unhideWhenUsed="0"/>
-    <w:lsdException w:name="Light Grid Accent 4" w:semiHidden="0" w:uiPriority="62" w:unhideWhenUsed="0"/>
-    <w:lsdException w:name="Medium Shading 1 Accent 4" w:semiHidden="0" w:uiPriority="63" w:unhideWhenUsed="0"/>
-    <w:lsdException w:name="Medium Shading 2 Accent 4" w:semiHidden="0" w:uiPriority="64" w:unhideWhenUsed="0"/>
-    <w:lsdException w:name="Medium List 1 Accent 4" w:semiHidden="0" w:uiPriority="65" w:unhideWhenUsed="0"/>
-    <w:lsdException w:name="Medium List 2 Accent 4" w:semiHidden="0" w:uiPriority="66" w:unhideWhenUsed="0"/>
-    <w:lsdException w:name="Medium Grid 1 Accent 4" w:semiHidden="0" w:uiPriority="67" w:unhideWhenUsed="0"/>
-    <w:lsdException w:name="Medium Grid 2 Accent 4" w:semiHidden="0" w:uiPriority="68" w:unhideWhenUsed="0"/>
-    <w:lsdException w:name="Medium Grid 3 Accent 4" w:semiHidden="0" w:uiPriority="69" w:unhideWhenUsed="0"/>
-    <w:lsdException w:name="Dark List Accent 4" w:semiHidden="0" w:uiPriority="70" w:unhideWhenUsed="0"/>
-    <w:lsdException w:name="Colorful Shading Accent 4" w:semiHidden="0" w:uiPriority="71" w:unhideWhenUsed="0"/>
-    <w:lsdException w:name="Colorful List Accent 4" w:semiHidden="0" w:uiPriority="72" w:unhideWhenUsed="0"/>
-    <w:lsdException w:name="Colorful Grid Accent 4" w:semiHidden="0" w:uiPriority="73" w:unhideWhenUsed="0"/>
-    <w:lsdException w:name="Light Shading Accent 5" w:semiHidden="0" w:uiPriority="60" w:unhideWhenUsed="0"/>
-    <w:lsdException w:name="Light List Accent 5" w:semiHidden="0" w:uiPriority="61" w:unhideWhenUsed="0"/>
-    <w:lsdException w:name="Light Grid Accent 5" w:semiHidden="0" w:uiPriority="62" w:unhideWhenUsed="0"/>
-    <w:lsdException w:name="Medium Shading 1 Accent 5" w:semiHidden="0" w:uiPriority="63" w:unhideWhenUsed="0"/>
-    <w:lsdException w:name="Medium Shading 2 Accent 5" w:semiHidden="0" w:uiPriority="64" w:unhideWhenUsed="0"/>
-    <w:lsdException w:name="Medium List 1 Accent 5" w:semiHidden="0" w:uiPriority="65" w:unhideWhenUsed="0"/>
-    <w:lsdException w:name="Medium List 2 Accent 5" w:semiHidden="0" w:uiPriority="66" w:unhideWhenUsed="0"/>
-    <w:lsdException w:name="Medium Grid 1 Accent 5" w:semiHidden="0" w:uiPriority="67" w:unhideWhenUsed="0"/>
-    <w:lsdException w:name="Medium Grid 2 Accent 5" w:semiHidden="0" w:uiPriority="68" w:unhideWhenUsed="0"/>
-    <w:lsdException w:name="Medium Grid 3 Accent 5" w:semiHidden="0" w:uiPriority="69" w:unhideWhenUsed="0"/>
-    <w:lsdException w:name="Dark List Accent 5" w:semiHidden="0" w:uiPriority="70" w:unhideWhenUsed="0"/>
-    <w:lsdException w:name="Colorful Shading Accent 5" w:semiHidden="0" w:uiPriority="71" w:unhideWhenUsed="0"/>
-    <w:lsdException w:name="Colorful List Accent 5" w:semiHidden="0" w:uiPriority="72" w:unhideWhenUsed="0"/>
-    <w:lsdException w:name="Colorful Grid Accent 5" w:semiHidden="0" w:uiPriority="73" w:unhideWhenUsed="0"/>
-    <w:lsdException w:name="Light Shading Accent 6" w:semiHidden="0" w:uiPriority="60" w:unhideWhenUsed="0"/>
-    <w:lsdException w:name="Light List Accent 6" w:semiHidden="0" w:uiPriority="61" w:unhideWhenUsed="0"/>
-    <w:lsdException w:name="Light Grid Accent 6" w:semiHidden="0" w:uiPriority="62" w:unhideWhenUsed="0"/>
-    <w:lsdException w:name="Medium Shading 1 Accent 6" w:semiHidden="0" w:uiPriority="63" w:unhideWhenUsed="0"/>
-    <w:lsdException w:name="Medium Shading 2 Accent 6" w:semiHidden="0" w:uiPriority="64" w:unhideWhenUsed="0"/>
-    <w:lsdException w:name="Medium List 1 Accent 6" w:semiHidden="0" w:uiPriority="65" w:unhideWhenUsed="0"/>
-    <w:lsdException w:name="Medium List 2 Accent 6" w:semiHidden="0" w:uiPriority="66" w:unhideWhenUsed="0"/>
-    <w:lsdException w:name="Medium Grid 1 Accent 6" w:semiHidden="0" w:uiPriority="67" w:unhideWhenUsed="0"/>
-    <w:lsdException w:name="Medium Grid 2 Accent 6" w:semiHidden="0" w:uiPriority="68" w:unhideWhenUsed="0"/>
-    <w:lsdException w:name="Medium Grid 3 Accent 6" w:semiHidden="0" w:uiPriority="69" w:unhideWhenUsed="0"/>
-    <w:lsdException w:name="Dark List Accent 6" w:semiHidden="0" w:uiPriority="70" w:unhideWhenUsed="0"/>
-    <w:lsdException w:name="Colorful Shading Accent 6" w:semiHidden="0" w:uiPriority="71" w:unhideWhenUsed="0"/>
-    <w:lsdException w:name="Colorful List Accent 6" w:semiHidden="0" w:uiPriority="72" w:unhideWhenUsed="0"/>
-    <w:lsdException w:name="Colorful Grid Accent 6" w:semiHidden="0" w:uiPriority="73" w:unhideWhenUsed="0"/>
-    <w:lsdException w:name="Subtle Emphasis" w:semiHidden="0" w:uiPriority="19" w:unhideWhenUsed="0" w:qFormat="1"/>
-    <w:lsdException w:name="Intense Emphasis" w:semiHidden="0" w:uiPriority="21" w:unhideWhenUsed="0" w:qFormat="1"/>
-    <w:lsdException w:name="Subtle Reference" w:semiHidden="0" w:uiPriority="31" w:unhideWhenUsed="0" w:qFormat="1"/>
-    <w:lsdException w:name="Intense Reference" w:semiHidden="0" w:uiPriority="32" w:unhideWhenUsed="0" w:qFormat="1"/>
-    <w:lsdException w:name="Book Title" w:semiHidden="0" w:uiPriority="33" w:unhideWhenUsed="0" w:qFormat="1"/>
-    <w:lsdException w:name="Bibliography" w:uiPriority="37"/>
-    <w:lsdException w:name="TOC Heading" w:uiPriority="39" w:qFormat="1"/>
+  <w:latentStyles w:defLockedState="0" w:defUIPriority="99" w:defSemiHidden="0" w:defUnhideWhenUsed="0" w:defQFormat="0" w:count="376">
+    <w:lsdException w:name="Normal" w:uiPriority="0" w:qFormat="1"/>
+    <w:lsdException w:name="heading 1" w:uiPriority="9" w:qFormat="1"/>
+    <w:lsdException w:name="heading 2" w:semiHidden="1" w:uiPriority="9" w:unhideWhenUsed="1" w:qFormat="1"/>
+    <w:lsdException w:name="heading 3" w:semiHidden="1" w:uiPriority="9" w:unhideWhenUsed="1" w:qFormat="1"/>
+    <w:lsdException w:name="heading 4" w:semiHidden="1" w:uiPriority="9" w:unhideWhenUsed="1" w:qFormat="1"/>
+    <w:lsdException w:name="heading 5" w:semiHidden="1" w:uiPriority="9" w:unhideWhenUsed="1" w:qFormat="1"/>
+    <w:lsdException w:name="heading 6" w:semiHidden="1" w:uiPriority="9" w:unhideWhenUsed="1" w:qFormat="1"/>
+    <w:lsdException w:name="heading 7" w:semiHidden="1" w:uiPriority="9" w:unhideWhenUsed="1" w:qFormat="1"/>
+    <w:lsdException w:name="heading 8" w:semiHidden="1" w:uiPriority="9" w:unhideWhenUsed="1" w:qFormat="1"/>
+    <w:lsdException w:name="heading 9" w:semiHidden="1" w:uiPriority="9" w:unhideWhenUsed="1" w:qFormat="1"/>
+    <w:lsdException w:name="index 1" w:semiHidden="1" w:unhideWhenUsed="1"/>
+    <w:lsdException w:name="index 2" w:semiHidden="1" w:unhideWhenUsed="1"/>
+    <w:lsdException w:name="index 3" w:semiHidden="1" w:unhideWhenUsed="1"/>
+    <w:lsdException w:name="index 4" w:semiHidden="1" w:unhideWhenUsed="1"/>
+    <w:lsdException w:name="index 5" w:semiHidden="1" w:unhideWhenUsed="1"/>
+    <w:lsdException w:name="index 6" w:semiHidden="1" w:unhideWhenUsed="1"/>
+    <w:lsdException w:name="index 7" w:semiHidden="1" w:unhideWhenUsed="1"/>
+    <w:lsdException w:name="index 8" w:semiHidden="1" w:unhideWhenUsed="1"/>
+    <w:lsdException w:name="index 9" w:semiHidden="1" w:unhideWhenUsed="1"/>
+    <w:lsdException w:name="toc 1" w:semiHidden="1" w:uiPriority="39" w:unhideWhenUsed="1" w:qFormat="1"/>
+    <w:lsdException w:name="toc 2" w:semiHidden="1" w:uiPriority="39" w:unhideWhenUsed="1" w:qFormat="1"/>
+    <w:lsdException w:name="toc 3" w:semiHidden="1" w:uiPriority="39" w:unhideWhenUsed="1" w:qFormat="1"/>
+    <w:lsdException w:name="toc 4" w:semiHidden="1" w:uiPriority="39" w:unhideWhenUsed="1"/>
+    <w:lsdException w:name="toc 5" w:semiHidden="1" w:uiPriority="39" w:unhideWhenUsed="1"/>
+    <w:lsdException w:name="toc 6" w:semiHidden="1" w:uiPriority="39" w:unhideWhenUsed="1"/>
+    <w:lsdException w:name="toc 7" w:semiHidden="1" w:uiPriority="39" w:unhideWhenUsed="1"/>
+    <w:lsdException w:name="toc 8" w:semiHidden="1" w:uiPriority="39" w:unhideWhenUsed="1"/>
+    <w:lsdException w:name="toc 9" w:semiHidden="1" w:uiPriority="39" w:unhideWhenUsed="1"/>
+    <w:lsdException w:name="Normal Indent" w:semiHidden="1" w:unhideWhenUsed="1"/>
+    <w:lsdException w:name="footnote text" w:semiHidden="1" w:unhideWhenUsed="1"/>
+    <w:lsdException w:name="annotation text" w:semiHidden="1" w:unhideWhenUsed="1"/>
+    <w:lsdException w:name="header" w:semiHidden="1" w:unhideWhenUsed="1"/>
+    <w:lsdException w:name="footer" w:semiHidden="1" w:unhideWhenUsed="1"/>
+    <w:lsdException w:name="index heading" w:semiHidden="1" w:unhideWhenUsed="1"/>
+    <w:lsdException w:name="caption" w:semiHidden="1" w:uiPriority="35" w:unhideWhenUsed="1" w:qFormat="1"/>
+    <w:lsdException w:name="table of figures" w:semiHidden="1" w:unhideWhenUsed="1"/>
+    <w:lsdException w:name="envelope address" w:semiHidden="1" w:unhideWhenUsed="1"/>
+    <w:lsdException w:name="envelope return" w:semiHidden="1" w:unhideWhenUsed="1"/>
+    <w:lsdException w:name="footnote reference" w:semiHidden="1" w:unhideWhenUsed="1"/>
+    <w:lsdException w:name="annotation reference" w:semiHidden="1" w:unhideWhenUsed="1"/>
+    <w:lsdException w:name="line number" w:semiHidden="1" w:unhideWhenUsed="1"/>
+    <w:lsdException w:name="page number" w:semiHidden="1" w:unhideWhenUsed="1"/>
+    <w:lsdException w:name="endnote reference" w:semiHidden="1" w:unhideWhenUsed="1"/>
+    <w:lsdException w:name="endnote text" w:semiHidden="1" w:unhideWhenUsed="1"/>
+    <w:lsdException w:name="table of authorities" w:semiHidden="1" w:unhideWhenUsed="1"/>
+    <w:lsdException w:name="macro" w:semiHidden="1" w:unhideWhenUsed="1"/>
+    <w:lsdException w:name="toa heading" w:semiHidden="1" w:unhideWhenUsed="1"/>
+    <w:lsdException w:name="List" w:semiHidden="1" w:unhideWhenUsed="1"/>
+    <w:lsdException w:name="List Bullet" w:semiHidden="1" w:unhideWhenUsed="1"/>
+    <w:lsdException w:name="List Number" w:semiHidden="1" w:unhideWhenUsed="1"/>
+    <w:lsdException w:name="List 2" w:semiHidden="1" w:unhideWhenUsed="1"/>
+    <w:lsdException w:name="List 3" w:semiHidden="1" w:unhideWhenUsed="1"/>
+    <w:lsdException w:name="List 4" w:semiHidden="1" w:unhideWhenUsed="1"/>
+    <w:lsdException w:name="List 5" w:semiHidden="1" w:unhideWhenUsed="1"/>
+    <w:lsdException w:name="List Bullet 2" w:semiHidden="1" w:unhideWhenUsed="1"/>
+    <w:lsdException w:name="List Bullet 3" w:semiHidden="1" w:unhideWhenUsed="1"/>
+    <w:lsdException w:name="List Bullet 4" w:semiHidden="1" w:unhideWhenUsed="1"/>
+    <w:lsdException w:name="List Bullet 5" w:semiHidden="1" w:unhideWhenUsed="1"/>
+    <w:lsdException w:name="List Number 2" w:semiHidden="1" w:unhideWhenUsed="1"/>
+    <w:lsdException w:name="List Number 3" w:semiHidden="1" w:unhideWhenUsed="1"/>
+    <w:lsdException w:name="List Number 4" w:semiHidden="1" w:unhideWhenUsed="1"/>
+    <w:lsdException w:name="List Number 5" w:semiHidden="1" w:unhideWhenUsed="1"/>
+    <w:lsdException w:name="Title" w:uiPriority="10" w:qFormat="1"/>
+    <w:lsdException w:name="Closing" w:semiHidden="1" w:unhideWhenUsed="1"/>
+    <w:lsdException w:name="Signature" w:semiHidden="1" w:unhideWhenUsed="1"/>
+    <w:lsdException w:name="Default Paragraph Font" w:semiHidden="1" w:uiPriority="1" w:unhideWhenUsed="1"/>
+    <w:lsdException w:name="Body Text" w:semiHidden="1" w:unhideWhenUsed="1"/>
+    <w:lsdException w:name="Body Text Indent" w:semiHidden="1" w:unhideWhenUsed="1"/>
+    <w:lsdException w:name="List Continue" w:semiHidden="1" w:unhideWhenUsed="1"/>
+    <w:lsdException w:name="List Continue 2" w:semiHidden="1" w:unhideWhenUsed="1"/>
+    <w:lsdException w:name="List Continue 3" w:semiHidden="1" w:unhideWhenUsed="1"/>
+    <w:lsdException w:name="List Continue 4" w:semiHidden="1" w:unhideWhenUsed="1"/>
+    <w:lsdException w:name="List Continue 5" w:semiHidden="1" w:unhideWhenUsed="1"/>
+    <w:lsdException w:name="Message Header" w:semiHidden="1" w:unhideWhenUsed="1"/>
+    <w:lsdException w:name="Subtitle" w:uiPriority="11" w:qFormat="1"/>
+    <w:lsdException w:name="Salutation" w:semiHidden="1" w:unhideWhenUsed="1"/>
+    <w:lsdException w:name="Date" w:semiHidden="1" w:unhideWhenUsed="1"/>
+    <w:lsdException w:name="Body Text First Indent" w:semiHidden="1" w:unhideWhenUsed="1"/>
+    <w:lsdException w:name="Body Text First Indent 2" w:semiHidden="1" w:unhideWhenUsed="1"/>
+    <w:lsdException w:name="Note Heading" w:semiHidden="1" w:unhideWhenUsed="1"/>
+    <w:lsdException w:name="Body Text 2" w:semiHidden="1" w:unhideWhenUsed="1"/>
+    <w:lsdException w:name="Body Text 3" w:semiHidden="1" w:unhideWhenUsed="1"/>
+    <w:lsdException w:name="Body Text Indent 2" w:semiHidden="1" w:unhideWhenUsed="1"/>
+    <w:lsdException w:name="Body Text Indent 3" w:semiHidden="1" w:unhideWhenUsed="1"/>
+    <w:lsdException w:name="Block Text" w:semiHidden="1" w:unhideWhenUsed="1"/>
+    <w:lsdException w:name="Hyperlink" w:semiHidden="1" w:unhideWhenUsed="1"/>
+    <w:lsdException w:name="FollowedHyperlink" w:semiHidden="1" w:unhideWhenUsed="1"/>
+    <w:lsdException w:name="Strong" w:uiPriority="22" w:qFormat="1"/>
+    <w:lsdException w:name="Emphasis" w:uiPriority="20" w:qFormat="1"/>
+    <w:lsdException w:name="Document Map" w:semiHidden="1" w:unhideWhenUsed="1"/>
+    <w:lsdException w:name="Plain Text" w:semiHidden="1" w:unhideWhenUsed="1"/>
+    <w:lsdException w:name="E-mail Signature" w:semiHidden="1" w:unhideWhenUsed="1"/>
+    <w:lsdException w:name="HTML Top of Form" w:semiHidden="1" w:unhideWhenUsed="1"/>
+    <w:lsdException w:name="HTML Bottom of Form" w:semiHidden="1" w:unhideWhenUsed="1"/>
+    <w:lsdException w:name="Normal (Web)" w:semiHidden="1" w:unhideWhenUsed="1"/>
+    <w:lsdException w:name="HTML Acronym" w:semiHidden="1" w:unhideWhenUsed="1"/>
+    <w:lsdException w:name="HTML Address" w:semiHidden="1" w:unhideWhenUsed="1"/>
+    <w:lsdException w:name="HTML Cite" w:semiHidden="1" w:unhideWhenUsed="1"/>
+    <w:lsdException w:name="HTML Code" w:semiHidden="1" w:unhideWhenUsed="1"/>
+    <w:lsdException w:name="HTML Definition" w:semiHidden="1" w:unhideWhenUsed="1"/>
+    <w:lsdException w:name="HTML Keyboard" w:semiHidden="1" w:unhideWhenUsed="1"/>
+    <w:lsdException w:name="HTML Preformatted" w:semiHidden="1" w:unhideWhenUsed="1"/>
+    <w:lsdException w:name="HTML Sample" w:semiHidden="1" w:unhideWhenUsed="1"/>
+    <w:lsdException w:name="HTML Typewriter" w:semiHidden="1" w:unhideWhenUsed="1"/>
+    <w:lsdException w:name="HTML Variable" w:semiHidden="1" w:unhideWhenUsed="1"/>
+    <w:lsdException w:name="Normal Table" w:semiHidden="1" w:unhideWhenUsed="1"/>
+    <w:lsdException w:name="annotation subject" w:semiHidden="1" w:unhideWhenUsed="1"/>
+    <w:lsdException w:name="No List" w:semiHidden="1" w:unhideWhenUsed="1"/>
+    <w:lsdException w:name="Outline List 1" w:semiHidden="1" w:unhideWhenUsed="1"/>
+    <w:lsdException w:name="Outline List 2" w:semiHidden="1" w:unhideWhenUsed="1"/>
+    <w:lsdException w:name="Outline List 3" w:semiHidden="1" w:unhideWhenUsed="1"/>
+    <w:lsdException w:name="Table Simple 1" w:semiHidden="1" w:unhideWhenUsed="1"/>
+    <w:lsdException w:name="Table Simple 2" w:semiHidden="1" w:unhideWhenUsed="1"/>
+    <w:lsdException w:name="Table Simple 3" w:semiHidden="1" w:unhideWhenUsed="1"/>
+    <w:lsdException w:name="Table Classic 1" w:semiHidden="1" w:unhideWhenUsed="1"/>
+    <w:lsdException w:name="Table Classic 2" w:semiHidden="1" w:unhideWhenUsed="1"/>
+    <w:lsdException w:name="Table Classic 3" w:semiHidden="1" w:unhideWhenUsed="1"/>
+    <w:lsdException w:name="Table Classic 4" w:semiHidden="1" w:unhideWhenUsed="1"/>
+    <w:lsdException w:name="Table Colorful 1" w:semiHidden="1" w:unhideWhenUsed="1"/>
+    <w:lsdException w:name="Table Colorful 2" w:semiHidden="1" w:unhideWhenUsed="1"/>
+    <w:lsdException w:name="Table Colorful 3" w:semiHidden="1" w:unhideWhenUsed="1"/>
+    <w:lsdException w:name="Table Columns 1" w:semiHidden="1" w:unhideWhenUsed="1"/>
+    <w:lsdException w:name="Table Columns 2" w:semiHidden="1" w:unhideWhenUsed="1"/>
+    <w:lsdException w:name="Table Columns 3" w:semiHidden="1" w:unhideWhenUsed="1"/>
+    <w:lsdException w:name="Table Columns 4" w:semiHidden="1" w:unhideWhenUsed="1"/>
+    <w:lsdException w:name="Table Columns 5" w:semiHidden="1" w:unhideWhenUsed="1"/>
+    <w:lsdException w:name="Table Grid 1" w:semiHidden="1" w:unhideWhenUsed="1"/>
+    <w:lsdException w:name="Table Grid 2" w:semiHidden="1" w:unhideWhenUsed="1"/>
+    <w:lsdException w:name="Table Grid 3" w:semiHidden="1" w:unhideWhenUsed="1"/>
+    <w:lsdException w:name="Table Grid 4" w:semiHidden="1" w:unhideWhenUsed="1"/>
+    <w:lsdException w:name="Table Grid 5" w:semiHidden="1" w:unhideWhenUsed="1"/>
+    <w:lsdException w:name="Table Grid 6" w:semiHidden="1" w:unhideWhenUsed="1"/>
+    <w:lsdException w:name="Table Grid 7" w:semiHidden="1" w:unhideWhenUsed="1"/>
+    <w:lsdException w:name="Table Grid 8" w:semiHidden="1" w:unhideWhenUsed="1"/>
+    <w:lsdException w:name="Table List 1" w:semiHidden="1" w:unhideWhenUsed="1"/>
+    <w:lsdException w:name="Table List 2" w:semiHidden="1" w:unhideWhenUsed="1"/>
+    <w:lsdException w:name="Table List 3" w:semiHidden="1" w:unhideWhenUsed="1"/>
+    <w:lsdException w:name="Table List 4" w:semiHidden="1" w:unhideWhenUsed="1"/>
+    <w:lsdException w:name="Table List 5" w:semiHidden="1" w:unhideWhenUsed="1"/>
+    <w:lsdException w:name="Table List 6" w:semiHidden="1" w:unhideWhenUsed="1"/>
+    <w:lsdException w:name="Table List 7" w:semiHidden="1" w:unhideWhenUsed="1"/>
+    <w:lsdException w:name="Table List 8" w:semiHidden="1" w:unhideWhenUsed="1"/>
+    <w:lsdException w:name="Table 3D effects 1" w:semiHidden="1" w:unhideWhenUsed="1"/>
+    <w:lsdException w:name="Table 3D effects 2" w:semiHidden="1" w:unhideWhenUsed="1"/>
+    <w:lsdException w:name="Table 3D effects 3" w:semiHidden="1" w:unhideWhenUsed="1"/>
+    <w:lsdException w:name="Table Contemporary" w:semiHidden="1" w:unhideWhenUsed="1"/>
+    <w:lsdException w:name="Table Elegant" w:semiHidden="1" w:unhideWhenUsed="1"/>
+    <w:lsdException w:name="Table Professional" w:semiHidden="1" w:unhideWhenUsed="1"/>
+    <w:lsdException w:name="Table Subtle 1" w:semiHidden="1" w:unhideWhenUsed="1"/>
+    <w:lsdException w:name="Table Subtle 2" w:semiHidden="1" w:unhideWhenUsed="1"/>
+    <w:lsdException w:name="Table Web 1" w:semiHidden="1" w:unhideWhenUsed="1"/>
+    <w:lsdException w:name="Table Web 2" w:semiHidden="1" w:unhideWhenUsed="1"/>
+    <w:lsdException w:name="Table Web 3" w:semiHidden="1" w:unhideWhenUsed="1"/>
+    <w:lsdException w:name="Balloon Text" w:semiHidden="1" w:unhideWhenUsed="1"/>
+    <w:lsdException w:name="Table Grid" w:uiPriority="59"/>
+    <w:lsdException w:name="Table Theme" w:semiHidden="1" w:unhideWhenUsed="1"/>
+    <w:lsdException w:name="Placeholder Text" w:semiHidden="1"/>
+    <w:lsdException w:name="No Spacing" w:uiPriority="1" w:qFormat="1"/>
+    <w:lsdException w:name="Light Shading" w:uiPriority="60"/>
+    <w:lsdException w:name="Light List" w:uiPriority="61"/>
+    <w:lsdException w:name="Light Grid" w:uiPriority="62"/>
+    <w:lsdException w:name="Medium Shading 1" w:uiPriority="63"/>
+    <w:lsdException w:name="Medium Shading 2" w:uiPriority="64"/>
+    <w:lsdException w:name="Medium List 1" w:uiPriority="65"/>
+    <w:lsdException w:name="Medium List 2" w:uiPriority="66"/>
+    <w:lsdException w:name="Medium Grid 1" w:uiPriority="67"/>
+    <w:lsdException w:name="Medium Grid 2" w:uiPriority="68"/>
+    <w:lsdException w:name="Medium Grid 3" w:uiPriority="69"/>
+    <w:lsdException w:name="Dark List" w:uiPriority="70"/>
+    <w:lsdException w:name="Colorful Shading" w:uiPriority="71"/>
+    <w:lsdException w:name="Colorful List" w:uiPriority="72"/>
+    <w:lsdException w:name="Colorful Grid" w:uiPriority="73"/>
+    <w:lsdException w:name="Light Shading Accent 1" w:uiPriority="60"/>
+    <w:lsdException w:name="Light List Accent 1" w:uiPriority="61"/>
+    <w:lsdException w:name="Light Grid Accent 1" w:uiPriority="62"/>
+    <w:lsdException w:name="Medium Shading 1 Accent 1" w:uiPriority="63"/>
+    <w:lsdException w:name="Medium Shading 2 Accent 1" w:uiPriority="64"/>
+    <w:lsdException w:name="Medium List 1 Accent 1" w:uiPriority="65"/>
+    <w:lsdException w:name="Revision" w:semiHidden="1"/>
+    <w:lsdException w:name="List Paragraph" w:uiPriority="34" w:qFormat="1"/>
+    <w:lsdException w:name="Quote" w:uiPriority="29" w:qFormat="1"/>
+    <w:lsdException w:name="Intense Quote" w:uiPriority="30" w:qFormat="1"/>
+    <w:lsdException w:name="Medium List 2 Accent 1" w:uiPriority="66"/>
+    <w:lsdException w:name="Medium Grid 1 Accent 1" w:uiPriority="67"/>
+    <w:lsdException w:name="Medium Grid 2 Accent 1" w:uiPriority="68"/>
+    <w:lsdException w:name="Medium Grid 3 Accent 1" w:uiPriority="69"/>
+    <w:lsdException w:name="Dark List Accent 1" w:uiPriority="70"/>
+    <w:lsdException w:name="Colorful Shading Accent 1" w:uiPriority="71"/>
+    <w:lsdException w:name="Colorful List Accent 1" w:uiPriority="72"/>
+    <w:lsdException w:name="Colorful Grid Accent 1" w:uiPriority="73"/>
+    <w:lsdException w:name="Light Shading Accent 2" w:uiPriority="60"/>
+    <w:lsdException w:name="Light List Accent 2" w:uiPriority="61"/>
+    <w:lsdException w:name="Light Grid Accent 2" w:uiPriority="62"/>
+    <w:lsdException w:name="Medium Shading 1 Accent 2" w:uiPriority="63"/>
+    <w:lsdException w:name="Medium Shading 2 Accent 2" w:uiPriority="64"/>
+    <w:lsdException w:name="Medium List 1 Accent 2" w:uiPriority="65"/>
+    <w:lsdException w:name="Medium List 2 Accent 2" w:uiPriority="66"/>
+    <w:lsdException w:name="Medium Grid 1 Accent 2" w:uiPriority="67"/>
+    <w:lsdException w:name="Medium Grid 2 Accent 2" w:uiPriority="68"/>
+    <w:lsdException w:name="Medium Grid 3 Accent 2" w:uiPriority="69"/>
+    <w:lsdException w:name="Dark List Accent 2" w:uiPriority="70"/>
+    <w:lsdException w:name="Colorful Shading Accent 2" w:uiPriority="71"/>
+    <w:lsdException w:name="Colorful List Accent 2" w:uiPriority="72"/>
+    <w:lsdException w:name="Colorful Grid Accent 2" w:uiPriority="73"/>
+    <w:lsdException w:name="Light Shading Accent 3" w:uiPriority="60"/>
+    <w:lsdException w:name="Light List Accent 3" w:uiPriority="61"/>
+    <w:lsdException w:name="Light Grid Accent 3" w:uiPriority="62"/>
+    <w:lsdException w:name="Medium Shading 1 Accent 3" w:uiPriority="63"/>
+    <w:lsdException w:name="Medium Shading 2 Accent 3" w:uiPriority="64"/>
+    <w:lsdException w:name="Medium List 1 Accent 3" w:uiPriority="65"/>
+    <w:lsdException w:name="Medium List 2 Accent 3" w:uiPriority="66"/>
+    <w:lsdException w:name="Medium Grid 1 Accent 3" w:uiPriority="67"/>
+    <w:lsdException w:name="Medium Grid 2 Accent 3" w:uiPriority="68"/>
+    <w:lsdException w:name="Medium Grid 3 Accent 3" w:uiPriority="69"/>
+    <w:lsdException w:name="Dark List Accent 3" w:uiPriority="70"/>
+    <w:lsdException w:name="Colorful Shading Accent 3" w:uiPriority="71"/>
+    <w:lsdException w:name="Colorful List Accent 3" w:uiPriority="72"/>
+    <w:lsdException w:name="Colorful Grid Accent 3" w:uiPriority="73"/>
+    <w:lsdException w:name="Light Shading Accent 4" w:uiPriority="60"/>
+    <w:lsdException w:name="Light List Accent 4" w:uiPriority="61"/>
+    <w:lsdException w:name="Light Grid Accent 4" w:uiPriority="62"/>
+    <w:lsdException w:name="Medium Shading 1 Accent 4" w:uiPriority="63"/>
+    <w:lsdException w:name="Medium Shading 2 Accent 4" w:uiPriority="64"/>
+    <w:lsdException w:name="Medium List 1 Accent 4" w:uiPriority="65"/>
+    <w:lsdException w:name="Medium List 2 Accent 4" w:uiPriority="66"/>
+    <w:lsdException w:name="Medium Grid 1 Accent 4" w:uiPriority="67"/>
+    <w:lsdException w:name="Medium Grid 2 Accent 4" w:uiPriority="68"/>
+    <w:lsdException w:name="Medium Grid 3 Accent 4" w:uiPriority="69"/>
+    <w:lsdException w:name="Dark List Accent 4" w:uiPriority="70"/>
+    <w:lsdException w:name="Colorful Shading Accent 4" w:uiPriority="71"/>
+    <w:lsdException w:name="Colorful List Accent 4" w:uiPriority="72"/>
+    <w:lsdException w:name="Colorful Grid Accent 4" w:uiPriority="73"/>
+    <w:lsdException w:name="Light Shading Accent 5" w:uiPriority="60"/>
+    <w:lsdException w:name="Light List Accent 5" w:uiPriority="61"/>
+    <w:lsdException w:name="Light Grid Accent 5" w:uiPriority="62"/>
+    <w:lsdException w:name="Medium Shading 1 Accent 5" w:uiPriority="63"/>
+    <w:lsdException w:name="Medium Shading 2 Accent 5" w:uiPriority="64"/>
+    <w:lsdException w:name="Medium List 1 Accent 5" w:uiPriority="65"/>
+    <w:lsdException w:name="Medium List 2 Accent 5" w:uiPriority="66"/>
+    <w:lsdException w:name="Medium Grid 1 Accent 5" w:uiPriority="67"/>
+    <w:lsdException w:name="Medium Grid 2 Accent 5" w:uiPriority="68"/>
+    <w:lsdException w:name="Medium Grid 3 Accent 5" w:uiPriority="69"/>
+    <w:lsdException w:name="Dark List Accent 5" w:uiPriority="70"/>
+    <w:lsdException w:name="Colorful Shading Accent 5" w:uiPriority="71"/>
+    <w:lsdException w:name="Colorful List Accent 5" w:uiPriority="72"/>
+    <w:lsdException w:name="Colorful Grid Accent 5" w:uiPriority="73"/>
+    <w:lsdException w:name="Light Shading Accent 6" w:uiPriority="60"/>
+    <w:lsdException w:name="Light List Accent 6" w:uiPriority="61"/>
+    <w:lsdException w:name="Light Grid Accent 6" w:uiPriority="62"/>
+    <w:lsdException w:name="Medium Shading 1 Accent 6" w:uiPriority="63"/>
+    <w:lsdException w:name="Medium Shading 2 Accent 6" w:uiPriority="64"/>
+    <w:lsdException w:name="Medium List 1 Accent 6" w:uiPriority="65"/>
+    <w:lsdException w:name="Medium List 2 Accent 6" w:uiPriority="66"/>
+    <w:lsdException w:name="Medium Grid 1 Accent 6" w:uiPriority="67"/>
+    <w:lsdException w:name="Medium Grid 2 Accent 6" w:uiPriority="68"/>
+    <w:lsdException w:name="Medium Grid 3 Accent 6" w:uiPriority="69"/>
+    <w:lsdException w:name="Dark List Accent 6" w:uiPriority="70"/>
+    <w:lsdException w:name="Colorful Shading Accent 6" w:uiPriority="71"/>
+    <w:lsdException w:name="Colorful List Accent 6" w:uiPriority="72"/>
+    <w:lsdException w:name="Colorful Grid Accent 6" w:uiPriority="73"/>
+    <w:lsdException w:name="Subtle Emphasis" w:uiPriority="19" w:qFormat="1"/>
+    <w:lsdException w:name="Intense Emphasis" w:uiPriority="21" w:qFormat="1"/>
+    <w:lsdException w:name="Subtle Reference" w:uiPriority="31" w:qFormat="1"/>
+    <w:lsdException w:name="Intense Reference" w:uiPriority="32" w:qFormat="1"/>
+    <w:lsdException w:name="Book Title" w:uiPriority="33" w:qFormat="1"/>
+    <w:lsdException w:name="Bibliography" w:semiHidden="1" w:uiPriority="37" w:unhideWhenUsed="1"/>
+    <w:lsdException w:name="TOC Heading" w:semiHidden="1" w:uiPriority="39" w:unhideWhenUsed="1" w:qFormat="1"/>
+    <w:lsdException w:name="Plain Table 1" w:uiPriority="41"/>
+    <w:lsdException w:name="Plain Table 2" w:uiPriority="42"/>
+    <w:lsdException w:name="Plain Table 3" w:uiPriority="43"/>
+    <w:lsdException w:name="Plain Table 4" w:uiPriority="44"/>
+    <w:lsdException w:name="Plain Table 5" w:uiPriority="45"/>
+    <w:lsdException w:name="Grid Table Light" w:uiPriority="40"/>
+    <w:lsdException w:name="Grid Table 1 Light" w:uiPriority="46"/>
+    <w:lsdException w:name="Grid Table 2" w:uiPriority="47"/>
+    <w:lsdException w:name="Grid Table 3" w:uiPriority="48"/>
+    <w:lsdException w:name="Grid Table 4" w:uiPriority="49"/>
+    <w:lsdException w:name="Grid Table 5 Dark" w:uiPriority="50"/>
+    <w:lsdException w:name="Grid Table 6 Colorful" w:uiPriority="51"/>
+    <w:lsdException w:name="Grid Table 7 Colorful" w:uiPriority="52"/>
+    <w:lsdException w:name="Grid Table 1 Light Accent 1" w:uiPriority="46"/>
+    <w:lsdException w:name="Grid Table 2 Accent 1" w:uiPriority="47"/>
+    <w:lsdException w:name="Grid Table 3 Accent 1" w:uiPriority="48"/>
+    <w:lsdException w:name="Grid Table 4 Accent 1" w:uiPriority="49"/>
+    <w:lsdException w:name="Grid Table 5 Dark Accent 1" w:uiPriority="50"/>
+    <w:lsdException w:name="Grid Table 6 Colorful Accent 1" w:uiPriority="51"/>
+    <w:lsdException w:name="Grid Table 7 Colorful Accent 1" w:uiPriority="52"/>
+    <w:lsdException w:name="Grid Table 1 Light Accent 2" w:uiPriority="46"/>
+    <w:lsdException w:name="Grid Table 2 Accent 2" w:uiPriority="47"/>
+    <w:lsdException w:name="Grid Table 3 Accent 2" w:uiPriority="48"/>
+    <w:lsdException w:name="Grid Table 4 Accent 2" w:uiPriority="49"/>
+    <w:lsdException w:name="Grid Table 5 Dark Accent 2" w:uiPriority="50"/>
+    <w:lsdException w:name="Grid Table 6 Colorful Accent 2" w:uiPriority="51"/>
+    <w:lsdException w:name="Grid Table 7 Colorful Accent 2" w:uiPriority="52"/>
+    <w:lsdException w:name="Grid Table 1 Light Accent 3" w:uiPriority="46"/>
+    <w:lsdException w:name="Grid Table 2 Accent 3" w:uiPriority="47"/>
+    <w:lsdException w:name="Grid Table 3 Accent 3" w:uiPriority="48"/>
+    <w:lsdException w:name="Grid Table 4 Accent 3" w:uiPriority="49"/>
+    <w:lsdException w:name="Grid Table 5 Dark Accent 3" w:uiPriority="50"/>
+    <w:lsdException w:name="Grid Table 6 Colorful Accent 3" w:uiPriority="51"/>
+    <w:lsdException w:name="Grid Table 7 Colorful Accent 3" w:uiPriority="52"/>
+    <w:lsdException w:name="Grid Table 1 Light Accent 4" w:uiPriority="46"/>
+    <w:lsdException w:name="Grid Table 2 Accent 4" w:uiPriority="47"/>
+    <w:lsdException w:name="Grid Table 3 Accent 4" w:uiPriority="48"/>
+    <w:lsdException w:name="Grid Table 4 Accent 4" w:uiPriority="49"/>
+    <w:lsdException w:name="Grid Table 5 Dark Accent 4" w:uiPriority="50"/>
+    <w:lsdException w:name="Grid Table 6 Colorful Accent 4" w:uiPriority="51"/>
+    <w:lsdException w:name="Grid Table 7 Colorful Accent 4" w:uiPriority="52"/>
+    <w:lsdException w:name="Grid Table 1 Light Accent 5" w:uiPriority="46"/>
+    <w:lsdException w:name="Grid Table 2 Accent 5" w:uiPriority="47"/>
+    <w:lsdException w:name="Grid Table 3 Accent 5" w:uiPriority="48"/>
+    <w:lsdException w:name="Grid Table 4 Accent 5" w:uiPriority="49"/>
+    <w:lsdException w:name="Grid Table 5 Dark Accent 5" w:uiPriority="50"/>
+    <w:lsdException w:name="Grid Table 6 Colorful Accent 5" w:uiPriority="51"/>
+    <w:lsdException w:name="Grid Table 7 Colorful Accent 5" w:uiPriority="52"/>
+    <w:lsdException w:name="Grid Table 1 Light Accent 6" w:uiPriority="46"/>
+    <w:lsdException w:name="Grid Table 2 Accent 6" w:uiPriority="47"/>
+    <w:lsdException w:name="Grid Table 3 Accent 6" w:uiPriority="48"/>
+    <w:lsdException w:name="Grid Table 4 Accent 6" w:uiPriority="49"/>
+    <w:lsdException w:name="Grid Table 5 Dark Accent 6" w:uiPriority="50"/>
+    <w:lsdException w:name="Grid Table 6 Colorful Accent 6" w:uiPriority="51"/>
+    <w:lsdException w:name="Grid Table 7 Colorful Accent 6" w:uiPriority="52"/>
+    <w:lsdException w:name="List Table 1 Light" w:uiPriority="46"/>
+    <w:lsdException w:name="List Table 2" w:uiPriority="47"/>
+    <w:lsdException w:name="List Table 3" w:uiPriority="48"/>
+    <w:lsdException w:name="List Table 4" w:uiPriority="49"/>
+    <w:lsdException w:name="List Table 5 Dark" w:uiPriority="50"/>
+    <w:lsdException w:name="List Table 6 Colorful" w:uiPriority="51"/>
+    <w:lsdException w:name="List Table 7 Colorful" w:uiPriority="52"/>
+    <w:lsdException w:name="List Table 1 Light Accent 1" w:uiPriority="46"/>
+    <w:lsdException w:name="List Table 2 Accent 1" w:uiPriority="47"/>
+    <w:lsdException w:name="List Table 3 Accent 1" w:uiPriority="48"/>
+    <w:lsdException w:name="List Table 4 Accent 1" w:uiPriority="49"/>
+    <w:lsdException w:name="List Table 5 Dark Accent 1" w:uiPriority="50"/>
+    <w:lsdException w:name="List Table 6 Colorful Accent 1" w:uiPriority="51"/>
+    <w:lsdException w:name="List Table 7 Colorful Accent 1" w:uiPriority="52"/>
+    <w:lsdException w:name="List Table 1 Light Accent 2" w:uiPriority="46"/>
+    <w:lsdException w:name="List Table 2 Accent 2" w:uiPriority="47"/>
+    <w:lsdException w:name="List Table 3 Accent 2" w:uiPriority="48"/>
+    <w:lsdException w:name="List Table 4 Accent 2" w:uiPriority="49"/>
+    <w:lsdException w:name="List Table 5 Dark Accent 2" w:uiPriority="50"/>
+    <w:lsdException w:name="List Table 6 Colorful Accent 2" w:uiPriority="51"/>
+    <w:lsdException w:name="List Table 7 Colorful Accent 2" w:uiPriority="52"/>
+    <w:lsdException w:name="List Table 1 Light Accent 3" w:uiPriority="46"/>
+    <w:lsdException w:name="List Table 2 Accent 3" w:uiPriority="47"/>
+    <w:lsdException w:name="List Table 3 Accent 3" w:uiPriority="48"/>
+    <w:lsdException w:name="List Table 4 Accent 3" w:uiPriority="49"/>
+    <w:lsdException w:name="List Table 5 Dark Accent 3" w:uiPriority="50"/>
+    <w:lsdException w:name="List Table 6 Colorful Accent 3" w:uiPriority="51"/>
+    <w:lsdException w:name="List Table 7 Colorful Accent 3" w:uiPriority="52"/>
+    <w:lsdException w:name="List Table 1 Light Accent 4" w:uiPriority="46"/>
+    <w:lsdException w:name="List Table 2 Accent 4" w:uiPriority="47"/>
+    <w:lsdException w:name="List Table 3 Accent 4" w:uiPriority="48"/>
+    <w:lsdException w:name="List Table 4 Accent 4" w:uiPriority="49"/>
+    <w:lsdException w:name="List Table 5 Dark Accent 4" w:uiPriority="50"/>
+    <w:lsdException w:name="List Table 6 Colorful Accent 4" w:uiPriority="51"/>
+    <w:lsdException w:name="List Table 7 Colorful Accent 4" w:uiPriority="52"/>
+    <w:lsdException w:name="List Table 1 Light Accent 5" w:uiPriority="46"/>
+    <w:lsdException w:name="List Table 2 Accent 5" w:uiPriority="47"/>
+    <w:lsdException w:name="List Table 3 Accent 5" w:uiPriority="48"/>
+    <w:lsdException w:name="List Table 4 Accent 5" w:uiPriority="49"/>
+    <w:lsdException w:name="List Table 5 Dark Accent 5" w:uiPriority="50"/>
+    <w:lsdException w:name="List Table 6 Colorful Accent 5" w:uiPriority="51"/>
+    <w:lsdException w:name="List Table 7 Colorful Accent 5" w:uiPriority="52"/>
+    <w:lsdException w:name="List Table 1 Light Accent 6" w:uiPriority="46"/>
+    <w:lsdException w:name="List Table 2 Accent 6" w:uiPriority="47"/>
+    <w:lsdException w:name="List Table 3 Accent 6" w:uiPriority="48"/>
+    <w:lsdException w:name="List Table 4 Accent 6" w:uiPriority="49"/>
+    <w:lsdException w:name="List Table 5 Dark Accent 6" w:uiPriority="50"/>
+    <w:lsdException w:name="List Table 6 Colorful Accent 6" w:uiPriority="51"/>
+    <w:lsdException w:name="List Table 7 Colorful Accent 6" w:uiPriority="52"/>
+    <w:lsdException w:name="Mention" w:semiHidden="1" w:unhideWhenUsed="1"/>
+    <w:lsdException w:name="Smart Hyperlink" w:semiHidden="1" w:unhideWhenUsed="1"/>
+    <w:lsdException w:name="Hashtag" w:semiHidden="1" w:unhideWhenUsed="1"/>
+    <w:lsdException w:name="Unresolved Mention" w:semiHidden="1" w:unhideWhenUsed="1"/>
+    <w:lsdException w:name="Smart Link" w:semiHidden="1" w:unhideWhenUsed="1"/>
   </w:latentStyles>
   <w:style w:type="paragraph" w:default="1" w:styleId="a">
     <w:name w:val="Normal"/>
@@ -8360,7 +10108,6 @@
     <w:uiPriority w:val="99"/>
     <w:semiHidden/>
     <w:unhideWhenUsed/>
-    <w:qFormat/>
     <w:tblPr>
       <w:tblInd w:w="0" w:type="dxa"/>
       <w:tblCellMar>
@@ -8921,7 +10668,7 @@
 </file>
 
 <file path=customXml/itemProps1.xml><?xml version="1.0" encoding="utf-8"?>
-<ds:datastoreItem xmlns:ds="http://schemas.openxmlformats.org/officeDocument/2006/customXml" ds:itemID="{5F55A4FE-D472-4F63-B994-9CD08FC4C1F5}">
+<ds:datastoreItem xmlns:ds="http://schemas.openxmlformats.org/officeDocument/2006/customXml" ds:itemID="{839EE9DB-F0B9-43F1-A92D-49270C6316EB}">
   <ds:schemaRefs>
     <ds:schemaRef ds:uri="http://schemas.openxmlformats.org/officeDocument/2006/bibliography"/>
   </ds:schemaRefs>

</xml_diff>

<commit_message>
Full cursach_v1.3.3 (new Otchet)
</commit_message>
<xml_diff>
--- a/Отчёт/Otchet.docx
+++ b/Отчёт/Otchet.docx
@@ -276,7 +276,6 @@
           <w:szCs w:val="28"/>
         </w:rPr>
       </w:pPr>
-      <w:proofErr w:type="spellStart"/>
       <w:r>
         <w:rPr>
           <w:color w:val="000000"/>
@@ -291,16 +290,7 @@
           <w:sz w:val="28"/>
           <w:szCs w:val="28"/>
         </w:rPr>
-        <w:t>лонова</w:t>
-      </w:r>
-      <w:proofErr w:type="spellEnd"/>
-      <w:r>
-        <w:rPr>
-          <w:color w:val="000000"/>
-          <w:sz w:val="28"/>
-          <w:szCs w:val="28"/>
-        </w:rPr>
-        <w:t xml:space="preserve"> М.В., Орехова А.В</w:t>
+        <w:t>лонова М.В., Орехова А.В</w:t>
       </w:r>
       <w:r>
         <w:rPr>
@@ -649,8 +639,6 @@
             </w:rPr>
             <w:t>4</w:t>
           </w:r>
-          <w:bookmarkStart w:id="0" w:name="_GoBack"/>
-          <w:bookmarkEnd w:id="0"/>
         </w:p>
         <w:p>
           <w:pPr>
@@ -949,7 +937,6 @@
             </w:rPr>
             <w:t xml:space="preserve">3.2 Ссылка на </w:t>
           </w:r>
-          <w:proofErr w:type="spellStart"/>
           <w:r>
             <w:rPr>
               <w:rFonts w:ascii="Times New Roman" w:hAnsi="Times New Roman" w:cs="Times New Roman"/>
@@ -959,7 +946,6 @@
             </w:rPr>
             <w:t>github</w:t>
           </w:r>
-          <w:proofErr w:type="spellEnd"/>
           <w:r>
             <w:rPr>
               <w:rFonts w:ascii="Times New Roman" w:hAnsi="Times New Roman" w:cs="Times New Roman"/>
@@ -1416,54 +1402,8 @@
           <w:sz w:val="28"/>
           <w:szCs w:val="28"/>
         </w:rPr>
-        <w:t xml:space="preserve">применяя </w:t>
-      </w:r>
-      <w:proofErr w:type="spellStart"/>
-      <w:r>
-        <w:rPr>
-          <w:rFonts w:ascii="Times New Roman" w:hAnsi="Times New Roman" w:cs="Times New Roman"/>
-          <w:sz w:val="28"/>
-          <w:szCs w:val="28"/>
-        </w:rPr>
-        <w:t>mySQL</w:t>
-      </w:r>
-      <w:proofErr w:type="spellEnd"/>
-      <w:r>
-        <w:rPr>
-          <w:rFonts w:ascii="Times New Roman" w:hAnsi="Times New Roman" w:cs="Times New Roman"/>
-          <w:sz w:val="28"/>
-          <w:szCs w:val="28"/>
-        </w:rPr>
-        <w:t xml:space="preserve"> </w:t>
-      </w:r>
-      <w:proofErr w:type="spellStart"/>
-      <w:r>
-        <w:rPr>
-          <w:rFonts w:ascii="Times New Roman" w:hAnsi="Times New Roman" w:cs="Times New Roman"/>
-          <w:sz w:val="28"/>
-          <w:szCs w:val="28"/>
-        </w:rPr>
-        <w:t>Workbench</w:t>
-      </w:r>
-      <w:proofErr w:type="spellEnd"/>
-      <w:r>
-        <w:rPr>
-          <w:rFonts w:ascii="Times New Roman" w:hAnsi="Times New Roman" w:cs="Times New Roman"/>
-          <w:sz w:val="28"/>
-          <w:szCs w:val="28"/>
-        </w:rPr>
-        <w:t xml:space="preserve"> или </w:t>
-      </w:r>
-      <w:proofErr w:type="spellStart"/>
-      <w:r>
-        <w:rPr>
-          <w:rFonts w:ascii="Times New Roman" w:hAnsi="Times New Roman" w:cs="Times New Roman"/>
-          <w:sz w:val="28"/>
-          <w:szCs w:val="28"/>
-        </w:rPr>
-        <w:t>Dbearer</w:t>
-      </w:r>
-      <w:proofErr w:type="spellEnd"/>
+        <w:t>применяя mySQL Workbench или Dbearer</w:t>
+      </w:r>
       <w:r>
         <w:rPr>
           <w:rFonts w:ascii="Times New Roman" w:hAnsi="Times New Roman" w:cs="Times New Roman"/>
@@ -1492,79 +1432,7 @@
           <w:sz w:val="28"/>
           <w:szCs w:val="28"/>
         </w:rPr>
-        <w:t>Разработать API для базы данных на любом языке, выполняющемся на стороне сервера (</w:t>
-      </w:r>
-      <w:proofErr w:type="spellStart"/>
-      <w:r>
-        <w:rPr>
-          <w:rFonts w:ascii="Times New Roman" w:hAnsi="Times New Roman" w:cs="Times New Roman"/>
-          <w:sz w:val="28"/>
-          <w:szCs w:val="28"/>
-        </w:rPr>
-        <w:t>php</w:t>
-      </w:r>
-      <w:proofErr w:type="spellEnd"/>
-      <w:r>
-        <w:rPr>
-          <w:rFonts w:ascii="Times New Roman" w:hAnsi="Times New Roman" w:cs="Times New Roman"/>
-          <w:sz w:val="28"/>
-          <w:szCs w:val="28"/>
-        </w:rPr>
-        <w:t xml:space="preserve">, ASP.NET, </w:t>
-      </w:r>
-      <w:proofErr w:type="spellStart"/>
-      <w:r>
-        <w:rPr>
-          <w:rFonts w:ascii="Times New Roman" w:hAnsi="Times New Roman" w:cs="Times New Roman"/>
-          <w:sz w:val="28"/>
-          <w:szCs w:val="28"/>
-        </w:rPr>
-        <w:t>Java</w:t>
-      </w:r>
-      <w:proofErr w:type="spellEnd"/>
-      <w:r>
-        <w:rPr>
-          <w:rFonts w:ascii="Times New Roman" w:hAnsi="Times New Roman" w:cs="Times New Roman"/>
-          <w:sz w:val="28"/>
-          <w:szCs w:val="28"/>
-        </w:rPr>
-        <w:t xml:space="preserve">, </w:t>
-      </w:r>
-      <w:proofErr w:type="spellStart"/>
-      <w:r>
-        <w:rPr>
-          <w:rFonts w:ascii="Times New Roman" w:hAnsi="Times New Roman" w:cs="Times New Roman"/>
-          <w:sz w:val="28"/>
-          <w:szCs w:val="28"/>
-        </w:rPr>
-        <w:t>python</w:t>
-      </w:r>
-      <w:proofErr w:type="spellEnd"/>
-      <w:r>
-        <w:rPr>
-          <w:rFonts w:ascii="Times New Roman" w:hAnsi="Times New Roman" w:cs="Times New Roman"/>
-          <w:sz w:val="28"/>
-          <w:szCs w:val="28"/>
-        </w:rPr>
-        <w:t xml:space="preserve">, node.js, </w:t>
-      </w:r>
-      <w:proofErr w:type="spellStart"/>
-      <w:r>
-        <w:rPr>
-          <w:rFonts w:ascii="Times New Roman" w:hAnsi="Times New Roman" w:cs="Times New Roman"/>
-          <w:sz w:val="28"/>
-          <w:szCs w:val="28"/>
-        </w:rPr>
-        <w:t>etc</w:t>
-      </w:r>
-      <w:proofErr w:type="spellEnd"/>
-      <w:r>
-        <w:rPr>
-          <w:rFonts w:ascii="Times New Roman" w:hAnsi="Times New Roman" w:cs="Times New Roman"/>
-          <w:sz w:val="28"/>
-          <w:szCs w:val="28"/>
-        </w:rPr>
-        <w:t>)</w:t>
+        <w:t>Разработать API для базы данных на любом языке, выполняющемся на стороне сервера (php, ASP.NET, Java, python, node.js, etc)</w:t>
       </w:r>
       <w:r>
         <w:rPr>
@@ -1654,43 +1522,7 @@
           <w:sz w:val="28"/>
           <w:szCs w:val="28"/>
         </w:rPr>
-        <w:t xml:space="preserve">Все документы и исходные коды для курсовой работы должны храниться под контролем системы контроля версий — </w:t>
-      </w:r>
-      <w:proofErr w:type="spellStart"/>
-      <w:r>
-        <w:rPr>
-          <w:rFonts w:ascii="Times New Roman" w:hAnsi="Times New Roman" w:cs="Times New Roman"/>
-          <w:sz w:val="28"/>
-          <w:szCs w:val="28"/>
-        </w:rPr>
-        <w:t>git</w:t>
-      </w:r>
-      <w:proofErr w:type="spellEnd"/>
-      <w:r>
-        <w:rPr>
-          <w:rFonts w:ascii="Times New Roman" w:hAnsi="Times New Roman" w:cs="Times New Roman"/>
-          <w:sz w:val="28"/>
-          <w:szCs w:val="28"/>
-        </w:rPr>
-        <w:t xml:space="preserve"> или </w:t>
-      </w:r>
-      <w:proofErr w:type="spellStart"/>
-      <w:r>
-        <w:rPr>
-          <w:rFonts w:ascii="Times New Roman" w:hAnsi="Times New Roman" w:cs="Times New Roman"/>
-          <w:sz w:val="28"/>
-          <w:szCs w:val="28"/>
-        </w:rPr>
-        <w:t>mercurial</w:t>
-      </w:r>
-      <w:proofErr w:type="spellEnd"/>
-      <w:r>
-        <w:rPr>
-          <w:rFonts w:ascii="Times New Roman" w:hAnsi="Times New Roman" w:cs="Times New Roman"/>
-          <w:sz w:val="28"/>
-          <w:szCs w:val="28"/>
-        </w:rPr>
-        <w:t xml:space="preserve"> (https://github.com/, https://bitbucket.org/)</w:t>
+        <w:t>Все документы и исходные коды для курсовой работы должны храниться под контролем системы контроля версий — git или mercurial (https://github.com/, https://bitbucket.org/)</w:t>
       </w:r>
       <w:r>
         <w:rPr>
@@ -2314,7 +2146,6 @@
         </w:rPr>
         <w:t xml:space="preserve">Это будет хорошо в том случае, если будет совершена </w:t>
       </w:r>
-      <w:proofErr w:type="spellStart"/>
       <w:r>
         <w:rPr>
           <w:rFonts w:ascii="Times New Roman" w:hAnsi="Times New Roman" w:cs="Times New Roman"/>
@@ -2324,7 +2155,6 @@
         </w:rPr>
         <w:t>sql</w:t>
       </w:r>
-      <w:proofErr w:type="spellEnd"/>
       <w:r>
         <w:rPr>
           <w:rFonts w:ascii="Times New Roman" w:hAnsi="Times New Roman" w:cs="Times New Roman"/>
@@ -3626,7 +3456,6 @@
         </w:rPr>
         <w:t xml:space="preserve">таблица </w:t>
       </w:r>
-      <w:proofErr w:type="spellStart"/>
       <w:r>
         <w:rPr>
           <w:rFonts w:ascii="Times New Roman" w:hAnsi="Times New Roman" w:cs="Times New Roman"/>
@@ -3637,7 +3466,6 @@
         </w:rPr>
         <w:t>secret_date</w:t>
       </w:r>
-      <w:proofErr w:type="spellEnd"/>
     </w:p>
     <w:p>
       <w:pPr>
@@ -3706,7 +3534,6 @@
         </w:rPr>
         <w:t xml:space="preserve"> </w:t>
       </w:r>
-      <w:proofErr w:type="spellStart"/>
       <w:r>
         <w:rPr>
           <w:rFonts w:ascii="Times New Roman" w:hAnsi="Times New Roman" w:cs="Times New Roman"/>
@@ -3717,7 +3544,6 @@
         </w:rPr>
         <w:t>contact_details_clients</w:t>
       </w:r>
-      <w:proofErr w:type="spellEnd"/>
     </w:p>
     <w:p>
       <w:pPr>
@@ -3873,7 +3699,6 @@
         </w:rPr>
         <w:t xml:space="preserve">таблица </w:t>
       </w:r>
-      <w:proofErr w:type="spellStart"/>
       <w:r>
         <w:rPr>
           <w:rFonts w:ascii="Times New Roman" w:hAnsi="Times New Roman" w:cs="Times New Roman"/>
@@ -3884,7 +3709,6 @@
         </w:rPr>
         <w:t>deleted_books</w:t>
       </w:r>
-      <w:proofErr w:type="spellEnd"/>
     </w:p>
     <w:p>
       <w:pPr>
@@ -4476,47 +4300,7 @@
           <w:szCs w:val="28"/>
           <w:lang w:val="en-US"/>
         </w:rPr>
-        <w:t xml:space="preserve">CREATE FUNCTION </w:t>
-      </w:r>
-      <w:proofErr w:type="spellStart"/>
-      <w:r>
-        <w:rPr>
-          <w:rFonts w:ascii="Times New Roman" w:hAnsi="Times New Roman" w:cs="Times New Roman"/>
-          <w:sz w:val="28"/>
-          <w:szCs w:val="28"/>
-          <w:lang w:val="en-US"/>
-        </w:rPr>
-        <w:t>deleted_book</w:t>
-      </w:r>
-      <w:proofErr w:type="spellEnd"/>
-      <w:r>
-        <w:rPr>
-          <w:rFonts w:ascii="Times New Roman" w:hAnsi="Times New Roman" w:cs="Times New Roman"/>
-          <w:sz w:val="28"/>
-          <w:szCs w:val="28"/>
-          <w:lang w:val="en-US"/>
-        </w:rPr>
-        <w:t>() RETURNS trigger AS $</w:t>
-      </w:r>
-      <w:proofErr w:type="spellStart"/>
-      <w:r>
-        <w:rPr>
-          <w:rFonts w:ascii="Times New Roman" w:hAnsi="Times New Roman" w:cs="Times New Roman"/>
-          <w:sz w:val="28"/>
-          <w:szCs w:val="28"/>
-          <w:lang w:val="en-US"/>
-        </w:rPr>
-        <w:t>deleted_book</w:t>
-      </w:r>
-      <w:proofErr w:type="spellEnd"/>
-      <w:r>
-        <w:rPr>
-          <w:rFonts w:ascii="Times New Roman" w:hAnsi="Times New Roman" w:cs="Times New Roman"/>
-          <w:sz w:val="28"/>
-          <w:szCs w:val="28"/>
-          <w:lang w:val="en-US"/>
-        </w:rPr>
-        <w:t>$</w:t>
+        <w:t>CREATE FUNCTION deleted_book() RETURNS trigger AS $deleted_book$</w:t>
       </w:r>
       <w:r>
         <w:rPr>
@@ -4536,141 +4320,33 @@
           <w:lang w:val="en-US"/>
         </w:rPr>
         <w:br/>
-        <w:t xml:space="preserve">INSERT INTO </w:t>
-      </w:r>
-      <w:proofErr w:type="spellStart"/>
-      <w:r>
-        <w:rPr>
-          <w:rFonts w:ascii="Times New Roman" w:hAnsi="Times New Roman" w:cs="Times New Roman"/>
+        <w:t>INSERT INTO deleted_books( id_books, name, id_publishers, year, price) values (</w:t>
+      </w:r>
+      <w:hyperlink r:id="rId22" w:tgtFrame="_blank" w:history="1">
+        <w:r>
+          <w:rPr>
+            <w:rStyle w:val="ad"/>
+            <w:rFonts w:ascii="Times New Roman" w:hAnsi="Times New Roman" w:cs="Times New Roman"/>
+            <w:color w:val="000000" w:themeColor="text1"/>
+            <w:sz w:val="28"/>
+            <w:szCs w:val="28"/>
+            <w:u w:val="none"/>
+            <w:lang w:val="en-US"/>
+          </w:rPr>
+          <w:t>OLD.id</w:t>
+        </w:r>
+      </w:hyperlink>
+      <w:r>
+        <w:rPr>
+          <w:rFonts w:ascii="Times New Roman" w:hAnsi="Times New Roman" w:cs="Times New Roman"/>
+          <w:color w:val="000000" w:themeColor="text1"/>
           <w:sz w:val="28"/>
           <w:szCs w:val="28"/>
           <w:lang w:val="en-US"/>
         </w:rPr>
-        <w:t>deleted_books</w:t>
-      </w:r>
-      <w:proofErr w:type="spellEnd"/>
-      <w:r>
-        <w:rPr>
-          <w:rFonts w:ascii="Times New Roman" w:hAnsi="Times New Roman" w:cs="Times New Roman"/>
-          <w:sz w:val="28"/>
-          <w:szCs w:val="28"/>
-          <w:lang w:val="en-US"/>
-        </w:rPr>
-        <w:t xml:space="preserve">( </w:t>
-      </w:r>
-      <w:proofErr w:type="spellStart"/>
-      <w:r>
-        <w:rPr>
-          <w:rFonts w:ascii="Times New Roman" w:hAnsi="Times New Roman" w:cs="Times New Roman"/>
-          <w:sz w:val="28"/>
-          <w:szCs w:val="28"/>
-          <w:lang w:val="en-US"/>
-        </w:rPr>
-        <w:t>id_books</w:t>
-      </w:r>
-      <w:proofErr w:type="spellEnd"/>
-      <w:r>
-        <w:rPr>
-          <w:rFonts w:ascii="Times New Roman" w:hAnsi="Times New Roman" w:cs="Times New Roman"/>
-          <w:sz w:val="28"/>
-          <w:szCs w:val="28"/>
-          <w:lang w:val="en-US"/>
-        </w:rPr>
-        <w:t xml:space="preserve">, name, </w:t>
-      </w:r>
-      <w:proofErr w:type="spellStart"/>
-      <w:r>
-        <w:rPr>
-          <w:rFonts w:ascii="Times New Roman" w:hAnsi="Times New Roman" w:cs="Times New Roman"/>
-          <w:sz w:val="28"/>
-          <w:szCs w:val="28"/>
-          <w:lang w:val="en-US"/>
-        </w:rPr>
-        <w:t>id_publishers</w:t>
-      </w:r>
-      <w:proofErr w:type="spellEnd"/>
-      <w:r>
-        <w:rPr>
-          <w:rFonts w:ascii="Times New Roman" w:hAnsi="Times New Roman" w:cs="Times New Roman"/>
-          <w:sz w:val="28"/>
-          <w:szCs w:val="28"/>
-          <w:lang w:val="en-US"/>
-        </w:rPr>
-        <w:t>, year, price) values (</w:t>
-      </w:r>
-      <w:proofErr w:type="spellStart"/>
-      <w:r>
-        <w:rPr>
-          <w:rFonts w:ascii="Times New Roman" w:hAnsi="Times New Roman" w:cs="Times New Roman"/>
-          <w:color w:val="000000" w:themeColor="text1"/>
-          <w:sz w:val="28"/>
-          <w:szCs w:val="28"/>
-        </w:rPr>
-        <w:fldChar w:fldCharType="begin"/>
-      </w:r>
-      <w:r>
-        <w:rPr>
-          <w:rFonts w:ascii="Times New Roman" w:hAnsi="Times New Roman" w:cs="Times New Roman"/>
-          <w:color w:val="000000" w:themeColor="text1"/>
-          <w:sz w:val="28"/>
-          <w:szCs w:val="28"/>
-          <w:lang w:val="en-US"/>
-        </w:rPr>
-        <w:instrText xml:space="preserve"> HYPERLINK "https://vk.com/away.php?to=http%3A%2F%2FOLD.id&amp;cc_key=" \t "_blank" </w:instrText>
-      </w:r>
-      <w:r>
-        <w:rPr>
-          <w:rFonts w:ascii="Times New Roman" w:hAnsi="Times New Roman" w:cs="Times New Roman"/>
-          <w:color w:val="000000" w:themeColor="text1"/>
-          <w:sz w:val="28"/>
-          <w:szCs w:val="28"/>
-        </w:rPr>
-        <w:fldChar w:fldCharType="separate"/>
-      </w:r>
-      <w:r>
-        <w:rPr>
-          <w:rStyle w:val="ad"/>
-          <w:rFonts w:ascii="Times New Roman" w:hAnsi="Times New Roman" w:cs="Times New Roman"/>
-          <w:color w:val="000000" w:themeColor="text1"/>
-          <w:sz w:val="28"/>
-          <w:szCs w:val="28"/>
-          <w:u w:val="none"/>
-          <w:lang w:val="en-US"/>
-        </w:rPr>
-        <w:t>OLD.id</w:t>
-      </w:r>
-      <w:r>
-        <w:rPr>
-          <w:rFonts w:ascii="Times New Roman" w:hAnsi="Times New Roman" w:cs="Times New Roman"/>
-          <w:color w:val="000000" w:themeColor="text1"/>
-          <w:sz w:val="28"/>
-          <w:szCs w:val="28"/>
-          <w:lang w:val="en-US"/>
-        </w:rPr>
-        <w:fldChar w:fldCharType="end"/>
-      </w:r>
-      <w:r>
-        <w:rPr>
-          <w:rFonts w:ascii="Times New Roman" w:hAnsi="Times New Roman" w:cs="Times New Roman"/>
-          <w:color w:val="000000" w:themeColor="text1"/>
-          <w:sz w:val="28"/>
-          <w:szCs w:val="28"/>
-          <w:lang w:val="en-US"/>
-        </w:rPr>
-        <w:t>_books</w:t>
-      </w:r>
-      <w:proofErr w:type="spellEnd"/>
-      <w:r>
-        <w:rPr>
-          <w:rFonts w:ascii="Times New Roman" w:hAnsi="Times New Roman" w:cs="Times New Roman"/>
-          <w:color w:val="000000" w:themeColor="text1"/>
-          <w:sz w:val="28"/>
-          <w:szCs w:val="28"/>
-          <w:lang w:val="en-US"/>
-        </w:rPr>
-        <w:t>, </w:t>
-      </w:r>
-      <w:hyperlink r:id="rId22" w:tgtFrame="_blank" w:history="1">
+        <w:t>_books, </w:t>
+      </w:r>
+      <w:hyperlink r:id="rId23" w:tgtFrame="_blank" w:history="1">
         <w:r>
           <w:rPr>
             <w:rStyle w:val="ad"/>
@@ -4694,115 +4370,28 @@
         </w:rPr>
         <w:t>, </w:t>
       </w:r>
-      <w:proofErr w:type="spellStart"/>
-      <w:r>
-        <w:rPr>
-          <w:rFonts w:ascii="Times New Roman" w:hAnsi="Times New Roman" w:cs="Times New Roman"/>
-          <w:color w:val="000000" w:themeColor="text1"/>
-          <w:sz w:val="28"/>
-          <w:szCs w:val="28"/>
-        </w:rPr>
-        <w:fldChar w:fldCharType="begin"/>
-      </w:r>
-      <w:r>
-        <w:rPr>
-          <w:rFonts w:ascii="Times New Roman" w:hAnsi="Times New Roman" w:cs="Times New Roman"/>
-          <w:color w:val="000000" w:themeColor="text1"/>
+      <w:hyperlink r:id="rId24" w:tgtFrame="_blank" w:history="1">
+        <w:r>
+          <w:rPr>
+            <w:rStyle w:val="ad"/>
+            <w:rFonts w:ascii="Times New Roman" w:hAnsi="Times New Roman" w:cs="Times New Roman"/>
+            <w:color w:val="000000" w:themeColor="text1"/>
+            <w:sz w:val="28"/>
+            <w:szCs w:val="28"/>
+            <w:u w:val="none"/>
+            <w:lang w:val="en-US"/>
+          </w:rPr>
+          <w:t>OLD.id</w:t>
+        </w:r>
+      </w:hyperlink>
+      <w:r>
+        <w:rPr>
+          <w:rFonts w:ascii="Times New Roman" w:hAnsi="Times New Roman" w:cs="Times New Roman"/>
           <w:sz w:val="28"/>
           <w:szCs w:val="28"/>
           <w:lang w:val="en-US"/>
         </w:rPr>
-        <w:instrText xml:space="preserve"> HYPERLINK "https://vk.com/away.php?to=http%3A%2F%2FOLD.id&amp;cc_key=" \t "_blank" </w:instrText>
-      </w:r>
-      <w:r>
-        <w:rPr>
-          <w:rFonts w:ascii="Times New Roman" w:hAnsi="Times New Roman" w:cs="Times New Roman"/>
-          <w:color w:val="000000" w:themeColor="text1"/>
-          <w:sz w:val="28"/>
-          <w:szCs w:val="28"/>
-        </w:rPr>
-        <w:fldChar w:fldCharType="separate"/>
-      </w:r>
-      <w:r>
-        <w:rPr>
-          <w:rStyle w:val="ad"/>
-          <w:rFonts w:ascii="Times New Roman" w:hAnsi="Times New Roman" w:cs="Times New Roman"/>
-          <w:color w:val="000000" w:themeColor="text1"/>
-          <w:sz w:val="28"/>
-          <w:szCs w:val="28"/>
-          <w:u w:val="none"/>
-          <w:lang w:val="en-US"/>
-        </w:rPr>
-        <w:t>OLD.id</w:t>
-      </w:r>
-      <w:r>
-        <w:rPr>
-          <w:rFonts w:ascii="Times New Roman" w:hAnsi="Times New Roman" w:cs="Times New Roman"/>
-          <w:color w:val="000000" w:themeColor="text1"/>
-          <w:sz w:val="28"/>
-          <w:szCs w:val="28"/>
-          <w:lang w:val="en-US"/>
-        </w:rPr>
-        <w:fldChar w:fldCharType="end"/>
-      </w:r>
-      <w:r>
-        <w:rPr>
-          <w:rFonts w:ascii="Times New Roman" w:hAnsi="Times New Roman" w:cs="Times New Roman"/>
-          <w:sz w:val="28"/>
-          <w:szCs w:val="28"/>
-          <w:lang w:val="en-US"/>
-        </w:rPr>
-        <w:t>_publishers</w:t>
-      </w:r>
-      <w:proofErr w:type="spellEnd"/>
-      <w:r>
-        <w:rPr>
-          <w:rFonts w:ascii="Times New Roman" w:hAnsi="Times New Roman" w:cs="Times New Roman"/>
-          <w:sz w:val="28"/>
-          <w:szCs w:val="28"/>
-          <w:lang w:val="en-US"/>
-        </w:rPr>
-        <w:t xml:space="preserve">, </w:t>
-      </w:r>
-      <w:proofErr w:type="spellStart"/>
-      <w:r>
-        <w:rPr>
-          <w:rFonts w:ascii="Times New Roman" w:hAnsi="Times New Roman" w:cs="Times New Roman"/>
-          <w:sz w:val="28"/>
-          <w:szCs w:val="28"/>
-          <w:lang w:val="en-US"/>
-        </w:rPr>
-        <w:t>OLD.year</w:t>
-      </w:r>
-      <w:proofErr w:type="spellEnd"/>
-      <w:r>
-        <w:rPr>
-          <w:rFonts w:ascii="Times New Roman" w:hAnsi="Times New Roman" w:cs="Times New Roman"/>
-          <w:sz w:val="28"/>
-          <w:szCs w:val="28"/>
-          <w:lang w:val="en-US"/>
-        </w:rPr>
-        <w:t xml:space="preserve">, </w:t>
-      </w:r>
-      <w:proofErr w:type="spellStart"/>
-      <w:r>
-        <w:rPr>
-          <w:rFonts w:ascii="Times New Roman" w:hAnsi="Times New Roman" w:cs="Times New Roman"/>
-          <w:sz w:val="28"/>
-          <w:szCs w:val="28"/>
-          <w:lang w:val="en-US"/>
-        </w:rPr>
-        <w:t>OLD.price</w:t>
-      </w:r>
-      <w:proofErr w:type="spellEnd"/>
-      <w:r>
-        <w:rPr>
-          <w:rFonts w:ascii="Times New Roman" w:hAnsi="Times New Roman" w:cs="Times New Roman"/>
-          <w:sz w:val="28"/>
-          <w:szCs w:val="28"/>
-          <w:lang w:val="en-US"/>
-        </w:rPr>
-        <w:t>);</w:t>
+        <w:t>_publishers, OLD.year, OLD.price);</w:t>
       </w:r>
       <w:r>
         <w:rPr>
@@ -4832,9 +4421,8 @@
           <w:lang w:val="en-US"/>
         </w:rPr>
         <w:br/>
-        <w:t>$</w:t>
-      </w:r>
-      <w:proofErr w:type="spellStart"/>
+        <w:t>$deleted_book$ LANGUAGE plpgsql;</w:t>
+      </w:r>
       <w:r>
         <w:rPr>
           <w:rFonts w:ascii="Times New Roman" w:hAnsi="Times New Roman" w:cs="Times New Roman"/>
@@ -4842,9 +4430,8 @@
           <w:szCs w:val="28"/>
           <w:lang w:val="en-US"/>
         </w:rPr>
-        <w:t>deleted_book</w:t>
-      </w:r>
-      <w:proofErr w:type="spellEnd"/>
+        <w:br/>
+      </w:r>
       <w:r>
         <w:rPr>
           <w:rFonts w:ascii="Times New Roman" w:hAnsi="Times New Roman" w:cs="Times New Roman"/>
@@ -4852,9 +4439,9 @@
           <w:szCs w:val="28"/>
           <w:lang w:val="en-US"/>
         </w:rPr>
-        <w:t xml:space="preserve">$ LANGUAGE </w:t>
-      </w:r>
-      <w:proofErr w:type="spellStart"/>
+        <w:br/>
+        <w:t>CREATE TRIGGER deleted_book BEFORE DELETE ON books</w:t>
+      </w:r>
       <w:r>
         <w:rPr>
           <w:rFonts w:ascii="Times New Roman" w:hAnsi="Times New Roman" w:cs="Times New Roman"/>
@@ -4862,86 +4449,8 @@
           <w:szCs w:val="28"/>
           <w:lang w:val="en-US"/>
         </w:rPr>
-        <w:t>plpgsql</w:t>
-      </w:r>
-      <w:proofErr w:type="spellEnd"/>
-      <w:r>
-        <w:rPr>
-          <w:rFonts w:ascii="Times New Roman" w:hAnsi="Times New Roman" w:cs="Times New Roman"/>
-          <w:sz w:val="28"/>
-          <w:szCs w:val="28"/>
-          <w:lang w:val="en-US"/>
-        </w:rPr>
-        <w:t>;</w:t>
-      </w:r>
-      <w:r>
-        <w:rPr>
-          <w:rFonts w:ascii="Times New Roman" w:hAnsi="Times New Roman" w:cs="Times New Roman"/>
-          <w:sz w:val="28"/>
-          <w:szCs w:val="28"/>
-          <w:lang w:val="en-US"/>
-        </w:rPr>
         <w:br/>
-      </w:r>
-      <w:r>
-        <w:rPr>
-          <w:rFonts w:ascii="Times New Roman" w:hAnsi="Times New Roman" w:cs="Times New Roman"/>
-          <w:sz w:val="28"/>
-          <w:szCs w:val="28"/>
-          <w:lang w:val="en-US"/>
-        </w:rPr>
-        <w:br/>
-        <w:t xml:space="preserve">CREATE TRIGGER </w:t>
-      </w:r>
-      <w:proofErr w:type="spellStart"/>
-      <w:r>
-        <w:rPr>
-          <w:rFonts w:ascii="Times New Roman" w:hAnsi="Times New Roman" w:cs="Times New Roman"/>
-          <w:sz w:val="28"/>
-          <w:szCs w:val="28"/>
-          <w:lang w:val="en-US"/>
-        </w:rPr>
-        <w:t>deleted_book</w:t>
-      </w:r>
-      <w:proofErr w:type="spellEnd"/>
-      <w:r>
-        <w:rPr>
-          <w:rFonts w:ascii="Times New Roman" w:hAnsi="Times New Roman" w:cs="Times New Roman"/>
-          <w:sz w:val="28"/>
-          <w:szCs w:val="28"/>
-          <w:lang w:val="en-US"/>
-        </w:rPr>
-        <w:t xml:space="preserve"> BEFORE DELETE ON books</w:t>
-      </w:r>
-      <w:r>
-        <w:rPr>
-          <w:rFonts w:ascii="Times New Roman" w:hAnsi="Times New Roman" w:cs="Times New Roman"/>
-          <w:sz w:val="28"/>
-          <w:szCs w:val="28"/>
-          <w:lang w:val="en-US"/>
-        </w:rPr>
-        <w:br/>
-        <w:t xml:space="preserve">FOR EACH ROW EXECUTE PROCEDURE </w:t>
-      </w:r>
-      <w:proofErr w:type="spellStart"/>
-      <w:r>
-        <w:rPr>
-          <w:rFonts w:ascii="Times New Roman" w:hAnsi="Times New Roman" w:cs="Times New Roman"/>
-          <w:sz w:val="28"/>
-          <w:szCs w:val="28"/>
-          <w:lang w:val="en-US"/>
-        </w:rPr>
-        <w:t>deleted_book</w:t>
-      </w:r>
-      <w:proofErr w:type="spellEnd"/>
-      <w:r>
-        <w:rPr>
-          <w:rFonts w:ascii="Times New Roman" w:hAnsi="Times New Roman" w:cs="Times New Roman"/>
-          <w:sz w:val="28"/>
-          <w:szCs w:val="28"/>
-          <w:lang w:val="en-US"/>
-        </w:rPr>
-        <w:t>();</w:t>
+        <w:t>FOR EACH ROW EXECUTE PROCEDURE deleted_book();</w:t>
       </w:r>
     </w:p>
     <w:p>
@@ -5007,7 +4516,7 @@
         </w:rPr>
         <w:pict>
           <v:shape id="_x0000_i1037" type="#_x0000_t75" style="width:467.25pt;height:64.5pt">
-            <v:imagedata r:id="rId23" o:title="56"/>
+            <v:imagedata r:id="rId25" o:title="56"/>
           </v:shape>
         </w:pict>
       </w:r>
@@ -5058,7 +4567,7 @@
         </w:rPr>
         <w:pict>
           <v:shape id="_x0000_i1038" type="#_x0000_t75" style="width:468pt;height:233.25pt">
-            <v:imagedata r:id="rId24" o:title="88"/>
+            <v:imagedata r:id="rId26" o:title="88"/>
           </v:shape>
         </w:pict>
       </w:r>
@@ -5163,7 +4672,6 @@
         </w:rPr>
         <w:t xml:space="preserve">для </w:t>
       </w:r>
-      <w:proofErr w:type="spellStart"/>
       <w:r>
         <w:rPr>
           <w:rFonts w:ascii="Times New Roman" w:hAnsi="Times New Roman" w:cs="Times New Roman"/>
@@ -5184,7 +4692,6 @@
         </w:rPr>
         <w:t>ции</w:t>
       </w:r>
-      <w:proofErr w:type="spellEnd"/>
       <w:r>
         <w:rPr>
           <w:rFonts w:ascii="Times New Roman" w:hAnsi="Times New Roman" w:cs="Times New Roman"/>
@@ -5412,7 +4919,7 @@
         </w:rPr>
         <w:pict>
           <v:shape id="_x0000_i1039" type="#_x0000_t75" style="width:312.75pt;height:76.5pt">
-            <v:imagedata r:id="rId25" o:title="2"/>
+            <v:imagedata r:id="rId27" o:title="2"/>
           </v:shape>
         </w:pict>
       </w:r>
@@ -5460,7 +4967,7 @@
                     </pic:cNvPicPr>
                   </pic:nvPicPr>
                   <pic:blipFill>
-                    <a:blip r:embed="rId26">
+                    <a:blip r:embed="rId28">
                       <a:extLst>
                         <a:ext uri="{28A0092B-C50C-407E-A947-70E740481C1C}">
                           <a14:useLocalDpi xmlns:a14="http://schemas.microsoft.com/office/drawing/2010/main" val="0"/>
@@ -5557,7 +5064,7 @@
                     </pic:cNvPicPr>
                   </pic:nvPicPr>
                   <pic:blipFill>
-                    <a:blip r:embed="rId27">
+                    <a:blip r:embed="rId29">
                       <a:extLst>
                         <a:ext uri="{28A0092B-C50C-407E-A947-70E740481C1C}">
                           <a14:useLocalDpi xmlns:a14="http://schemas.microsoft.com/office/drawing/2010/main" val="0"/>
@@ -5687,7 +5194,7 @@
                     </pic:cNvPicPr>
                   </pic:nvPicPr>
                   <pic:blipFill>
-                    <a:blip r:embed="rId28">
+                    <a:blip r:embed="rId30">
                       <a:extLst>
                         <a:ext uri="{28A0092B-C50C-407E-A947-70E740481C1C}">
                           <a14:useLocalDpi xmlns:a14="http://schemas.microsoft.com/office/drawing/2010/main" val="0"/>
@@ -5721,6 +5228,58 @@
     </w:p>
     <w:p>
       <w:pPr>
+        <w:spacing w:after="0" w:line="240" w:lineRule="auto"/>
+        <w:jc w:val="both"/>
+        <w:rPr>
+          <w:rFonts w:ascii="Times New Roman" w:hAnsi="Times New Roman" w:cs="Times New Roman"/>
+          <w:bCs/>
+          <w:sz w:val="28"/>
+          <w:szCs w:val="28"/>
+        </w:rPr>
+      </w:pPr>
+      <w:r>
+        <w:rPr>
+          <w:rFonts w:ascii="Times New Roman" w:hAnsi="Times New Roman" w:cs="Times New Roman"/>
+          <w:bCs/>
+          <w:sz w:val="28"/>
+          <w:szCs w:val="28"/>
+        </w:rPr>
+        <w:t>Пагинация реализована в этой функции при помощи метода «</w:t>
+      </w:r>
+      <w:r>
+        <w:rPr>
+          <w:rFonts w:ascii="Times New Roman" w:hAnsi="Times New Roman" w:cs="Times New Roman"/>
+          <w:bCs/>
+          <w:sz w:val="28"/>
+          <w:szCs w:val="28"/>
+          <w:lang w:val="en-US"/>
+        </w:rPr>
+        <w:t>paginate</w:t>
+      </w:r>
+      <w:r>
+        <w:rPr>
+          <w:rFonts w:ascii="Times New Roman" w:hAnsi="Times New Roman" w:cs="Times New Roman"/>
+          <w:bCs/>
+          <w:sz w:val="28"/>
+          <w:szCs w:val="28"/>
+        </w:rPr>
+        <w:t>».</w:t>
+      </w:r>
+    </w:p>
+    <w:p>
+      <w:pPr>
+        <w:spacing w:after="0" w:line="240" w:lineRule="auto"/>
+        <w:jc w:val="both"/>
+        <w:rPr>
+          <w:rFonts w:ascii="Times New Roman" w:hAnsi="Times New Roman" w:cs="Times New Roman"/>
+          <w:bCs/>
+          <w:sz w:val="28"/>
+          <w:szCs w:val="28"/>
+        </w:rPr>
+      </w:pPr>
+    </w:p>
+    <w:p>
+      <w:pPr>
         <w:rPr>
           <w:rFonts w:ascii="Times New Roman" w:hAnsi="Times New Roman" w:cs="Times New Roman"/>
           <w:bCs/>
@@ -5768,7 +5327,7 @@
                     </pic:cNvPicPr>
                   </pic:nvPicPr>
                   <pic:blipFill>
-                    <a:blip r:embed="rId29">
+                    <a:blip r:embed="rId31">
                       <a:extLst>
                         <a:ext uri="{28A0092B-C50C-407E-A947-70E740481C1C}">
                           <a14:useLocalDpi xmlns:a14="http://schemas.microsoft.com/office/drawing/2010/main" val="0"/>
@@ -5865,7 +5424,7 @@
                     </pic:cNvPicPr>
                   </pic:nvPicPr>
                   <pic:blipFill>
-                    <a:blip r:embed="rId30">
+                    <a:blip r:embed="rId32">
                       <a:extLst>
                         <a:ext uri="{28A0092B-C50C-407E-A947-70E740481C1C}">
                           <a14:useLocalDpi xmlns:a14="http://schemas.microsoft.com/office/drawing/2010/main" val="0"/>
@@ -5944,7 +5503,7 @@
                     </pic:cNvPicPr>
                   </pic:nvPicPr>
                   <pic:blipFill>
-                    <a:blip r:embed="rId31">
+                    <a:blip r:embed="rId33">
                       <a:extLst>
                         <a:ext uri="{28A0092B-C50C-407E-A947-70E740481C1C}">
                           <a14:useLocalDpi xmlns:a14="http://schemas.microsoft.com/office/drawing/2010/main" val="0"/>
@@ -6055,7 +5614,7 @@
                     </pic:cNvPicPr>
                   </pic:nvPicPr>
                   <pic:blipFill>
-                    <a:blip r:embed="rId32">
+                    <a:blip r:embed="rId34">
                       <a:extLst>
                         <a:ext uri="{28A0092B-C50C-407E-A947-70E740481C1C}">
                           <a14:useLocalDpi xmlns:a14="http://schemas.microsoft.com/office/drawing/2010/main" val="0"/>
@@ -6168,7 +5727,7 @@
                     </pic:cNvPicPr>
                   </pic:nvPicPr>
                   <pic:blipFill>
-                    <a:blip r:embed="rId33">
+                    <a:blip r:embed="rId35">
                       <a:extLst>
                         <a:ext uri="{28A0092B-C50C-407E-A947-70E740481C1C}">
                           <a14:useLocalDpi xmlns:a14="http://schemas.microsoft.com/office/drawing/2010/main" val="0"/>
@@ -6247,7 +5806,7 @@
                     </pic:cNvPicPr>
                   </pic:nvPicPr>
                   <pic:blipFill>
-                    <a:blip r:embed="rId34">
+                    <a:blip r:embed="rId36">
                       <a:extLst>
                         <a:ext uri="{28A0092B-C50C-407E-A947-70E740481C1C}">
                           <a14:useLocalDpi xmlns:a14="http://schemas.microsoft.com/office/drawing/2010/main" val="0"/>
@@ -6326,7 +5885,7 @@
                     </pic:cNvPicPr>
                   </pic:nvPicPr>
                   <pic:blipFill>
-                    <a:blip r:embed="rId35">
+                    <a:blip r:embed="rId37">
                       <a:extLst>
                         <a:ext uri="{28A0092B-C50C-407E-A947-70E740481C1C}">
                           <a14:useLocalDpi xmlns:a14="http://schemas.microsoft.com/office/drawing/2010/main" val="0"/>
@@ -6423,7 +5982,7 @@
                     </pic:cNvPicPr>
                   </pic:nvPicPr>
                   <pic:blipFill>
-                    <a:blip r:embed="rId36">
+                    <a:blip r:embed="rId38">
                       <a:extLst>
                         <a:ext uri="{28A0092B-C50C-407E-A947-70E740481C1C}">
                           <a14:useLocalDpi xmlns:a14="http://schemas.microsoft.com/office/drawing/2010/main" val="0"/>
@@ -6485,7 +6044,7 @@
                     </pic:cNvPicPr>
                   </pic:nvPicPr>
                   <pic:blipFill>
-                    <a:blip r:embed="rId37">
+                    <a:blip r:embed="rId39">
                       <a:extLst>
                         <a:ext uri="{28A0092B-C50C-407E-A947-70E740481C1C}">
                           <a14:useLocalDpi xmlns:a14="http://schemas.microsoft.com/office/drawing/2010/main" val="0"/>
@@ -6564,7 +6123,7 @@
                     </pic:cNvPicPr>
                   </pic:nvPicPr>
                   <pic:blipFill>
-                    <a:blip r:embed="rId38">
+                    <a:blip r:embed="rId40">
                       <a:extLst>
                         <a:ext uri="{28A0092B-C50C-407E-A947-70E740481C1C}">
                           <a14:useLocalDpi xmlns:a14="http://schemas.microsoft.com/office/drawing/2010/main" val="0"/>
@@ -6693,7 +6252,7 @@
                     </pic:cNvPicPr>
                   </pic:nvPicPr>
                   <pic:blipFill>
-                    <a:blip r:embed="rId39">
+                    <a:blip r:embed="rId41">
                       <a:extLst>
                         <a:ext uri="{28A0092B-C50C-407E-A947-70E740481C1C}">
                           <a14:useLocalDpi xmlns:a14="http://schemas.microsoft.com/office/drawing/2010/main" val="0"/>
@@ -6735,6 +6294,23 @@
       </w:pPr>
       <w:r>
         <w:rPr>
+          <w:rFonts w:ascii="Times New Roman" w:hAnsi="Times New Roman" w:cs="Times New Roman"/>
+          <w:sz w:val="28"/>
+          <w:szCs w:val="28"/>
+        </w:rPr>
+        <w:t>Обновление данных сессии:</w:t>
+      </w:r>
+    </w:p>
+    <w:p>
+      <w:pPr>
+        <w:rPr>
+          <w:rFonts w:ascii="Times New Roman" w:hAnsi="Times New Roman" w:cs="Times New Roman"/>
+          <w:sz w:val="28"/>
+          <w:szCs w:val="28"/>
+        </w:rPr>
+      </w:pPr>
+      <w:r>
+        <w:rPr>
           <w:noProof/>
         </w:rPr>
         <w:drawing>
@@ -6755,7 +6331,7 @@
                     </pic:cNvPicPr>
                   </pic:nvPicPr>
                   <pic:blipFill>
-                    <a:blip r:embed="rId40">
+                    <a:blip r:embed="rId42">
                       <a:extLst>
                         <a:ext uri="{28A0092B-C50C-407E-A947-70E740481C1C}">
                           <a14:useLocalDpi xmlns:a14="http://schemas.microsoft.com/office/drawing/2010/main" val="0"/>
@@ -6834,7 +6410,7 @@
                     </pic:cNvPicPr>
                   </pic:nvPicPr>
                   <pic:blipFill>
-                    <a:blip r:embed="rId41">
+                    <a:blip r:embed="rId43">
                       <a:extLst>
                         <a:ext uri="{28A0092B-C50C-407E-A947-70E740481C1C}">
                           <a14:useLocalDpi xmlns:a14="http://schemas.microsoft.com/office/drawing/2010/main" val="0"/>
@@ -6880,6 +6456,7 @@
           <w:sz w:val="28"/>
           <w:szCs w:val="28"/>
         </w:rPr>
+        <w:lastRenderedPageBreak/>
         <w:tab/>
       </w:r>
     </w:p>
@@ -6897,7 +6474,6 @@
           <w:sz w:val="28"/>
           <w:szCs w:val="28"/>
         </w:rPr>
-        <w:lastRenderedPageBreak/>
         <w:t>Удаление книги:</w:t>
       </w:r>
     </w:p>
@@ -6931,7 +6507,7 @@
                     </pic:cNvPicPr>
                   </pic:nvPicPr>
                   <pic:blipFill>
-                    <a:blip r:embed="rId42">
+                    <a:blip r:embed="rId44">
                       <a:extLst>
                         <a:ext uri="{28A0092B-C50C-407E-A947-70E740481C1C}">
                           <a14:useLocalDpi xmlns:a14="http://schemas.microsoft.com/office/drawing/2010/main" val="0"/>
@@ -7060,7 +6636,7 @@
         </w:rPr>
         <w:t>Благодаря тому, что преобразования каждого столбца и каждой строки не зависят друг от друга, вычисления, необходимые для шифрования, легко </w:t>
       </w:r>
-      <w:hyperlink r:id="rId43" w:tooltip="Параллельные вычисления" w:history="1">
+      <w:hyperlink r:id="rId45" w:tooltip="Параллельные вычисления" w:history="1">
         <w:r>
           <w:rPr>
             <w:rStyle w:val="ad"/>
@@ -7105,24 +6681,7 @@
           <w:szCs w:val="28"/>
         </w:rPr>
         <w:tab/>
-      </w:r>
-      <w:proofErr w:type="spellStart"/>
-      <w:r>
-        <w:rPr>
-          <w:rFonts w:ascii="Times New Roman" w:hAnsi="Times New Roman" w:cs="Times New Roman"/>
-          <w:sz w:val="28"/>
-          <w:szCs w:val="28"/>
-        </w:rPr>
-        <w:t>Хэширование</w:t>
-      </w:r>
-      <w:proofErr w:type="spellEnd"/>
-      <w:r>
-        <w:rPr>
-          <w:rFonts w:ascii="Times New Roman" w:hAnsi="Times New Roman" w:cs="Times New Roman"/>
-          <w:sz w:val="28"/>
-          <w:szCs w:val="28"/>
-        </w:rPr>
-        <w:t xml:space="preserve"> </w:t>
+        <w:t xml:space="preserve">Хэширование </w:t>
       </w:r>
       <w:r>
         <w:rPr>
@@ -7140,7 +6699,6 @@
         </w:rPr>
         <w:t xml:space="preserve">происходит с помощью </w:t>
       </w:r>
-      <w:proofErr w:type="spellStart"/>
       <w:r>
         <w:rPr>
           <w:rFonts w:ascii="Times New Roman" w:hAnsi="Times New Roman" w:cs="Times New Roman"/>
@@ -7150,7 +6708,6 @@
         </w:rPr>
         <w:t>pbkdf</w:t>
       </w:r>
-      <w:proofErr w:type="spellEnd"/>
       <w:r>
         <w:rPr>
           <w:rFonts w:ascii="Times New Roman" w:hAnsi="Times New Roman" w:cs="Times New Roman"/>
@@ -7201,113 +6758,15 @@
           <w:sz w:val="28"/>
           <w:szCs w:val="28"/>
         </w:rPr>
-        <w:t>PBKDF2 (</w:t>
-      </w:r>
-      <w:proofErr w:type="spellStart"/>
-      <w:r>
-        <w:rPr>
-          <w:rFonts w:ascii="Times New Roman" w:hAnsi="Times New Roman" w:cs="Times New Roman"/>
-          <w:bCs/>
-          <w:sz w:val="28"/>
-          <w:szCs w:val="28"/>
-        </w:rPr>
-        <w:t>Password-Based</w:t>
-      </w:r>
-      <w:proofErr w:type="spellEnd"/>
-      <w:r>
-        <w:rPr>
-          <w:rFonts w:ascii="Times New Roman" w:hAnsi="Times New Roman" w:cs="Times New Roman"/>
-          <w:bCs/>
-          <w:sz w:val="28"/>
-          <w:szCs w:val="28"/>
-        </w:rPr>
-        <w:t xml:space="preserve"> </w:t>
-      </w:r>
-      <w:proofErr w:type="spellStart"/>
-      <w:r>
-        <w:rPr>
-          <w:rFonts w:ascii="Times New Roman" w:hAnsi="Times New Roman" w:cs="Times New Roman"/>
-          <w:bCs/>
-          <w:sz w:val="28"/>
-          <w:szCs w:val="28"/>
-        </w:rPr>
-        <w:t>Key</w:t>
-      </w:r>
-      <w:proofErr w:type="spellEnd"/>
-      <w:r>
-        <w:rPr>
-          <w:rFonts w:ascii="Times New Roman" w:hAnsi="Times New Roman" w:cs="Times New Roman"/>
-          <w:bCs/>
-          <w:sz w:val="28"/>
-          <w:szCs w:val="28"/>
-        </w:rPr>
-        <w:t xml:space="preserve"> </w:t>
-      </w:r>
-      <w:proofErr w:type="spellStart"/>
-      <w:r>
-        <w:rPr>
-          <w:rFonts w:ascii="Times New Roman" w:hAnsi="Times New Roman" w:cs="Times New Roman"/>
-          <w:bCs/>
-          <w:sz w:val="28"/>
-          <w:szCs w:val="28"/>
-        </w:rPr>
-        <w:t>Derivation</w:t>
-      </w:r>
-      <w:proofErr w:type="spellEnd"/>
-      <w:r>
-        <w:rPr>
-          <w:rFonts w:ascii="Times New Roman" w:hAnsi="Times New Roman" w:cs="Times New Roman"/>
-          <w:bCs/>
-          <w:sz w:val="28"/>
-          <w:szCs w:val="28"/>
-        </w:rPr>
-        <w:t xml:space="preserve"> </w:t>
-      </w:r>
-      <w:proofErr w:type="spellStart"/>
-      <w:r>
-        <w:rPr>
-          <w:rFonts w:ascii="Times New Roman" w:hAnsi="Times New Roman" w:cs="Times New Roman"/>
-          <w:bCs/>
-          <w:sz w:val="28"/>
-          <w:szCs w:val="28"/>
-        </w:rPr>
-        <w:t>Function</w:t>
-      </w:r>
-      <w:proofErr w:type="spellEnd"/>
-      <w:r>
-        <w:rPr>
-          <w:rFonts w:ascii="Times New Roman" w:hAnsi="Times New Roman" w:cs="Times New Roman"/>
-          <w:bCs/>
-          <w:sz w:val="28"/>
-          <w:szCs w:val="28"/>
-        </w:rPr>
-        <w:t>)</w:t>
-      </w:r>
-      <w:r>
-        <w:rPr>
-          <w:rFonts w:ascii="Times New Roman" w:hAnsi="Times New Roman" w:cs="Times New Roman"/>
-          <w:sz w:val="28"/>
-          <w:szCs w:val="28"/>
-        </w:rPr>
-        <w:t xml:space="preserve"> – это функция получения ключа, разработанная RSA </w:t>
-      </w:r>
-      <w:proofErr w:type="spellStart"/>
-      <w:r>
-        <w:rPr>
-          <w:rFonts w:ascii="Times New Roman" w:hAnsi="Times New Roman" w:cs="Times New Roman"/>
-          <w:sz w:val="28"/>
-          <w:szCs w:val="28"/>
-        </w:rPr>
-        <w:t>Laboratories</w:t>
-      </w:r>
-      <w:proofErr w:type="spellEnd"/>
-      <w:r>
-        <w:rPr>
-          <w:rFonts w:ascii="Times New Roman" w:hAnsi="Times New Roman" w:cs="Times New Roman"/>
-          <w:sz w:val="28"/>
-          <w:szCs w:val="28"/>
-        </w:rPr>
-        <w:t>, используемая для получения стойких ключей на основе хэша. Она работает путем применени</w:t>
+        <w:t>PBKDF2 (Password-Based Key Derivation Function)</w:t>
+      </w:r>
+      <w:r>
+        <w:rPr>
+          <w:rFonts w:ascii="Times New Roman" w:hAnsi="Times New Roman" w:cs="Times New Roman"/>
+          <w:sz w:val="28"/>
+          <w:szCs w:val="28"/>
+        </w:rPr>
+        <w:t> – это функция получения ключа, разработанная RSA Laboratories, используемая для получения стойких ключей на основе хэша. Она работает путем применени</w:t>
       </w:r>
       <w:r>
         <w:rPr>
@@ -7393,7 +6852,7 @@
         </w:rPr>
         <w:pict>
           <v:shape id="_x0000_i1040" type="#_x0000_t75" style="width:367.5pt;height:100.5pt">
-            <v:imagedata r:id="rId44" o:title="PBKDF2"/>
+            <v:imagedata r:id="rId46" o:title="PBKDF2"/>
           </v:shape>
         </w:pict>
       </w:r>
@@ -7413,25 +6872,7 @@
           <w:sz w:val="28"/>
           <w:szCs w:val="28"/>
         </w:rPr>
-        <w:t>При использовании этого алгоритма </w:t>
-      </w:r>
-      <w:proofErr w:type="spellStart"/>
-      <w:r>
-        <w:rPr>
-          <w:rFonts w:ascii="Times New Roman" w:hAnsi="Times New Roman" w:cs="Times New Roman"/>
-          <w:sz w:val="28"/>
-          <w:szCs w:val="28"/>
-        </w:rPr>
-        <w:t>хэшируется</w:t>
-      </w:r>
-      <w:proofErr w:type="spellEnd"/>
-      <w:r>
-        <w:rPr>
-          <w:rFonts w:ascii="Times New Roman" w:hAnsi="Times New Roman" w:cs="Times New Roman"/>
-          <w:sz w:val="28"/>
-          <w:szCs w:val="28"/>
-        </w:rPr>
-        <w:t xml:space="preserve"> соль и открытый текст для получения первого хэша, затем в цикле тот же алгоритм используется для вычисления хэша от открытого текста и результата предыдущей итерации, после чего возвращается результат применения операции XOR ко всем вычисленным хэшам. </w:t>
+        <w:t xml:space="preserve">При использовании этого алгоритма хэшируется соль и открытый текст для получения первого хэша, затем в цикле тот же алгоритм используется для вычисления хэша от открытого текста и результата предыдущей итерации, после чего возвращается результат применения операции XOR ко всем вычисленным хэшам. </w:t>
       </w:r>
       <w:r>
         <w:rPr>
@@ -7455,7 +6896,16 @@
           <w:sz w:val="28"/>
           <w:szCs w:val="28"/>
         </w:rPr>
-        <w:t xml:space="preserve"> раз, поэтому на выходе генерируется сильный, стойкий ко взлому хэш, который можно безопасно использовать для хранения паролей. </w:t>
+        <w:t xml:space="preserve"> раз, поэтому на выходе генерируется сильный, стойкий </w:t>
+      </w:r>
+      <w:r>
+        <w:rPr>
+          <w:rFonts w:ascii="Times New Roman" w:hAnsi="Times New Roman" w:cs="Times New Roman"/>
+          <w:sz w:val="28"/>
+          <w:szCs w:val="28"/>
+        </w:rPr>
+        <w:lastRenderedPageBreak/>
+        <w:t xml:space="preserve">ко взлому хэш, который можно безопасно использовать для хранения паролей. </w:t>
       </w:r>
       <w:r>
         <w:rPr>
@@ -7482,7 +6932,6 @@
           <w:sz w:val="28"/>
           <w:szCs w:val="28"/>
         </w:rPr>
-        <w:lastRenderedPageBreak/>
         <w:t xml:space="preserve">Ниже </w:t>
       </w:r>
       <w:r>
@@ -7563,7 +7012,7 @@
         </w:rPr>
         <w:pict>
           <v:shape id="_x0000_i1041" type="#_x0000_t75" style="width:421.5pt;height:271.5pt">
-            <v:imagedata r:id="rId45" o:title="1"/>
+            <v:imagedata r:id="rId47" o:title="1"/>
           </v:shape>
         </w:pict>
       </w:r>
@@ -7602,7 +7051,7 @@
         </w:rPr>
         <w:pict>
           <v:shape id="_x0000_i1042" type="#_x0000_t75" style="width:427.5pt;height:291.75pt">
-            <v:imagedata r:id="rId46" o:title="2"/>
+            <v:imagedata r:id="rId48" o:title="2"/>
           </v:shape>
         </w:pict>
       </w:r>
@@ -7616,26 +7065,6 @@
           <w:szCs w:val="28"/>
         </w:rPr>
       </w:pPr>
-    </w:p>
-    <w:p>
-      <w:pPr>
-        <w:ind w:firstLine="708"/>
-        <w:rPr>
-          <w:rFonts w:ascii="Times New Roman" w:hAnsi="Times New Roman" w:cs="Times New Roman"/>
-          <w:sz w:val="28"/>
-          <w:szCs w:val="28"/>
-        </w:rPr>
-      </w:pPr>
-    </w:p>
-    <w:p>
-      <w:pPr>
-        <w:ind w:firstLine="708"/>
-        <w:rPr>
-          <w:rFonts w:ascii="Times New Roman" w:hAnsi="Times New Roman" w:cs="Times New Roman"/>
-          <w:sz w:val="28"/>
-          <w:szCs w:val="28"/>
-        </w:rPr>
-      </w:pPr>
       <w:r>
         <w:rPr>
           <w:rFonts w:ascii="Times New Roman" w:hAnsi="Times New Roman" w:cs="Times New Roman"/>
@@ -7662,7 +7091,7 @@
         </w:rPr>
         <w:pict>
           <v:shape id="_x0000_i1043" type="#_x0000_t75" style="width:443.25pt;height:312.75pt">
-            <v:imagedata r:id="rId47" o:title="3"/>
+            <v:imagedata r:id="rId49" o:title="3"/>
           </v:shape>
         </w:pict>
       </w:r>
@@ -7701,7 +7130,7 @@
         </w:rPr>
         <w:pict>
           <v:shape id="_x0000_i1044" type="#_x0000_t75" style="width:450pt;height:313.5pt">
-            <v:imagedata r:id="rId48" o:title="4"/>
+            <v:imagedata r:id="rId50" o:title="4"/>
           </v:shape>
         </w:pict>
       </w:r>
@@ -7742,7 +7171,7 @@
         </w:rPr>
         <w:pict>
           <v:shape id="_x0000_i1045" type="#_x0000_t75" style="width:467.25pt;height:325.5pt">
-            <v:imagedata r:id="rId49" o:title="5"/>
+            <v:imagedata r:id="rId51" o:title="5"/>
           </v:shape>
         </w:pict>
       </w:r>
@@ -7781,7 +7210,7 @@
         </w:rPr>
         <w:pict>
           <v:shape id="_x0000_i1046" type="#_x0000_t75" style="width:467.25pt;height:121.5pt">
-            <v:imagedata r:id="rId50" o:title="6"/>
+            <v:imagedata r:id="rId52" o:title="6"/>
           </v:shape>
         </w:pict>
       </w:r>
@@ -7835,7 +7264,33 @@
           <w:szCs w:val="28"/>
         </w:rPr>
         <w:lastRenderedPageBreak/>
-        <w:t>Пользователи:</w:t>
+        <w:t>Пользователи</w:t>
+      </w:r>
+      <w:r>
+        <w:rPr>
+          <w:rFonts w:ascii="Times New Roman" w:hAnsi="Times New Roman" w:cs="Times New Roman"/>
+          <w:sz w:val="28"/>
+          <w:szCs w:val="28"/>
+        </w:rPr>
+        <w:t xml:space="preserve"> (р</w:t>
+      </w:r>
+      <w:bookmarkStart w:id="0" w:name="_GoBack"/>
+      <w:bookmarkEnd w:id="0"/>
+      <w:r>
+        <w:rPr>
+          <w:rFonts w:ascii="Times New Roman" w:hAnsi="Times New Roman" w:cs="Times New Roman"/>
+          <w:sz w:val="28"/>
+          <w:szCs w:val="28"/>
+        </w:rPr>
+        <w:t>еализована пагинация, отображается до 5 пользователей)</w:t>
+      </w:r>
+      <w:r>
+        <w:rPr>
+          <w:rFonts w:ascii="Times New Roman" w:hAnsi="Times New Roman" w:cs="Times New Roman"/>
+          <w:sz w:val="28"/>
+          <w:szCs w:val="28"/>
+        </w:rPr>
+        <w:t>:</w:t>
       </w:r>
     </w:p>
     <w:p>
@@ -7854,7 +7309,7 @@
         </w:rPr>
         <w:pict>
           <v:shape id="_x0000_i1047" type="#_x0000_t75" style="width:438.75pt;height:231.75pt">
-            <v:imagedata r:id="rId51" o:title="7"/>
+            <v:imagedata r:id="rId53" o:title="7"/>
           </v:shape>
         </w:pict>
       </w:r>
@@ -7880,7 +7335,6 @@
           <w:sz w:val="28"/>
           <w:szCs w:val="28"/>
         </w:rPr>
-        <w:tab/>
         <w:t>Редактирование данн</w:t>
       </w:r>
       <w:r>
@@ -7932,7 +7386,7 @@
         </w:rPr>
         <w:pict>
           <v:shape id="_x0000_i1048" type="#_x0000_t75" style="width:453pt;height:395.25pt">
-            <v:imagedata r:id="rId52" o:title="1"/>
+            <v:imagedata r:id="rId54" o:title="1"/>
           </v:shape>
         </w:pict>
       </w:r>
@@ -8028,7 +7482,7 @@
         </w:rPr>
         <w:pict>
           <v:shape id="_x0000_i1049" type="#_x0000_t75" style="width:441.75pt;height:296.25pt">
-            <v:imagedata r:id="rId53" o:title="4"/>
+            <v:imagedata r:id="rId55" o:title="4"/>
           </v:shape>
         </w:pict>
       </w:r>
@@ -8067,7 +7521,7 @@
         </w:rPr>
         <w:pict>
           <v:shape id="_x0000_i1050" type="#_x0000_t75" style="width:441pt;height:308.25pt">
-            <v:imagedata r:id="rId54" o:title="6"/>
+            <v:imagedata r:id="rId56" o:title="6"/>
           </v:shape>
         </w:pict>
       </w:r>
@@ -8109,7 +7563,7 @@
         </w:rPr>
         <w:pict>
           <v:shape id="_x0000_i1051" type="#_x0000_t75" style="width:467.25pt;height:309pt">
-            <v:imagedata r:id="rId55" o:title="7"/>
+            <v:imagedata r:id="rId57" o:title="7"/>
           </v:shape>
         </w:pict>
       </w:r>
@@ -8163,7 +7617,7 @@
         </w:rPr>
         <w:pict>
           <v:shape id="_x0000_i1052" type="#_x0000_t75" style="width:467.25pt;height:283.5pt">
-            <v:imagedata r:id="rId56" o:title="5"/>
+            <v:imagedata r:id="rId58" o:title="5"/>
           </v:shape>
         </w:pict>
       </w:r>
@@ -8265,7 +7719,7 @@
         </w:rPr>
         <w:pict>
           <v:shape id="_x0000_i1053" type="#_x0000_t75" style="width:494.25pt;height:461.25pt">
-            <v:imagedata r:id="rId57" o:title="диаграм"/>
+            <v:imagedata r:id="rId59" o:title="диаграм"/>
           </v:shape>
         </w:pict>
       </w:r>
@@ -8310,7 +7764,7 @@
           <w:szCs w:val="28"/>
         </w:rPr>
       </w:pPr>
-      <w:hyperlink r:id="rId58" w:tgtFrame="_blank" w:history="1">
+      <w:hyperlink r:id="rId60" w:tgtFrame="_blank" w:history="1">
         <w:r>
           <w:rPr>
             <w:rStyle w:val="ad"/>
@@ -8332,7 +7786,6 @@
           </w:rPr>
           <w:t>://</w:t>
         </w:r>
-        <w:proofErr w:type="spellStart"/>
         <w:r>
           <w:rPr>
             <w:rStyle w:val="ad"/>
@@ -8344,7 +7797,6 @@
           </w:rPr>
           <w:t>github</w:t>
         </w:r>
-        <w:proofErr w:type="spellEnd"/>
         <w:r>
           <w:rPr>
             <w:rStyle w:val="ad"/>
@@ -8376,7 +7828,6 @@
           </w:rPr>
           <w:t>/</w:t>
         </w:r>
-        <w:proofErr w:type="spellStart"/>
         <w:r>
           <w:rPr>
             <w:rStyle w:val="ad"/>
@@ -8388,7 +7839,6 @@
           </w:rPr>
           <w:t>danchik</w:t>
         </w:r>
-        <w:proofErr w:type="spellEnd"/>
         <w:r>
           <w:rPr>
             <w:rStyle w:val="ad"/>
@@ -8399,7 +7849,6 @@
           </w:rPr>
           <w:t>1155/</w:t>
         </w:r>
-        <w:proofErr w:type="spellStart"/>
         <w:r>
           <w:rPr>
             <w:rStyle w:val="ad"/>
@@ -8411,7 +7860,6 @@
           </w:rPr>
           <w:t>ServerDB</w:t>
         </w:r>
-        <w:proofErr w:type="spellEnd"/>
       </w:hyperlink>
       <w:r>
         <w:rPr>
@@ -8539,7 +7987,7 @@
       </w:pPr>
     </w:p>
     <w:sectPr>
-      <w:footerReference w:type="default" r:id="rId59"/>
+      <w:footerReference w:type="default" r:id="rId61"/>
       <w:pgSz w:w="11906" w:h="16838"/>
       <w:pgMar w:top="1134" w:right="850" w:bottom="1134" w:left="1701" w:header="708" w:footer="708" w:gutter="0"/>
       <w:cols w:space="708"/>
@@ -10668,7 +10116,7 @@
 </file>
 
 <file path=customXml/itemProps1.xml><?xml version="1.0" encoding="utf-8"?>
-<ds:datastoreItem xmlns:ds="http://schemas.openxmlformats.org/officeDocument/2006/customXml" ds:itemID="{839EE9DB-F0B9-43F1-A92D-49270C6316EB}">
+<ds:datastoreItem xmlns:ds="http://schemas.openxmlformats.org/officeDocument/2006/customXml" ds:itemID="{97F0677A-10C4-488D-81B3-655180AA6379}">
   <ds:schemaRefs>
     <ds:schemaRef ds:uri="http://schemas.openxmlformats.org/officeDocument/2006/bibliography"/>
   </ds:schemaRefs>

</xml_diff>